<commit_message>
Update Functional Requirements Final Draft V1.docx
</commit_message>
<xml_diff>
--- a/Deliverables/Functional Requirements Final Draft V1.docx
+++ b/Deliverables/Functional Requirements Final Draft V1.docx
@@ -23,6 +23,16 @@
         </w:rPr>
         <w:t xml:space="preserve">ER Admission Software </w:t>
       </w:r>
+      <w:r>
+        <w:rPr>
+          <w:rFonts w:ascii="Times New Roman" w:hAnsi="Times New Roman" w:cs="Times New Roman"/>
+          <w:b/>
+          <w:bCs/>
+          <w:sz w:val="24"/>
+          <w:szCs w:val="24"/>
+        </w:rPr>
+        <w:t xml:space="preserve">CS </w:t>
+      </w:r>
       <w:proofErr w:type="gramStart"/>
       <w:r>
         <w:rPr>
@@ -55,7 +65,7 @@
           <w:sz w:val="24"/>
           <w:szCs w:val="24"/>
         </w:rPr>
-        <w:t>Insert Team Name</w:t>
+        <w:t>Envision Health</w:t>
       </w:r>
     </w:p>
     <w:p>
@@ -99,39 +109,25 @@
           <w:szCs w:val="24"/>
         </w:rPr>
       </w:pPr>
-      <w:proofErr w:type="spellStart"/>
-      <w:proofErr w:type="gramStart"/>
-      <w:r>
-        <w:rPr>
-          <w:rFonts w:ascii="Times New Roman" w:hAnsi="Times New Roman" w:cs="Times New Roman"/>
-          <w:b/>
-          <w:bCs/>
-          <w:sz w:val="24"/>
-          <w:szCs w:val="24"/>
-        </w:rPr>
-        <w:t>Github</w:t>
-      </w:r>
-      <w:proofErr w:type="spellEnd"/>
-      <w:r>
-        <w:rPr>
-          <w:rFonts w:ascii="Times New Roman" w:hAnsi="Times New Roman" w:cs="Times New Roman"/>
-          <w:b/>
-          <w:bCs/>
-          <w:sz w:val="24"/>
-          <w:szCs w:val="24"/>
-        </w:rPr>
-        <w:t xml:space="preserve"> :</w:t>
-      </w:r>
-      <w:proofErr w:type="gramEnd"/>
-      <w:r>
-        <w:rPr>
-          <w:rFonts w:ascii="Times New Roman" w:hAnsi="Times New Roman" w:cs="Times New Roman"/>
-          <w:b/>
-          <w:bCs/>
-          <w:sz w:val="24"/>
-          <w:szCs w:val="24"/>
-        </w:rPr>
-        <w:t xml:space="preserve"> </w:t>
+      <w:r>
+        <w:rPr>
+          <w:rFonts w:ascii="Times New Roman" w:hAnsi="Times New Roman" w:cs="Times New Roman"/>
+          <w:b/>
+          <w:bCs/>
+          <w:sz w:val="24"/>
+          <w:szCs w:val="24"/>
+        </w:rPr>
+        <w:t>GitHub</w:t>
+      </w:r>
+      <w:r>
+        <w:rPr>
+          <w:rFonts w:ascii="Times New Roman" w:hAnsi="Times New Roman" w:cs="Times New Roman"/>
+          <w:b/>
+          <w:bCs/>
+          <w:sz w:val="24"/>
+          <w:szCs w:val="24"/>
+        </w:rPr>
+        <w:t xml:space="preserve">: </w:t>
       </w:r>
       <w:hyperlink r:id="rId8" w:history="1">
         <w:r>
@@ -909,14 +905,6 @@
         </w:rPr>
         <w:t>.</w:t>
       </w:r>
-      <w:r>
-        <w:rPr>
-          <w:rFonts w:ascii="Times New Roman" w:hAnsi="Times New Roman" w:cs="Times New Roman"/>
-          <w:sz w:val="24"/>
-          <w:szCs w:val="24"/>
-        </w:rPr>
-        <w:t xml:space="preserve"> (Katie)</w:t>
-      </w:r>
     </w:p>
     <w:p>
       <w:pPr>
@@ -1466,73 +1454,10 @@
         <w:ind w:left="360"/>
         <w:rPr>
           <w:rFonts w:ascii="Times New Roman" w:hAnsi="Times New Roman" w:cs="Times New Roman"/>
-          <w:b/>
-          <w:bCs/>
-          <w:sz w:val="24"/>
-          <w:szCs w:val="24"/>
-        </w:rPr>
-      </w:pPr>
-      <w:r>
-        <w:rPr>
-          <w:rFonts w:ascii="Times New Roman" w:hAnsi="Times New Roman" w:cs="Times New Roman"/>
-          <w:b/>
-          <w:bCs/>
-          <w:sz w:val="24"/>
-          <w:szCs w:val="24"/>
-        </w:rPr>
-        <w:t>(Nurses and Physicians Will)</w:t>
-      </w:r>
-    </w:p>
-    <w:p>
-      <w:pPr>
-        <w:pStyle w:val="ListParagraph"/>
-        <w:ind w:left="360"/>
-        <w:rPr>
-          <w:rFonts w:ascii="Times New Roman" w:hAnsi="Times New Roman" w:cs="Times New Roman"/>
-          <w:sz w:val="24"/>
-          <w:szCs w:val="24"/>
-        </w:rPr>
-      </w:pPr>
-      <w:r>
-        <w:rPr>
-          <w:rFonts w:ascii="Times New Roman" w:hAnsi="Times New Roman" w:cs="Times New Roman"/>
-          <w:b/>
-          <w:bCs/>
-          <w:sz w:val="24"/>
-          <w:szCs w:val="24"/>
-        </w:rPr>
-        <w:t>(ER Staff and Financial Katie)</w:t>
-      </w:r>
-    </w:p>
-    <w:p>
-      <w:pPr>
-        <w:pStyle w:val="ListParagraph"/>
-        <w:ind w:left="360"/>
-        <w:rPr>
-          <w:rFonts w:ascii="Times New Roman" w:hAnsi="Times New Roman" w:cs="Times New Roman"/>
-          <w:sz w:val="24"/>
-          <w:szCs w:val="24"/>
-        </w:rPr>
-      </w:pPr>
-    </w:p>
-    <w:p>
-      <w:pPr>
-        <w:pStyle w:val="ListParagraph"/>
-        <w:ind w:left="360"/>
-        <w:rPr>
-          <w:rFonts w:ascii="Times New Roman" w:hAnsi="Times New Roman" w:cs="Times New Roman"/>
-          <w:sz w:val="24"/>
-          <w:szCs w:val="24"/>
-        </w:rPr>
-      </w:pPr>
-      <w:r>
-        <w:rPr>
-          <w:rFonts w:ascii="Times New Roman" w:hAnsi="Times New Roman" w:cs="Times New Roman"/>
-          <w:sz w:val="24"/>
-          <w:szCs w:val="24"/>
-        </w:rPr>
-        <w:t>ER Staff</w:t>
-      </w:r>
+          <w:sz w:val="24"/>
+          <w:szCs w:val="24"/>
+        </w:rPr>
+      </w:pPr>
     </w:p>
     <w:p>
       <w:pPr>
@@ -1680,6 +1605,308 @@
           <w:sz w:val="24"/>
           <w:szCs w:val="24"/>
         </w:rPr>
+        <w:t>Admitting and entering Patient Information</w:t>
+      </w:r>
+    </w:p>
+    <w:p>
+      <w:pPr>
+        <w:pStyle w:val="ListParagraph"/>
+        <w:ind w:left="1224"/>
+        <w:rPr>
+          <w:rFonts w:ascii="Times New Roman" w:hAnsi="Times New Roman" w:cs="Times New Roman"/>
+          <w:sz w:val="24"/>
+          <w:szCs w:val="24"/>
+        </w:rPr>
+      </w:pPr>
+    </w:p>
+    <w:p>
+      <w:pPr>
+        <w:pStyle w:val="ListParagraph"/>
+        <w:numPr>
+          <w:ilvl w:val="3"/>
+          <w:numId w:val="3"/>
+        </w:numPr>
+        <w:rPr>
+          <w:rFonts w:ascii="Times New Roman" w:hAnsi="Times New Roman" w:cs="Times New Roman"/>
+          <w:sz w:val="24"/>
+          <w:szCs w:val="24"/>
+        </w:rPr>
+      </w:pPr>
+      <w:r>
+        <w:rPr>
+          <w:rFonts w:ascii="Times New Roman" w:hAnsi="Times New Roman" w:cs="Times New Roman"/>
+          <w:b/>
+          <w:bCs/>
+          <w:sz w:val="24"/>
+          <w:szCs w:val="24"/>
+        </w:rPr>
+        <w:lastRenderedPageBreak/>
+        <w:t>Introduction</w:t>
+      </w:r>
+      <w:r>
+        <w:rPr>
+          <w:rFonts w:ascii="Times New Roman" w:hAnsi="Times New Roman" w:cs="Times New Roman"/>
+          <w:sz w:val="24"/>
+          <w:szCs w:val="24"/>
+        </w:rPr>
+        <w:t xml:space="preserve"> </w:t>
+      </w:r>
+      <w:r>
+        <w:rPr>
+          <w:rFonts w:ascii="Times New Roman" w:hAnsi="Times New Roman" w:cs="Times New Roman"/>
+          <w:sz w:val="24"/>
+          <w:szCs w:val="24"/>
+        </w:rPr>
+        <w:t>This function will allow ER staff to admit patients and enter in all required information. This will be done through a combination of textboxes, combo boxes, selection boxes etc</w:t>
+      </w:r>
+      <w:r>
+        <w:rPr>
+          <w:rFonts w:ascii="Times New Roman" w:hAnsi="Times New Roman" w:cs="Times New Roman"/>
+          <w:sz w:val="24"/>
+          <w:szCs w:val="24"/>
+        </w:rPr>
+        <w:t>.</w:t>
+      </w:r>
+    </w:p>
+    <w:p>
+      <w:pPr>
+        <w:pStyle w:val="ListParagraph"/>
+        <w:ind w:left="1728"/>
+        <w:rPr>
+          <w:rFonts w:ascii="Times New Roman" w:hAnsi="Times New Roman" w:cs="Times New Roman"/>
+          <w:sz w:val="24"/>
+          <w:szCs w:val="24"/>
+        </w:rPr>
+      </w:pPr>
+    </w:p>
+    <w:p>
+      <w:pPr>
+        <w:pStyle w:val="ListParagraph"/>
+        <w:numPr>
+          <w:ilvl w:val="3"/>
+          <w:numId w:val="3"/>
+        </w:numPr>
+        <w:rPr>
+          <w:rFonts w:ascii="Times New Roman" w:hAnsi="Times New Roman" w:cs="Times New Roman"/>
+          <w:sz w:val="24"/>
+          <w:szCs w:val="24"/>
+        </w:rPr>
+      </w:pPr>
+      <w:r>
+        <w:rPr>
+          <w:rFonts w:ascii="Times New Roman" w:hAnsi="Times New Roman" w:cs="Times New Roman"/>
+          <w:b/>
+          <w:bCs/>
+          <w:sz w:val="24"/>
+          <w:szCs w:val="24"/>
+        </w:rPr>
+        <w:t>Inputs</w:t>
+      </w:r>
+      <w:r>
+        <w:rPr>
+          <w:rFonts w:ascii="Times New Roman" w:hAnsi="Times New Roman" w:cs="Times New Roman"/>
+          <w:sz w:val="24"/>
+          <w:szCs w:val="24"/>
+        </w:rPr>
+        <w:t xml:space="preserve"> </w:t>
+      </w:r>
+      <w:r>
+        <w:rPr>
+          <w:rFonts w:ascii="Times New Roman" w:hAnsi="Times New Roman" w:cs="Times New Roman"/>
+          <w:sz w:val="24"/>
+          <w:szCs w:val="24"/>
+        </w:rPr>
+        <w:t xml:space="preserve">Required inputs will </w:t>
+      </w:r>
+      <w:proofErr w:type="gramStart"/>
+      <w:r>
+        <w:rPr>
+          <w:rFonts w:ascii="Times New Roman" w:hAnsi="Times New Roman" w:cs="Times New Roman"/>
+          <w:sz w:val="24"/>
+          <w:szCs w:val="24"/>
+        </w:rPr>
+        <w:t>be:</w:t>
+      </w:r>
+      <w:proofErr w:type="gramEnd"/>
+      <w:r>
+        <w:rPr>
+          <w:rFonts w:ascii="Times New Roman" w:hAnsi="Times New Roman" w:cs="Times New Roman"/>
+          <w:sz w:val="24"/>
+          <w:szCs w:val="24"/>
+        </w:rPr>
+        <w:t xml:space="preserve"> Name, address, phone number, prior medical history, time and date, and admission status. </w:t>
+      </w:r>
+      <w:proofErr w:type="gramStart"/>
+      <w:r>
+        <w:rPr>
+          <w:rFonts w:ascii="Times New Roman" w:hAnsi="Times New Roman" w:cs="Times New Roman"/>
+          <w:sz w:val="24"/>
+          <w:szCs w:val="24"/>
+        </w:rPr>
+        <w:t>Address</w:t>
+      </w:r>
+      <w:proofErr w:type="gramEnd"/>
+      <w:r>
+        <w:rPr>
+          <w:rFonts w:ascii="Times New Roman" w:hAnsi="Times New Roman" w:cs="Times New Roman"/>
+          <w:sz w:val="24"/>
+          <w:szCs w:val="24"/>
+        </w:rPr>
+        <w:t xml:space="preserve"> should be in standard format along with phone number. Prior medical history will just be general text entered by user. Time and Date will automatically be added upon submission. Admission status will be entered/updated by </w:t>
+      </w:r>
+      <w:proofErr w:type="gramStart"/>
+      <w:r>
+        <w:rPr>
+          <w:rFonts w:ascii="Times New Roman" w:hAnsi="Times New Roman" w:cs="Times New Roman"/>
+          <w:sz w:val="24"/>
+          <w:szCs w:val="24"/>
+        </w:rPr>
+        <w:t>user</w:t>
+      </w:r>
+      <w:proofErr w:type="gramEnd"/>
+      <w:r>
+        <w:rPr>
+          <w:rFonts w:ascii="Times New Roman" w:hAnsi="Times New Roman" w:cs="Times New Roman"/>
+          <w:sz w:val="24"/>
+          <w:szCs w:val="24"/>
+        </w:rPr>
+        <w:t>.</w:t>
+      </w:r>
+    </w:p>
+    <w:p>
+      <w:pPr>
+        <w:pStyle w:val="ListParagraph"/>
+        <w:ind w:left="1728"/>
+        <w:rPr>
+          <w:rFonts w:ascii="Times New Roman" w:hAnsi="Times New Roman" w:cs="Times New Roman"/>
+          <w:sz w:val="24"/>
+          <w:szCs w:val="24"/>
+        </w:rPr>
+      </w:pPr>
+    </w:p>
+    <w:p>
+      <w:pPr>
+        <w:pStyle w:val="ListParagraph"/>
+        <w:numPr>
+          <w:ilvl w:val="3"/>
+          <w:numId w:val="3"/>
+        </w:numPr>
+        <w:rPr>
+          <w:rFonts w:ascii="Times New Roman" w:hAnsi="Times New Roman" w:cs="Times New Roman"/>
+          <w:sz w:val="24"/>
+          <w:szCs w:val="24"/>
+        </w:rPr>
+      </w:pPr>
+      <w:r>
+        <w:rPr>
+          <w:rFonts w:ascii="Times New Roman" w:hAnsi="Times New Roman" w:cs="Times New Roman"/>
+          <w:b/>
+          <w:bCs/>
+          <w:sz w:val="24"/>
+          <w:szCs w:val="24"/>
+        </w:rPr>
+        <w:t>Processing</w:t>
+      </w:r>
+      <w:r>
+        <w:rPr>
+          <w:rFonts w:ascii="Times New Roman" w:hAnsi="Times New Roman" w:cs="Times New Roman"/>
+          <w:sz w:val="24"/>
+          <w:szCs w:val="24"/>
+        </w:rPr>
+        <w:t xml:space="preserve"> </w:t>
+      </w:r>
+      <w:r>
+        <w:rPr>
+          <w:rFonts w:ascii="Times New Roman" w:hAnsi="Times New Roman" w:cs="Times New Roman"/>
+          <w:sz w:val="24"/>
+          <w:szCs w:val="24"/>
+        </w:rPr>
+        <w:t>Before submitting data to the database we will check for all required lengths and formats. Functions to count length of strings will be performed as well as checking that required information was entered. If there is anything incorrect it will prompt the user to correct it before attempting to submit again.</w:t>
+      </w:r>
+    </w:p>
+    <w:p>
+      <w:pPr>
+        <w:pStyle w:val="ListParagraph"/>
+        <w:ind w:left="1728"/>
+        <w:rPr>
+          <w:rFonts w:ascii="Times New Roman" w:hAnsi="Times New Roman" w:cs="Times New Roman"/>
+          <w:sz w:val="24"/>
+          <w:szCs w:val="24"/>
+        </w:rPr>
+      </w:pPr>
+    </w:p>
+    <w:p>
+      <w:pPr>
+        <w:pStyle w:val="ListParagraph"/>
+        <w:numPr>
+          <w:ilvl w:val="3"/>
+          <w:numId w:val="3"/>
+        </w:numPr>
+        <w:rPr>
+          <w:rFonts w:ascii="Times New Roman" w:hAnsi="Times New Roman" w:cs="Times New Roman"/>
+          <w:sz w:val="24"/>
+          <w:szCs w:val="24"/>
+        </w:rPr>
+      </w:pPr>
+      <w:r>
+        <w:rPr>
+          <w:rFonts w:ascii="Times New Roman" w:hAnsi="Times New Roman" w:cs="Times New Roman"/>
+          <w:b/>
+          <w:bCs/>
+          <w:sz w:val="24"/>
+          <w:szCs w:val="24"/>
+        </w:rPr>
+        <w:t>Outputs</w:t>
+      </w:r>
+      <w:r>
+        <w:rPr>
+          <w:rFonts w:ascii="Times New Roman" w:hAnsi="Times New Roman" w:cs="Times New Roman"/>
+          <w:sz w:val="24"/>
+          <w:szCs w:val="24"/>
+        </w:rPr>
+        <w:t xml:space="preserve"> </w:t>
+      </w:r>
+      <w:r>
+        <w:rPr>
+          <w:rFonts w:ascii="Times New Roman" w:hAnsi="Times New Roman" w:cs="Times New Roman"/>
+          <w:sz w:val="24"/>
+          <w:szCs w:val="24"/>
+        </w:rPr>
+        <w:t>The output for this function will be the submitting/entering the given data into the database.</w:t>
+      </w:r>
+    </w:p>
+    <w:p>
+      <w:pPr>
+        <w:pStyle w:val="ListParagraph"/>
+        <w:ind w:left="792"/>
+        <w:rPr>
+          <w:rFonts w:ascii="Times New Roman" w:hAnsi="Times New Roman" w:cs="Times New Roman"/>
+          <w:sz w:val="24"/>
+          <w:szCs w:val="24"/>
+        </w:rPr>
+      </w:pPr>
+    </w:p>
+    <w:p>
+      <w:pPr>
+        <w:pStyle w:val="ListParagraph"/>
+        <w:numPr>
+          <w:ilvl w:val="2"/>
+          <w:numId w:val="3"/>
+        </w:numPr>
+        <w:rPr>
+          <w:rFonts w:ascii="Times New Roman" w:hAnsi="Times New Roman" w:cs="Times New Roman"/>
+          <w:sz w:val="24"/>
+          <w:szCs w:val="24"/>
+        </w:rPr>
+      </w:pPr>
+      <w:r>
+        <w:rPr>
+          <w:rFonts w:ascii="Times New Roman" w:hAnsi="Times New Roman" w:cs="Times New Roman"/>
+          <w:b/>
+          <w:bCs/>
+          <w:sz w:val="24"/>
+          <w:szCs w:val="24"/>
+        </w:rPr>
         <w:t>Ordering Labs and Tests</w:t>
       </w:r>
     </w:p>
@@ -1810,7 +2037,25 @@
           <w:sz w:val="24"/>
           <w:szCs w:val="24"/>
         </w:rPr>
-        <w:t xml:space="preserve"> and the type of test to be performed, as a string listed within a predefined enumeration of available tests.</w:t>
+        <w:t xml:space="preserve"> and the type of test to be </w:t>
+      </w:r>
+      <w:proofErr w:type="gramStart"/>
+      <w:r>
+        <w:rPr>
+          <w:rFonts w:ascii="Times New Roman" w:hAnsi="Times New Roman" w:cs="Times New Roman"/>
+          <w:sz w:val="24"/>
+          <w:szCs w:val="24"/>
+        </w:rPr>
+        <w:t>performed,</w:t>
+      </w:r>
+      <w:proofErr w:type="gramEnd"/>
+      <w:r>
+        <w:rPr>
+          <w:rFonts w:ascii="Times New Roman" w:hAnsi="Times New Roman" w:cs="Times New Roman"/>
+          <w:sz w:val="24"/>
+          <w:szCs w:val="24"/>
+        </w:rPr>
+        <w:t xml:space="preserve"> as a string listed within a predefined enumeration of available tests.</w:t>
       </w:r>
     </w:p>
     <w:p>
@@ -2059,6 +2304,7 @@
           <w:sz w:val="24"/>
           <w:szCs w:val="24"/>
         </w:rPr>
+        <w:lastRenderedPageBreak/>
         <w:t>Inputs</w:t>
       </w:r>
       <w:r>
@@ -2401,32 +2647,468 @@
           <w:sz w:val="24"/>
           <w:szCs w:val="24"/>
         </w:rPr>
-        <w:t xml:space="preserve"> warn the user if the provided name is not </w:t>
-      </w:r>
-      <w:r>
-        <w:rPr>
-          <w:rFonts w:ascii="Times New Roman" w:hAnsi="Times New Roman" w:cs="Times New Roman"/>
+        <w:t xml:space="preserve"> warn the user if the provided name is not found.</w:t>
+      </w:r>
+      <w:r>
+        <w:rPr>
+          <w:rFonts w:ascii="Times New Roman" w:hAnsi="Times New Roman" w:cs="Times New Roman"/>
+          <w:sz w:val="24"/>
+          <w:szCs w:val="24"/>
+        </w:rPr>
+        <w:t xml:space="preserve"> </w:t>
+      </w:r>
+      <w:r>
+        <w:rPr>
+          <w:rFonts w:ascii="Times New Roman" w:hAnsi="Times New Roman" w:cs="Times New Roman"/>
+          <w:sz w:val="24"/>
+          <w:szCs w:val="24"/>
+        </w:rPr>
+        <w:t>The application will check that the amount of medication is within the valid range of integers no less than one.</w:t>
+      </w:r>
+    </w:p>
+    <w:p>
+      <w:pPr>
+        <w:pStyle w:val="ListParagraph"/>
+        <w:ind w:left="1728"/>
+        <w:rPr>
+          <w:rFonts w:ascii="Times New Roman" w:hAnsi="Times New Roman" w:cs="Times New Roman"/>
+          <w:sz w:val="24"/>
+          <w:szCs w:val="24"/>
+        </w:rPr>
+      </w:pPr>
+    </w:p>
+    <w:p>
+      <w:pPr>
+        <w:pStyle w:val="ListParagraph"/>
+        <w:numPr>
+          <w:ilvl w:val="3"/>
+          <w:numId w:val="3"/>
+        </w:numPr>
+        <w:rPr>
+          <w:rFonts w:ascii="Times New Roman" w:hAnsi="Times New Roman" w:cs="Times New Roman"/>
+          <w:sz w:val="24"/>
+          <w:szCs w:val="24"/>
+        </w:rPr>
+      </w:pPr>
+      <w:r>
+        <w:rPr>
+          <w:rFonts w:ascii="Times New Roman" w:hAnsi="Times New Roman" w:cs="Times New Roman"/>
+          <w:b/>
+          <w:bCs/>
+          <w:sz w:val="24"/>
+          <w:szCs w:val="24"/>
+        </w:rPr>
+        <w:t>Outputs</w:t>
+      </w:r>
+      <w:r>
+        <w:rPr>
+          <w:rFonts w:ascii="Times New Roman" w:hAnsi="Times New Roman" w:cs="Times New Roman"/>
+          <w:sz w:val="24"/>
+          <w:szCs w:val="24"/>
+        </w:rPr>
+        <w:t xml:space="preserve"> </w:t>
+      </w:r>
+      <w:r>
+        <w:rPr>
+          <w:rFonts w:ascii="Times New Roman" w:hAnsi="Times New Roman" w:cs="Times New Roman"/>
+          <w:sz w:val="24"/>
+          <w:szCs w:val="24"/>
+        </w:rPr>
+        <w:t>There will be no output for this specific requirement. (Addressed in a later Functional Requirement)</w:t>
+      </w:r>
+    </w:p>
+    <w:p>
+      <w:pPr>
+        <w:pStyle w:val="ListParagraph"/>
+        <w:ind w:left="1728"/>
+        <w:rPr>
+          <w:rFonts w:ascii="Times New Roman" w:hAnsi="Times New Roman" w:cs="Times New Roman"/>
+          <w:sz w:val="24"/>
+          <w:szCs w:val="24"/>
+        </w:rPr>
+      </w:pPr>
+    </w:p>
+    <w:p>
+      <w:pPr>
+        <w:pStyle w:val="ListParagraph"/>
+        <w:numPr>
+          <w:ilvl w:val="2"/>
+          <w:numId w:val="3"/>
+        </w:numPr>
+        <w:rPr>
+          <w:rFonts w:ascii="Times New Roman" w:hAnsi="Times New Roman" w:cs="Times New Roman"/>
+          <w:sz w:val="24"/>
+          <w:szCs w:val="24"/>
+        </w:rPr>
+      </w:pPr>
+      <w:r>
+        <w:rPr>
+          <w:rFonts w:ascii="Times New Roman" w:hAnsi="Times New Roman" w:cs="Times New Roman"/>
+          <w:b/>
+          <w:bCs/>
+          <w:sz w:val="24"/>
+          <w:szCs w:val="24"/>
+        </w:rPr>
+        <w:t>Diagnosing</w:t>
+      </w:r>
+    </w:p>
+    <w:p>
+      <w:pPr>
+        <w:pStyle w:val="ListParagraph"/>
+        <w:ind w:left="1224"/>
+        <w:rPr>
+          <w:rFonts w:ascii="Times New Roman" w:hAnsi="Times New Roman" w:cs="Times New Roman"/>
+          <w:sz w:val="24"/>
+          <w:szCs w:val="24"/>
+        </w:rPr>
+      </w:pPr>
+    </w:p>
+    <w:p>
+      <w:pPr>
+        <w:pStyle w:val="ListParagraph"/>
+        <w:numPr>
+          <w:ilvl w:val="3"/>
+          <w:numId w:val="3"/>
+        </w:numPr>
+        <w:rPr>
+          <w:rFonts w:ascii="Times New Roman" w:hAnsi="Times New Roman" w:cs="Times New Roman"/>
+          <w:sz w:val="24"/>
+          <w:szCs w:val="24"/>
+        </w:rPr>
+      </w:pPr>
+      <w:r>
+        <w:rPr>
+          <w:rFonts w:ascii="Times New Roman" w:hAnsi="Times New Roman" w:cs="Times New Roman"/>
+          <w:b/>
+          <w:bCs/>
+          <w:sz w:val="24"/>
+          <w:szCs w:val="24"/>
+        </w:rPr>
+        <w:t>Introduction</w:t>
+      </w:r>
+      <w:r>
+        <w:rPr>
+          <w:rFonts w:ascii="Times New Roman" w:hAnsi="Times New Roman" w:cs="Times New Roman"/>
+          <w:sz w:val="24"/>
+          <w:szCs w:val="24"/>
+        </w:rPr>
+        <w:t xml:space="preserve"> </w:t>
+      </w:r>
+      <w:r>
+        <w:rPr>
+          <w:rFonts w:ascii="Times New Roman" w:hAnsi="Times New Roman" w:cs="Times New Roman"/>
+          <w:sz w:val="24"/>
+          <w:szCs w:val="24"/>
+        </w:rPr>
+        <w:t>The application will allow specific user classes to diagnose diseases and other health problems of a patient from a predefined list of issues.</w:t>
+      </w:r>
+    </w:p>
+    <w:p>
+      <w:pPr>
+        <w:pStyle w:val="ListParagraph"/>
+        <w:ind w:left="1728"/>
+        <w:rPr>
+          <w:rFonts w:ascii="Times New Roman" w:hAnsi="Times New Roman" w:cs="Times New Roman"/>
+          <w:sz w:val="24"/>
+          <w:szCs w:val="24"/>
+        </w:rPr>
+      </w:pPr>
+    </w:p>
+    <w:p>
+      <w:pPr>
+        <w:pStyle w:val="ListParagraph"/>
+        <w:numPr>
+          <w:ilvl w:val="3"/>
+          <w:numId w:val="3"/>
+        </w:numPr>
+        <w:rPr>
+          <w:rFonts w:ascii="Times New Roman" w:hAnsi="Times New Roman" w:cs="Times New Roman"/>
+          <w:sz w:val="24"/>
+          <w:szCs w:val="24"/>
+        </w:rPr>
+      </w:pPr>
+      <w:r>
+        <w:rPr>
+          <w:rFonts w:ascii="Times New Roman" w:hAnsi="Times New Roman" w:cs="Times New Roman"/>
+          <w:b/>
+          <w:bCs/>
+          <w:sz w:val="24"/>
+          <w:szCs w:val="24"/>
+        </w:rPr>
+        <w:t>Inputs</w:t>
+      </w:r>
+      <w:r>
+        <w:rPr>
+          <w:rFonts w:ascii="Times New Roman" w:hAnsi="Times New Roman" w:cs="Times New Roman"/>
+          <w:sz w:val="24"/>
+          <w:szCs w:val="24"/>
+        </w:rPr>
+        <w:t xml:space="preserve"> </w:t>
+      </w:r>
+      <w:r>
+        <w:rPr>
+          <w:rFonts w:ascii="Times New Roman" w:hAnsi="Times New Roman" w:cs="Times New Roman"/>
+          <w:sz w:val="24"/>
+          <w:szCs w:val="24"/>
+        </w:rPr>
+        <w:t>The application will take a string containing the name of the health issue.</w:t>
+      </w:r>
+      <w:r>
+        <w:rPr>
+          <w:rFonts w:ascii="Times New Roman" w:hAnsi="Times New Roman" w:cs="Times New Roman"/>
+          <w:sz w:val="24"/>
+          <w:szCs w:val="24"/>
+        </w:rPr>
+        <w:t xml:space="preserve"> </w:t>
+      </w:r>
+      <w:r>
+        <w:rPr>
+          <w:rFonts w:ascii="Times New Roman" w:hAnsi="Times New Roman" w:cs="Times New Roman"/>
+          <w:sz w:val="24"/>
+          <w:szCs w:val="24"/>
+        </w:rPr>
+        <w:t>The application will take a string containing the patient’s name.</w:t>
+      </w:r>
+    </w:p>
+    <w:p>
+      <w:pPr>
+        <w:pStyle w:val="ListParagraph"/>
+        <w:ind w:left="1728"/>
+        <w:rPr>
+          <w:rFonts w:ascii="Times New Roman" w:hAnsi="Times New Roman" w:cs="Times New Roman"/>
+          <w:sz w:val="24"/>
+          <w:szCs w:val="24"/>
+        </w:rPr>
+      </w:pPr>
+    </w:p>
+    <w:p>
+      <w:pPr>
+        <w:pStyle w:val="ListParagraph"/>
+        <w:numPr>
+          <w:ilvl w:val="3"/>
+          <w:numId w:val="3"/>
+        </w:numPr>
+        <w:rPr>
+          <w:rFonts w:ascii="Times New Roman" w:hAnsi="Times New Roman" w:cs="Times New Roman"/>
+          <w:sz w:val="24"/>
+          <w:szCs w:val="24"/>
+        </w:rPr>
+      </w:pPr>
+      <w:r>
+        <w:rPr>
+          <w:rFonts w:ascii="Times New Roman" w:hAnsi="Times New Roman" w:cs="Times New Roman"/>
+          <w:b/>
+          <w:bCs/>
+          <w:sz w:val="24"/>
+          <w:szCs w:val="24"/>
+        </w:rPr>
+        <w:t>Processing</w:t>
+      </w:r>
+      <w:r>
+        <w:rPr>
+          <w:rFonts w:ascii="Times New Roman" w:hAnsi="Times New Roman" w:cs="Times New Roman"/>
+          <w:sz w:val="24"/>
+          <w:szCs w:val="24"/>
+        </w:rPr>
+        <w:t xml:space="preserve"> </w:t>
+      </w:r>
+      <w:r>
+        <w:rPr>
+          <w:rFonts w:ascii="Times New Roman" w:hAnsi="Times New Roman" w:cs="Times New Roman"/>
+          <w:sz w:val="24"/>
+          <w:szCs w:val="24"/>
+        </w:rPr>
+        <w:t xml:space="preserve">The application will check that the provided issue is found within the predefined list, warning the </w:t>
+      </w:r>
+      <w:proofErr w:type="gramStart"/>
+      <w:r>
+        <w:rPr>
+          <w:rFonts w:ascii="Times New Roman" w:hAnsi="Times New Roman" w:cs="Times New Roman"/>
+          <w:sz w:val="24"/>
+          <w:szCs w:val="24"/>
+        </w:rPr>
+        <w:t>user</w:t>
+      </w:r>
+      <w:proofErr w:type="gramEnd"/>
+      <w:r>
+        <w:rPr>
+          <w:rFonts w:ascii="Times New Roman" w:hAnsi="Times New Roman" w:cs="Times New Roman"/>
+          <w:sz w:val="24"/>
+          <w:szCs w:val="24"/>
+        </w:rPr>
+        <w:t xml:space="preserve"> and failing to process if it is not.</w:t>
+      </w:r>
+      <w:r>
+        <w:rPr>
+          <w:rFonts w:ascii="Times New Roman" w:hAnsi="Times New Roman" w:cs="Times New Roman"/>
+          <w:sz w:val="24"/>
+          <w:szCs w:val="24"/>
+        </w:rPr>
+        <w:t xml:space="preserve"> </w:t>
+      </w:r>
+      <w:r>
+        <w:rPr>
+          <w:rFonts w:ascii="Times New Roman" w:hAnsi="Times New Roman" w:cs="Times New Roman"/>
+          <w:sz w:val="24"/>
+          <w:szCs w:val="24"/>
+        </w:rPr>
+        <w:t xml:space="preserve">The application will check that the provided patient name is found within the patient database, warning the </w:t>
+      </w:r>
+      <w:proofErr w:type="gramStart"/>
+      <w:r>
+        <w:rPr>
+          <w:rFonts w:ascii="Times New Roman" w:hAnsi="Times New Roman" w:cs="Times New Roman"/>
+          <w:sz w:val="24"/>
+          <w:szCs w:val="24"/>
+        </w:rPr>
+        <w:t>user</w:t>
+      </w:r>
+      <w:proofErr w:type="gramEnd"/>
+      <w:r>
+        <w:rPr>
+          <w:rFonts w:ascii="Times New Roman" w:hAnsi="Times New Roman" w:cs="Times New Roman"/>
+          <w:sz w:val="24"/>
+          <w:szCs w:val="24"/>
+        </w:rPr>
+        <w:t xml:space="preserve"> and failing to process if it is not.</w:t>
+      </w:r>
+    </w:p>
+    <w:p>
+      <w:pPr>
+        <w:pStyle w:val="ListParagraph"/>
+        <w:ind w:left="1728"/>
+        <w:rPr>
+          <w:rFonts w:ascii="Times New Roman" w:hAnsi="Times New Roman" w:cs="Times New Roman"/>
+          <w:sz w:val="24"/>
+          <w:szCs w:val="24"/>
+        </w:rPr>
+      </w:pPr>
+    </w:p>
+    <w:p>
+      <w:pPr>
+        <w:pStyle w:val="ListParagraph"/>
+        <w:numPr>
+          <w:ilvl w:val="3"/>
+          <w:numId w:val="3"/>
+        </w:numPr>
+        <w:rPr>
+          <w:rFonts w:ascii="Times New Roman" w:hAnsi="Times New Roman" w:cs="Times New Roman"/>
+          <w:sz w:val="24"/>
+          <w:szCs w:val="24"/>
+        </w:rPr>
+      </w:pPr>
+      <w:r>
+        <w:rPr>
+          <w:rFonts w:ascii="Times New Roman" w:hAnsi="Times New Roman" w:cs="Times New Roman"/>
+          <w:b/>
+          <w:bCs/>
+          <w:sz w:val="24"/>
+          <w:szCs w:val="24"/>
+        </w:rPr>
+        <w:t>Outputs</w:t>
+      </w:r>
+      <w:r>
+        <w:rPr>
+          <w:rFonts w:ascii="Times New Roman" w:hAnsi="Times New Roman" w:cs="Times New Roman"/>
+          <w:sz w:val="24"/>
+          <w:szCs w:val="24"/>
+        </w:rPr>
+        <w:t xml:space="preserve"> </w:t>
+      </w:r>
+      <w:r>
+        <w:rPr>
+          <w:rFonts w:ascii="Times New Roman" w:hAnsi="Times New Roman" w:cs="Times New Roman"/>
+          <w:sz w:val="24"/>
+          <w:szCs w:val="24"/>
+        </w:rPr>
+        <w:t>There will be no output for this specific requirement. (Addressed in a later Functional Requirement)</w:t>
+      </w:r>
+    </w:p>
+    <w:p>
+      <w:pPr>
+        <w:pStyle w:val="ListParagraph"/>
+        <w:ind w:left="1728"/>
+        <w:rPr>
+          <w:rFonts w:ascii="Times New Roman" w:hAnsi="Times New Roman" w:cs="Times New Roman"/>
+          <w:sz w:val="24"/>
+          <w:szCs w:val="24"/>
+        </w:rPr>
+      </w:pPr>
+    </w:p>
+    <w:p>
+      <w:pPr>
+        <w:pStyle w:val="ListParagraph"/>
+        <w:numPr>
+          <w:ilvl w:val="2"/>
+          <w:numId w:val="3"/>
+        </w:numPr>
+        <w:rPr>
+          <w:rFonts w:ascii="Times New Roman" w:hAnsi="Times New Roman" w:cs="Times New Roman"/>
+          <w:sz w:val="24"/>
+          <w:szCs w:val="24"/>
+        </w:rPr>
+      </w:pPr>
+      <w:r>
+        <w:rPr>
+          <w:rFonts w:ascii="Times New Roman" w:hAnsi="Times New Roman" w:cs="Times New Roman"/>
+          <w:b/>
+          <w:bCs/>
+          <w:sz w:val="24"/>
+          <w:szCs w:val="24"/>
+        </w:rPr>
+        <w:t>Ordering Discharge</w:t>
+      </w:r>
+    </w:p>
+    <w:p>
+      <w:pPr>
+        <w:pStyle w:val="ListParagraph"/>
+        <w:ind w:left="1224"/>
+        <w:rPr>
+          <w:rFonts w:ascii="Times New Roman" w:hAnsi="Times New Roman" w:cs="Times New Roman"/>
+          <w:sz w:val="24"/>
+          <w:szCs w:val="24"/>
+        </w:rPr>
+      </w:pPr>
+    </w:p>
+    <w:p>
+      <w:pPr>
+        <w:pStyle w:val="ListParagraph"/>
+        <w:numPr>
+          <w:ilvl w:val="3"/>
+          <w:numId w:val="3"/>
+        </w:numPr>
+        <w:rPr>
+          <w:rFonts w:ascii="Times New Roman" w:hAnsi="Times New Roman" w:cs="Times New Roman"/>
+          <w:sz w:val="24"/>
+          <w:szCs w:val="24"/>
+        </w:rPr>
+      </w:pPr>
+      <w:r>
+        <w:rPr>
+          <w:rFonts w:ascii="Times New Roman" w:hAnsi="Times New Roman" w:cs="Times New Roman"/>
+          <w:b/>
+          <w:bCs/>
           <w:sz w:val="24"/>
           <w:szCs w:val="24"/>
         </w:rPr>
         <w:lastRenderedPageBreak/>
-        <w:t>found.</w:t>
-      </w:r>
-      <w:r>
-        <w:rPr>
-          <w:rFonts w:ascii="Times New Roman" w:hAnsi="Times New Roman" w:cs="Times New Roman"/>
-          <w:sz w:val="24"/>
-          <w:szCs w:val="24"/>
-        </w:rPr>
-        <w:t xml:space="preserve"> </w:t>
-      </w:r>
-      <w:r>
-        <w:rPr>
-          <w:rFonts w:ascii="Times New Roman" w:hAnsi="Times New Roman" w:cs="Times New Roman"/>
-          <w:sz w:val="24"/>
-          <w:szCs w:val="24"/>
-        </w:rPr>
-        <w:t>The application will check that the amount of medication is within the valid range of integers no less than one.</w:t>
+        <w:t>Introduction</w:t>
+      </w:r>
+      <w:r>
+        <w:rPr>
+          <w:rFonts w:ascii="Times New Roman" w:hAnsi="Times New Roman" w:cs="Times New Roman"/>
+          <w:sz w:val="24"/>
+          <w:szCs w:val="24"/>
+        </w:rPr>
+        <w:t xml:space="preserve"> </w:t>
+      </w:r>
+      <w:r>
+        <w:rPr>
+          <w:rFonts w:ascii="Times New Roman" w:hAnsi="Times New Roman" w:cs="Times New Roman"/>
+          <w:sz w:val="24"/>
+          <w:szCs w:val="24"/>
+        </w:rPr>
+        <w:t>The application will allow users of a certain class to order a discharge for a patient from the hospital.</w:t>
       </w:r>
     </w:p>
     <w:p>
@@ -2461,6 +3143,150 @@
           <w:sz w:val="24"/>
           <w:szCs w:val="24"/>
         </w:rPr>
+        <w:t>Inputs</w:t>
+      </w:r>
+      <w:r>
+        <w:rPr>
+          <w:rFonts w:ascii="Times New Roman" w:hAnsi="Times New Roman" w:cs="Times New Roman"/>
+          <w:sz w:val="24"/>
+          <w:szCs w:val="24"/>
+        </w:rPr>
+        <w:t xml:space="preserve"> </w:t>
+      </w:r>
+      <w:r>
+        <w:rPr>
+          <w:rFonts w:ascii="Times New Roman" w:hAnsi="Times New Roman" w:cs="Times New Roman"/>
+          <w:sz w:val="24"/>
+          <w:szCs w:val="24"/>
+        </w:rPr>
+        <w:t>The application will take a string containing the patient’s name.</w:t>
+      </w:r>
+      <w:r>
+        <w:rPr>
+          <w:rFonts w:ascii="Times New Roman" w:hAnsi="Times New Roman" w:cs="Times New Roman"/>
+          <w:sz w:val="24"/>
+          <w:szCs w:val="24"/>
+        </w:rPr>
+        <w:t xml:space="preserve"> </w:t>
+      </w:r>
+      <w:r>
+        <w:rPr>
+          <w:rFonts w:ascii="Times New Roman" w:hAnsi="Times New Roman" w:cs="Times New Roman"/>
+          <w:sz w:val="24"/>
+          <w:szCs w:val="24"/>
+        </w:rPr>
+        <w:t>The application will take the date and time of the discharge.</w:t>
+      </w:r>
+    </w:p>
+    <w:p>
+      <w:pPr>
+        <w:pStyle w:val="ListParagraph"/>
+        <w:ind w:left="1728"/>
+        <w:rPr>
+          <w:rFonts w:ascii="Times New Roman" w:hAnsi="Times New Roman" w:cs="Times New Roman"/>
+          <w:sz w:val="24"/>
+          <w:szCs w:val="24"/>
+        </w:rPr>
+      </w:pPr>
+    </w:p>
+    <w:p>
+      <w:pPr>
+        <w:pStyle w:val="ListParagraph"/>
+        <w:numPr>
+          <w:ilvl w:val="3"/>
+          <w:numId w:val="3"/>
+        </w:numPr>
+        <w:rPr>
+          <w:rFonts w:ascii="Times New Roman" w:hAnsi="Times New Roman" w:cs="Times New Roman"/>
+          <w:sz w:val="24"/>
+          <w:szCs w:val="24"/>
+        </w:rPr>
+      </w:pPr>
+      <w:r>
+        <w:rPr>
+          <w:rFonts w:ascii="Times New Roman" w:hAnsi="Times New Roman" w:cs="Times New Roman"/>
+          <w:b/>
+          <w:bCs/>
+          <w:sz w:val="24"/>
+          <w:szCs w:val="24"/>
+        </w:rPr>
+        <w:t>Processing</w:t>
+      </w:r>
+      <w:r>
+        <w:rPr>
+          <w:rFonts w:ascii="Times New Roman" w:hAnsi="Times New Roman" w:cs="Times New Roman"/>
+          <w:b/>
+          <w:bCs/>
+          <w:sz w:val="24"/>
+          <w:szCs w:val="24"/>
+        </w:rPr>
+        <w:t xml:space="preserve"> </w:t>
+      </w:r>
+      <w:r>
+        <w:rPr>
+          <w:rFonts w:ascii="Times New Roman" w:hAnsi="Times New Roman" w:cs="Times New Roman"/>
+          <w:sz w:val="24"/>
+          <w:szCs w:val="24"/>
+        </w:rPr>
+        <w:t>Th</w:t>
+      </w:r>
+      <w:r>
+        <w:rPr>
+          <w:rFonts w:ascii="Times New Roman" w:hAnsi="Times New Roman" w:cs="Times New Roman"/>
+          <w:sz w:val="24"/>
+          <w:szCs w:val="24"/>
+        </w:rPr>
+        <w:t>e application will check that the patient exists within the database, warning the user and failing to process if otherwise.</w:t>
+      </w:r>
+      <w:r>
+        <w:rPr>
+          <w:rFonts w:ascii="Times New Roman" w:hAnsi="Times New Roman" w:cs="Times New Roman"/>
+          <w:sz w:val="24"/>
+          <w:szCs w:val="24"/>
+        </w:rPr>
+        <w:t xml:space="preserve"> </w:t>
+      </w:r>
+      <w:r>
+        <w:rPr>
+          <w:rFonts w:ascii="Times New Roman" w:hAnsi="Times New Roman" w:cs="Times New Roman"/>
+          <w:sz w:val="24"/>
+          <w:szCs w:val="24"/>
+        </w:rPr>
+        <w:t>The application will check that the date and time are valid, warning the user and failing to process if otherwise.</w:t>
+      </w:r>
+    </w:p>
+    <w:p>
+      <w:pPr>
+        <w:pStyle w:val="ListParagraph"/>
+        <w:ind w:left="1728"/>
+        <w:rPr>
+          <w:rFonts w:ascii="Times New Roman" w:hAnsi="Times New Roman" w:cs="Times New Roman"/>
+          <w:sz w:val="24"/>
+          <w:szCs w:val="24"/>
+        </w:rPr>
+      </w:pPr>
+    </w:p>
+    <w:p>
+      <w:pPr>
+        <w:pStyle w:val="ListParagraph"/>
+        <w:numPr>
+          <w:ilvl w:val="3"/>
+          <w:numId w:val="3"/>
+        </w:numPr>
+        <w:rPr>
+          <w:rFonts w:ascii="Times New Roman" w:hAnsi="Times New Roman" w:cs="Times New Roman"/>
+          <w:sz w:val="24"/>
+          <w:szCs w:val="24"/>
+        </w:rPr>
+      </w:pPr>
+      <w:r>
+        <w:rPr>
+          <w:rFonts w:ascii="Times New Roman" w:hAnsi="Times New Roman" w:cs="Times New Roman"/>
+          <w:b/>
+          <w:bCs/>
+          <w:sz w:val="24"/>
+          <w:szCs w:val="24"/>
+        </w:rPr>
         <w:t>Outputs</w:t>
       </w:r>
       <w:r>
@@ -2512,7 +3338,7 @@
           <w:sz w:val="24"/>
           <w:szCs w:val="24"/>
         </w:rPr>
-        <w:t>Diagnosing</w:t>
+        <w:t>Generating Bill</w:t>
       </w:r>
     </w:p>
     <w:p>
@@ -2555,15 +3381,47 @@
           <w:sz w:val="24"/>
           <w:szCs w:val="24"/>
         </w:rPr>
-        <w:t xml:space="preserve"> </w:t>
-      </w:r>
-      <w:r>
-        <w:rPr>
-          <w:rFonts w:ascii="Times New Roman" w:hAnsi="Times New Roman" w:cs="Times New Roman"/>
-          <w:sz w:val="24"/>
-          <w:szCs w:val="24"/>
-        </w:rPr>
-        <w:t>The application will allow specific user classes to diagnose diseases and other health problems of a patient from a predefined list of issues.</w:t>
+        <w:t xml:space="preserve"> This function will generate a bill</w:t>
+      </w:r>
+      <w:r>
+        <w:rPr>
+          <w:rFonts w:ascii="Times New Roman" w:hAnsi="Times New Roman" w:cs="Times New Roman"/>
+          <w:sz w:val="24"/>
+          <w:szCs w:val="24"/>
+        </w:rPr>
+        <w:t xml:space="preserve"> document</w:t>
+      </w:r>
+      <w:r>
+        <w:rPr>
+          <w:rFonts w:ascii="Times New Roman" w:hAnsi="Times New Roman" w:cs="Times New Roman"/>
+          <w:sz w:val="24"/>
+          <w:szCs w:val="24"/>
+        </w:rPr>
+        <w:t xml:space="preserve"> based on all tests ordered, </w:t>
+      </w:r>
+      <w:r>
+        <w:rPr>
+          <w:rFonts w:ascii="Times New Roman" w:hAnsi="Times New Roman" w:cs="Times New Roman"/>
+          <w:sz w:val="24"/>
+          <w:szCs w:val="24"/>
+        </w:rPr>
+        <w:t>prescriptions</w:t>
+      </w:r>
+      <w:r>
+        <w:rPr>
+          <w:rFonts w:ascii="Times New Roman" w:hAnsi="Times New Roman" w:cs="Times New Roman"/>
+          <w:sz w:val="24"/>
+          <w:szCs w:val="24"/>
+        </w:rPr>
+        <w:t>/medications given,</w:t>
+      </w:r>
+      <w:r>
+        <w:rPr>
+          <w:rFonts w:ascii="Times New Roman" w:hAnsi="Times New Roman" w:cs="Times New Roman"/>
+          <w:sz w:val="24"/>
+          <w:szCs w:val="24"/>
+        </w:rPr>
+        <w:t xml:space="preserve"> and total nights stayed. These will all have set fees that will be listed on the itemized bill.</w:t>
       </w:r>
     </w:p>
     <w:p>
@@ -2606,31 +3464,178 @@
           <w:sz w:val="24"/>
           <w:szCs w:val="24"/>
         </w:rPr>
-        <w:t xml:space="preserve"> </w:t>
-      </w:r>
-      <w:r>
-        <w:rPr>
-          <w:rFonts w:ascii="Times New Roman" w:hAnsi="Times New Roman" w:cs="Times New Roman"/>
-          <w:sz w:val="24"/>
-          <w:szCs w:val="24"/>
-        </w:rPr>
-        <w:t>The application will take a string containing the name of the health issue.</w:t>
-      </w:r>
-      <w:r>
-        <w:rPr>
-          <w:rFonts w:ascii="Times New Roman" w:hAnsi="Times New Roman" w:cs="Times New Roman"/>
-          <w:sz w:val="24"/>
-          <w:szCs w:val="24"/>
-        </w:rPr>
-        <w:t xml:space="preserve"> </w:t>
-      </w:r>
-      <w:r>
-        <w:rPr>
-          <w:rFonts w:ascii="Times New Roman" w:hAnsi="Times New Roman" w:cs="Times New Roman"/>
-          <w:sz w:val="24"/>
-          <w:szCs w:val="24"/>
-        </w:rPr>
-        <w:t>The application will take a string containing the patient’s name.</w:t>
+        <w:t xml:space="preserve"> There will be no actual direct input for the required information. This information will be pulled from the database and formatted into a document.</w:t>
+      </w:r>
+    </w:p>
+    <w:p>
+      <w:pPr>
+        <w:pStyle w:val="ListParagraph"/>
+        <w:rPr>
+          <w:rFonts w:ascii="Times New Roman" w:hAnsi="Times New Roman" w:cs="Times New Roman"/>
+          <w:sz w:val="24"/>
+          <w:szCs w:val="24"/>
+        </w:rPr>
+      </w:pPr>
+    </w:p>
+    <w:p>
+      <w:pPr>
+        <w:pStyle w:val="ListParagraph"/>
+        <w:numPr>
+          <w:ilvl w:val="3"/>
+          <w:numId w:val="3"/>
+        </w:numPr>
+        <w:rPr>
+          <w:rFonts w:ascii="Times New Roman" w:hAnsi="Times New Roman" w:cs="Times New Roman"/>
+          <w:sz w:val="24"/>
+          <w:szCs w:val="24"/>
+        </w:rPr>
+      </w:pPr>
+      <w:r>
+        <w:rPr>
+          <w:rFonts w:ascii="Times New Roman" w:hAnsi="Times New Roman" w:cs="Times New Roman"/>
+          <w:b/>
+          <w:bCs/>
+          <w:sz w:val="24"/>
+          <w:szCs w:val="24"/>
+        </w:rPr>
+        <w:t>Processing</w:t>
+      </w:r>
+      <w:r>
+        <w:rPr>
+          <w:rFonts w:ascii="Times New Roman" w:hAnsi="Times New Roman" w:cs="Times New Roman"/>
+          <w:sz w:val="24"/>
+          <w:szCs w:val="24"/>
+        </w:rPr>
+        <w:t xml:space="preserve"> After pulling data we will need to ensure calculations for the total bill are done correctly based on the data. We will also need to ensure that the total is properly formatted.</w:t>
+      </w:r>
+    </w:p>
+    <w:p>
+      <w:pPr>
+        <w:pStyle w:val="ListParagraph"/>
+        <w:rPr>
+          <w:rFonts w:ascii="Times New Roman" w:hAnsi="Times New Roman" w:cs="Times New Roman"/>
+          <w:sz w:val="24"/>
+          <w:szCs w:val="24"/>
+        </w:rPr>
+      </w:pPr>
+    </w:p>
+    <w:p>
+      <w:pPr>
+        <w:pStyle w:val="ListParagraph"/>
+        <w:numPr>
+          <w:ilvl w:val="3"/>
+          <w:numId w:val="3"/>
+        </w:numPr>
+        <w:rPr>
+          <w:rFonts w:ascii="Times New Roman" w:hAnsi="Times New Roman" w:cs="Times New Roman"/>
+          <w:sz w:val="24"/>
+          <w:szCs w:val="24"/>
+        </w:rPr>
+      </w:pPr>
+      <w:r>
+        <w:rPr>
+          <w:rFonts w:ascii="Times New Roman" w:hAnsi="Times New Roman" w:cs="Times New Roman"/>
+          <w:b/>
+          <w:bCs/>
+          <w:sz w:val="24"/>
+          <w:szCs w:val="24"/>
+        </w:rPr>
+        <w:t>Outputs</w:t>
+      </w:r>
+      <w:r>
+        <w:rPr>
+          <w:rFonts w:ascii="Times New Roman" w:hAnsi="Times New Roman" w:cs="Times New Roman"/>
+          <w:sz w:val="24"/>
+          <w:szCs w:val="24"/>
+        </w:rPr>
+        <w:t xml:space="preserve"> The output for this will be a generated document for the ER staff to print and give to patient. This document will clearly state what the charge is and how much it was. It will also list the total amount due to be paid.</w:t>
+      </w:r>
+    </w:p>
+    <w:p>
+      <w:pPr>
+        <w:pStyle w:val="ListParagraph"/>
+        <w:rPr>
+          <w:rFonts w:ascii="Times New Roman" w:hAnsi="Times New Roman" w:cs="Times New Roman"/>
+          <w:sz w:val="24"/>
+          <w:szCs w:val="24"/>
+        </w:rPr>
+      </w:pPr>
+    </w:p>
+    <w:p>
+      <w:pPr>
+        <w:pStyle w:val="ListParagraph"/>
+        <w:numPr>
+          <w:ilvl w:val="2"/>
+          <w:numId w:val="3"/>
+        </w:numPr>
+        <w:rPr>
+          <w:rFonts w:ascii="Times New Roman" w:hAnsi="Times New Roman" w:cs="Times New Roman"/>
+          <w:sz w:val="24"/>
+          <w:szCs w:val="24"/>
+        </w:rPr>
+      </w:pPr>
+      <w:r>
+        <w:rPr>
+          <w:rFonts w:ascii="Times New Roman" w:hAnsi="Times New Roman" w:cs="Times New Roman"/>
+          <w:b/>
+          <w:bCs/>
+          <w:sz w:val="24"/>
+          <w:szCs w:val="24"/>
+        </w:rPr>
+        <w:t xml:space="preserve">Discharge </w:t>
+      </w:r>
+      <w:r>
+        <w:rPr>
+          <w:rFonts w:ascii="Times New Roman" w:hAnsi="Times New Roman" w:cs="Times New Roman"/>
+          <w:b/>
+          <w:bCs/>
+          <w:sz w:val="24"/>
+          <w:szCs w:val="24"/>
+        </w:rPr>
+        <w:t>Papers</w:t>
+      </w:r>
+    </w:p>
+    <w:p>
+      <w:pPr>
+        <w:pStyle w:val="ListParagraph"/>
+        <w:ind w:left="1224"/>
+        <w:rPr>
+          <w:rFonts w:ascii="Times New Roman" w:hAnsi="Times New Roman" w:cs="Times New Roman"/>
+          <w:sz w:val="24"/>
+          <w:szCs w:val="24"/>
+        </w:rPr>
+      </w:pPr>
+    </w:p>
+    <w:p>
+      <w:pPr>
+        <w:pStyle w:val="ListParagraph"/>
+        <w:numPr>
+          <w:ilvl w:val="3"/>
+          <w:numId w:val="3"/>
+        </w:numPr>
+        <w:rPr>
+          <w:rFonts w:ascii="Times New Roman" w:hAnsi="Times New Roman" w:cs="Times New Roman"/>
+          <w:sz w:val="24"/>
+          <w:szCs w:val="24"/>
+        </w:rPr>
+      </w:pPr>
+      <w:r>
+        <w:rPr>
+          <w:rFonts w:ascii="Times New Roman" w:hAnsi="Times New Roman" w:cs="Times New Roman"/>
+          <w:b/>
+          <w:bCs/>
+          <w:sz w:val="24"/>
+          <w:szCs w:val="24"/>
+        </w:rPr>
+        <w:t>Introduction</w:t>
+      </w:r>
+      <w:r>
+        <w:rPr>
+          <w:rFonts w:ascii="Times New Roman" w:hAnsi="Times New Roman" w:cs="Times New Roman"/>
+          <w:sz w:val="24"/>
+          <w:szCs w:val="24"/>
+        </w:rPr>
+        <w:t xml:space="preserve"> We will need to generate discharge papers using instructions and medications given by the doctor/nurse. These will be given to the patient upon discharge with their bill.</w:t>
       </w:r>
     </w:p>
     <w:p>
@@ -2665,6 +3670,68 @@
           <w:sz w:val="24"/>
           <w:szCs w:val="24"/>
         </w:rPr>
+        <w:t>Inputs</w:t>
+      </w:r>
+      <w:r>
+        <w:rPr>
+          <w:rFonts w:ascii="Times New Roman" w:hAnsi="Times New Roman" w:cs="Times New Roman"/>
+          <w:sz w:val="24"/>
+          <w:szCs w:val="24"/>
+        </w:rPr>
+        <w:t xml:space="preserve"> There will be no direct </w:t>
+      </w:r>
+      <w:proofErr w:type="gramStart"/>
+      <w:r>
+        <w:rPr>
+          <w:rFonts w:ascii="Times New Roman" w:hAnsi="Times New Roman" w:cs="Times New Roman"/>
+          <w:sz w:val="24"/>
+          <w:szCs w:val="24"/>
+        </w:rPr>
+        <w:t>inputs</w:t>
+      </w:r>
+      <w:proofErr w:type="gramEnd"/>
+      <w:r>
+        <w:rPr>
+          <w:rFonts w:ascii="Times New Roman" w:hAnsi="Times New Roman" w:cs="Times New Roman"/>
+          <w:sz w:val="24"/>
+          <w:szCs w:val="24"/>
+        </w:rPr>
+        <w:t xml:space="preserve"> and information will be requested from the data base. There should only be discharge instructions, a diagnosis from doctor, and prescriptions if given.</w:t>
+      </w:r>
+    </w:p>
+    <w:p>
+      <w:pPr>
+        <w:pStyle w:val="ListParagraph"/>
+        <w:ind w:left="1728"/>
+        <w:rPr>
+          <w:rFonts w:ascii="Times New Roman" w:hAnsi="Times New Roman" w:cs="Times New Roman"/>
+          <w:sz w:val="24"/>
+          <w:szCs w:val="24"/>
+        </w:rPr>
+      </w:pPr>
+    </w:p>
+    <w:p>
+      <w:pPr>
+        <w:pStyle w:val="ListParagraph"/>
+        <w:numPr>
+          <w:ilvl w:val="3"/>
+          <w:numId w:val="3"/>
+        </w:numPr>
+        <w:rPr>
+          <w:rFonts w:ascii="Times New Roman" w:hAnsi="Times New Roman" w:cs="Times New Roman"/>
+          <w:sz w:val="24"/>
+          <w:szCs w:val="24"/>
+        </w:rPr>
+      </w:pPr>
+      <w:r>
+        <w:rPr>
+          <w:rFonts w:ascii="Times New Roman" w:hAnsi="Times New Roman" w:cs="Times New Roman"/>
+          <w:b/>
+          <w:bCs/>
+          <w:sz w:val="24"/>
+          <w:szCs w:val="24"/>
+        </w:rPr>
+        <w:lastRenderedPageBreak/>
         <w:t>Processing</w:t>
       </w:r>
       <w:r>
@@ -2673,15 +3740,7 @@
           <w:sz w:val="24"/>
           <w:szCs w:val="24"/>
         </w:rPr>
-        <w:t xml:space="preserve"> </w:t>
-      </w:r>
-      <w:r>
-        <w:rPr>
-          <w:rFonts w:ascii="Times New Roman" w:hAnsi="Times New Roman" w:cs="Times New Roman"/>
-          <w:sz w:val="24"/>
-          <w:szCs w:val="24"/>
-        </w:rPr>
-        <w:t xml:space="preserve">The application will check that the provided issue is found within the predefined list, warning the </w:t>
+        <w:t xml:space="preserve"> There should be no need to process or check data pulled from the database as no changes to the data will be made. We will only need to request the information from the </w:t>
       </w:r>
       <w:proofErr w:type="gramStart"/>
       <w:r>
@@ -2690,7 +3749,7 @@
           <w:sz w:val="24"/>
           <w:szCs w:val="24"/>
         </w:rPr>
-        <w:t>user</w:t>
+        <w:t>data base</w:t>
       </w:r>
       <w:proofErr w:type="gramEnd"/>
       <w:r>
@@ -2699,23 +3758,190 @@
           <w:sz w:val="24"/>
           <w:szCs w:val="24"/>
         </w:rPr>
-        <w:t xml:space="preserve"> and failing to process if it is not.</w:t>
-      </w:r>
-      <w:r>
-        <w:rPr>
-          <w:rFonts w:ascii="Times New Roman" w:hAnsi="Times New Roman" w:cs="Times New Roman"/>
-          <w:sz w:val="24"/>
-          <w:szCs w:val="24"/>
-        </w:rPr>
-        <w:t xml:space="preserve"> </w:t>
-      </w:r>
-      <w:r>
-        <w:rPr>
-          <w:rFonts w:ascii="Times New Roman" w:hAnsi="Times New Roman" w:cs="Times New Roman"/>
-          <w:sz w:val="24"/>
-          <w:szCs w:val="24"/>
-        </w:rPr>
-        <w:t xml:space="preserve">The application will check that the provided patient name is found within the patient database, warning the </w:t>
+        <w:t xml:space="preserve"> and then format it into a discharge document.</w:t>
+      </w:r>
+    </w:p>
+    <w:p>
+      <w:pPr>
+        <w:pStyle w:val="ListParagraph"/>
+        <w:ind w:left="1728"/>
+        <w:rPr>
+          <w:rFonts w:ascii="Times New Roman" w:hAnsi="Times New Roman" w:cs="Times New Roman"/>
+          <w:sz w:val="24"/>
+          <w:szCs w:val="24"/>
+        </w:rPr>
+      </w:pPr>
+    </w:p>
+    <w:p>
+      <w:pPr>
+        <w:pStyle w:val="ListParagraph"/>
+        <w:numPr>
+          <w:ilvl w:val="3"/>
+          <w:numId w:val="3"/>
+        </w:numPr>
+        <w:rPr>
+          <w:rFonts w:ascii="Times New Roman" w:hAnsi="Times New Roman" w:cs="Times New Roman"/>
+          <w:sz w:val="24"/>
+          <w:szCs w:val="24"/>
+        </w:rPr>
+      </w:pPr>
+      <w:r>
+        <w:rPr>
+          <w:rFonts w:ascii="Times New Roman" w:hAnsi="Times New Roman" w:cs="Times New Roman"/>
+          <w:b/>
+          <w:bCs/>
+          <w:sz w:val="24"/>
+          <w:szCs w:val="24"/>
+        </w:rPr>
+        <w:t>Outputs</w:t>
+      </w:r>
+      <w:r>
+        <w:rPr>
+          <w:rFonts w:ascii="Times New Roman" w:hAnsi="Times New Roman" w:cs="Times New Roman"/>
+          <w:sz w:val="24"/>
+          <w:szCs w:val="24"/>
+        </w:rPr>
+        <w:t xml:space="preserve"> The output for this function is the discharge document with instructions, diagnosis, a prescription information. This will be provided to the patient.</w:t>
+      </w:r>
+    </w:p>
+    <w:p>
+      <w:pPr>
+        <w:pStyle w:val="ListParagraph"/>
+        <w:ind w:left="1728"/>
+        <w:rPr>
+          <w:rFonts w:ascii="Times New Roman" w:hAnsi="Times New Roman" w:cs="Times New Roman"/>
+          <w:sz w:val="24"/>
+          <w:szCs w:val="24"/>
+        </w:rPr>
+      </w:pPr>
+    </w:p>
+    <w:p>
+      <w:pPr>
+        <w:pStyle w:val="ListParagraph"/>
+        <w:numPr>
+          <w:ilvl w:val="1"/>
+          <w:numId w:val="3"/>
+        </w:numPr>
+        <w:rPr>
+          <w:rFonts w:ascii="Times New Roman" w:hAnsi="Times New Roman" w:cs="Times New Roman"/>
+          <w:sz w:val="24"/>
+          <w:szCs w:val="24"/>
+        </w:rPr>
+      </w:pPr>
+      <w:r>
+        <w:rPr>
+          <w:rFonts w:ascii="Times New Roman" w:hAnsi="Times New Roman" w:cs="Times New Roman"/>
+          <w:b/>
+          <w:bCs/>
+          <w:sz w:val="24"/>
+          <w:szCs w:val="24"/>
+        </w:rPr>
+        <w:t>External</w:t>
+      </w:r>
+      <w:r>
+        <w:rPr>
+          <w:rFonts w:ascii="Times New Roman" w:hAnsi="Times New Roman" w:cs="Times New Roman"/>
+          <w:sz w:val="24"/>
+          <w:szCs w:val="24"/>
+        </w:rPr>
+        <w:t xml:space="preserve"> </w:t>
+      </w:r>
+      <w:r>
+        <w:rPr>
+          <w:rFonts w:ascii="Times New Roman" w:hAnsi="Times New Roman" w:cs="Times New Roman"/>
+          <w:b/>
+          <w:bCs/>
+          <w:sz w:val="24"/>
+          <w:szCs w:val="24"/>
+        </w:rPr>
+        <w:t>interface</w:t>
+      </w:r>
+      <w:r>
+        <w:rPr>
+          <w:rFonts w:ascii="Times New Roman" w:hAnsi="Times New Roman" w:cs="Times New Roman"/>
+          <w:sz w:val="24"/>
+          <w:szCs w:val="24"/>
+        </w:rPr>
+        <w:t xml:space="preserve"> </w:t>
+      </w:r>
+      <w:r>
+        <w:rPr>
+          <w:rFonts w:ascii="Times New Roman" w:hAnsi="Times New Roman" w:cs="Times New Roman"/>
+          <w:b/>
+          <w:bCs/>
+          <w:sz w:val="24"/>
+          <w:szCs w:val="24"/>
+        </w:rPr>
+        <w:t>requirements</w:t>
+      </w:r>
+    </w:p>
+    <w:p>
+      <w:pPr>
+        <w:pStyle w:val="ListParagraph"/>
+        <w:ind w:left="792"/>
+        <w:rPr>
+          <w:rFonts w:ascii="Times New Roman" w:hAnsi="Times New Roman" w:cs="Times New Roman"/>
+          <w:sz w:val="24"/>
+          <w:szCs w:val="24"/>
+        </w:rPr>
+      </w:pPr>
+    </w:p>
+    <w:p>
+      <w:pPr>
+        <w:pStyle w:val="ListParagraph"/>
+        <w:numPr>
+          <w:ilvl w:val="2"/>
+          <w:numId w:val="3"/>
+        </w:numPr>
+        <w:rPr>
+          <w:rFonts w:ascii="Times New Roman" w:hAnsi="Times New Roman" w:cs="Times New Roman"/>
+          <w:sz w:val="24"/>
+          <w:szCs w:val="24"/>
+        </w:rPr>
+      </w:pPr>
+      <w:r>
+        <w:rPr>
+          <w:rFonts w:ascii="Times New Roman" w:hAnsi="Times New Roman" w:cs="Times New Roman"/>
+          <w:b/>
+          <w:bCs/>
+          <w:sz w:val="24"/>
+          <w:szCs w:val="24"/>
+        </w:rPr>
+        <w:t>User</w:t>
+      </w:r>
+      <w:r>
+        <w:rPr>
+          <w:rFonts w:ascii="Times New Roman" w:hAnsi="Times New Roman" w:cs="Times New Roman"/>
+          <w:sz w:val="24"/>
+          <w:szCs w:val="24"/>
+        </w:rPr>
+        <w:t xml:space="preserve"> </w:t>
+      </w:r>
+      <w:r>
+        <w:rPr>
+          <w:rFonts w:ascii="Times New Roman" w:hAnsi="Times New Roman" w:cs="Times New Roman"/>
+          <w:b/>
+          <w:bCs/>
+          <w:sz w:val="24"/>
+          <w:szCs w:val="24"/>
+        </w:rPr>
+        <w:t>interfaces</w:t>
+      </w:r>
+      <w:r>
+        <w:rPr>
+          <w:rFonts w:ascii="Times New Roman" w:hAnsi="Times New Roman" w:cs="Times New Roman"/>
+          <w:sz w:val="24"/>
+          <w:szCs w:val="24"/>
+        </w:rPr>
+        <w:t xml:space="preserve"> </w:t>
+      </w:r>
+      <w:r>
+        <w:rPr>
+          <w:rFonts w:ascii="Times New Roman" w:hAnsi="Times New Roman" w:cs="Times New Roman"/>
+          <w:sz w:val="24"/>
+          <w:szCs w:val="24"/>
+        </w:rPr>
+        <w:t xml:space="preserve">Should have single basic login in screen. After logging in there will be different sections for different categories of functional requirements. There will be different access levels, so depending on the user access they may be prevented from accessing different areas. </w:t>
       </w:r>
       <w:proofErr w:type="gramStart"/>
       <w:r>
@@ -2724,7 +3950,7 @@
           <w:sz w:val="24"/>
           <w:szCs w:val="24"/>
         </w:rPr>
-        <w:t>user</w:t>
+        <w:t>(</w:t>
       </w:r>
       <w:proofErr w:type="gramEnd"/>
       <w:r>
@@ -2733,64 +3959,13 @@
           <w:sz w:val="24"/>
           <w:szCs w:val="24"/>
         </w:rPr>
-        <w:t xml:space="preserve"> and failing to process if it is not.</w:t>
-      </w:r>
-    </w:p>
-    <w:p>
-      <w:pPr>
-        <w:pStyle w:val="ListParagraph"/>
-        <w:ind w:left="1728"/>
-        <w:rPr>
-          <w:rFonts w:ascii="Times New Roman" w:hAnsi="Times New Roman" w:cs="Times New Roman"/>
-          <w:sz w:val="24"/>
-          <w:szCs w:val="24"/>
-        </w:rPr>
-      </w:pPr>
-    </w:p>
-    <w:p>
-      <w:pPr>
-        <w:pStyle w:val="ListParagraph"/>
-        <w:numPr>
-          <w:ilvl w:val="3"/>
-          <w:numId w:val="3"/>
-        </w:numPr>
-        <w:rPr>
-          <w:rFonts w:ascii="Times New Roman" w:hAnsi="Times New Roman" w:cs="Times New Roman"/>
-          <w:sz w:val="24"/>
-          <w:szCs w:val="24"/>
-        </w:rPr>
-      </w:pPr>
-      <w:r>
-        <w:rPr>
-          <w:rFonts w:ascii="Times New Roman" w:hAnsi="Times New Roman" w:cs="Times New Roman"/>
-          <w:b/>
-          <w:bCs/>
-          <w:sz w:val="24"/>
-          <w:szCs w:val="24"/>
-        </w:rPr>
-        <w:t>Outputs</w:t>
-      </w:r>
-      <w:r>
-        <w:rPr>
-          <w:rFonts w:ascii="Times New Roman" w:hAnsi="Times New Roman" w:cs="Times New Roman"/>
-          <w:sz w:val="24"/>
-          <w:szCs w:val="24"/>
-        </w:rPr>
-        <w:t xml:space="preserve"> </w:t>
-      </w:r>
-      <w:r>
-        <w:rPr>
-          <w:rFonts w:ascii="Times New Roman" w:hAnsi="Times New Roman" w:cs="Times New Roman"/>
-          <w:sz w:val="24"/>
-          <w:szCs w:val="24"/>
-        </w:rPr>
-        <w:t>There will be no output for this specific requirement. (Addressed in a later Functional Requirement)</w:t>
-      </w:r>
-    </w:p>
-    <w:p>
-      <w:pPr>
-        <w:pStyle w:val="ListParagraph"/>
-        <w:ind w:left="1728"/>
+        <w:t>TBD)</w:t>
+      </w:r>
+    </w:p>
+    <w:p>
+      <w:pPr>
+        <w:pStyle w:val="ListParagraph"/>
+        <w:ind w:left="1224"/>
         <w:rPr>
           <w:rFonts w:ascii="Times New Roman" w:hAnsi="Times New Roman" w:cs="Times New Roman"/>
           <w:sz w:val="24"/>
@@ -2819,7 +3994,41 @@
           <w:sz w:val="24"/>
           <w:szCs w:val="24"/>
         </w:rPr>
-        <w:t>Ordering Discharge</w:t>
+        <w:t>Hardware</w:t>
+      </w:r>
+      <w:r>
+        <w:rPr>
+          <w:rFonts w:ascii="Times New Roman" w:hAnsi="Times New Roman" w:cs="Times New Roman"/>
+          <w:sz w:val="24"/>
+          <w:szCs w:val="24"/>
+        </w:rPr>
+        <w:t xml:space="preserve"> </w:t>
+      </w:r>
+      <w:r>
+        <w:rPr>
+          <w:rFonts w:ascii="Times New Roman" w:hAnsi="Times New Roman" w:cs="Times New Roman"/>
+          <w:b/>
+          <w:bCs/>
+          <w:sz w:val="24"/>
+          <w:szCs w:val="24"/>
+        </w:rPr>
+        <w:t>interfaces</w:t>
+      </w:r>
+      <w:r>
+        <w:rPr>
+          <w:rFonts w:ascii="Times New Roman" w:hAnsi="Times New Roman" w:cs="Times New Roman"/>
+          <w:sz w:val="24"/>
+          <w:szCs w:val="24"/>
+        </w:rPr>
+        <w:t xml:space="preserve"> </w:t>
+      </w:r>
+      <w:r>
+        <w:rPr>
+          <w:rFonts w:ascii="Times New Roman" w:hAnsi="Times New Roman" w:cs="Times New Roman"/>
+          <w:sz w:val="24"/>
+          <w:szCs w:val="24"/>
+        </w:rPr>
+        <w:t>There will be no direct interfaces with other hardware.</w:t>
       </w:r>
     </w:p>
     <w:p>
@@ -2837,235 +4046,58 @@
       <w:pPr>
         <w:pStyle w:val="ListParagraph"/>
         <w:numPr>
-          <w:ilvl w:val="3"/>
-          <w:numId w:val="3"/>
-        </w:numPr>
-        <w:rPr>
-          <w:rFonts w:ascii="Times New Roman" w:hAnsi="Times New Roman" w:cs="Times New Roman"/>
-          <w:sz w:val="24"/>
-          <w:szCs w:val="24"/>
-        </w:rPr>
-      </w:pPr>
-      <w:r>
-        <w:rPr>
-          <w:rFonts w:ascii="Times New Roman" w:hAnsi="Times New Roman" w:cs="Times New Roman"/>
-          <w:b/>
-          <w:bCs/>
-          <w:sz w:val="24"/>
-          <w:szCs w:val="24"/>
-        </w:rPr>
-        <w:t>Introduction</w:t>
-      </w:r>
-      <w:r>
-        <w:rPr>
-          <w:rFonts w:ascii="Times New Roman" w:hAnsi="Times New Roman" w:cs="Times New Roman"/>
-          <w:sz w:val="24"/>
-          <w:szCs w:val="24"/>
-        </w:rPr>
-        <w:t xml:space="preserve"> </w:t>
-      </w:r>
-      <w:r>
-        <w:rPr>
-          <w:rFonts w:ascii="Times New Roman" w:hAnsi="Times New Roman" w:cs="Times New Roman"/>
-          <w:sz w:val="24"/>
-          <w:szCs w:val="24"/>
-        </w:rPr>
-        <w:t>The application will allow users of a certain class to order a discharge for a patient from the hospital.</w:t>
-      </w:r>
-    </w:p>
-    <w:p>
-      <w:pPr>
-        <w:pStyle w:val="ListParagraph"/>
-        <w:ind w:left="1728"/>
-        <w:rPr>
-          <w:rFonts w:ascii="Times New Roman" w:hAnsi="Times New Roman" w:cs="Times New Roman"/>
-          <w:sz w:val="24"/>
-          <w:szCs w:val="24"/>
-        </w:rPr>
-      </w:pPr>
-    </w:p>
-    <w:p>
-      <w:pPr>
-        <w:pStyle w:val="ListParagraph"/>
-        <w:numPr>
-          <w:ilvl w:val="3"/>
-          <w:numId w:val="3"/>
-        </w:numPr>
-        <w:rPr>
-          <w:rFonts w:ascii="Times New Roman" w:hAnsi="Times New Roman" w:cs="Times New Roman"/>
-          <w:sz w:val="24"/>
-          <w:szCs w:val="24"/>
-        </w:rPr>
-      </w:pPr>
-      <w:r>
-        <w:rPr>
-          <w:rFonts w:ascii="Times New Roman" w:hAnsi="Times New Roman" w:cs="Times New Roman"/>
-          <w:b/>
-          <w:bCs/>
-          <w:sz w:val="24"/>
-          <w:szCs w:val="24"/>
-        </w:rPr>
-        <w:t>Inputs</w:t>
-      </w:r>
-      <w:r>
-        <w:rPr>
-          <w:rFonts w:ascii="Times New Roman" w:hAnsi="Times New Roman" w:cs="Times New Roman"/>
-          <w:sz w:val="24"/>
-          <w:szCs w:val="24"/>
-        </w:rPr>
-        <w:t xml:space="preserve"> </w:t>
-      </w:r>
-      <w:r>
-        <w:rPr>
-          <w:rFonts w:ascii="Times New Roman" w:hAnsi="Times New Roman" w:cs="Times New Roman"/>
-          <w:sz w:val="24"/>
-          <w:szCs w:val="24"/>
-        </w:rPr>
-        <w:t>The application will take a string containing the patient’s name.</w:t>
-      </w:r>
-      <w:r>
-        <w:rPr>
-          <w:rFonts w:ascii="Times New Roman" w:hAnsi="Times New Roman" w:cs="Times New Roman"/>
-          <w:sz w:val="24"/>
-          <w:szCs w:val="24"/>
-        </w:rPr>
-        <w:t xml:space="preserve"> </w:t>
-      </w:r>
-      <w:r>
-        <w:rPr>
-          <w:rFonts w:ascii="Times New Roman" w:hAnsi="Times New Roman" w:cs="Times New Roman"/>
-          <w:sz w:val="24"/>
-          <w:szCs w:val="24"/>
-        </w:rPr>
-        <w:t>The application will take the date and time of the discharge.</w:t>
-      </w:r>
-    </w:p>
-    <w:p>
-      <w:pPr>
-        <w:pStyle w:val="ListParagraph"/>
-        <w:ind w:left="1728"/>
-        <w:rPr>
-          <w:rFonts w:ascii="Times New Roman" w:hAnsi="Times New Roman" w:cs="Times New Roman"/>
-          <w:sz w:val="24"/>
-          <w:szCs w:val="24"/>
-        </w:rPr>
-      </w:pPr>
-    </w:p>
-    <w:p>
-      <w:pPr>
-        <w:pStyle w:val="ListParagraph"/>
-        <w:numPr>
-          <w:ilvl w:val="3"/>
-          <w:numId w:val="3"/>
-        </w:numPr>
-        <w:rPr>
-          <w:rFonts w:ascii="Times New Roman" w:hAnsi="Times New Roman" w:cs="Times New Roman"/>
-          <w:sz w:val="24"/>
-          <w:szCs w:val="24"/>
-        </w:rPr>
-      </w:pPr>
-      <w:r>
-        <w:rPr>
-          <w:rFonts w:ascii="Times New Roman" w:hAnsi="Times New Roman" w:cs="Times New Roman"/>
-          <w:b/>
-          <w:bCs/>
-          <w:sz w:val="24"/>
-          <w:szCs w:val="24"/>
-        </w:rPr>
-        <w:t>Processing</w:t>
-      </w:r>
-      <w:r>
-        <w:rPr>
-          <w:rFonts w:ascii="Times New Roman" w:hAnsi="Times New Roman" w:cs="Times New Roman"/>
-          <w:b/>
-          <w:bCs/>
-          <w:sz w:val="24"/>
-          <w:szCs w:val="24"/>
-        </w:rPr>
-        <w:t xml:space="preserve"> </w:t>
-      </w:r>
-      <w:r>
-        <w:rPr>
-          <w:rFonts w:ascii="Times New Roman" w:hAnsi="Times New Roman" w:cs="Times New Roman"/>
-          <w:sz w:val="24"/>
-          <w:szCs w:val="24"/>
-        </w:rPr>
-        <w:t>Th</w:t>
-      </w:r>
-      <w:r>
-        <w:rPr>
-          <w:rFonts w:ascii="Times New Roman" w:hAnsi="Times New Roman" w:cs="Times New Roman"/>
-          <w:sz w:val="24"/>
-          <w:szCs w:val="24"/>
-        </w:rPr>
-        <w:t>e application will check that the patient exists within the database, warning the user and failing to process if otherwise.</w:t>
-      </w:r>
-      <w:r>
-        <w:rPr>
-          <w:rFonts w:ascii="Times New Roman" w:hAnsi="Times New Roman" w:cs="Times New Roman"/>
-          <w:sz w:val="24"/>
-          <w:szCs w:val="24"/>
-        </w:rPr>
-        <w:t xml:space="preserve"> </w:t>
-      </w:r>
-      <w:r>
-        <w:rPr>
-          <w:rFonts w:ascii="Times New Roman" w:hAnsi="Times New Roman" w:cs="Times New Roman"/>
-          <w:sz w:val="24"/>
-          <w:szCs w:val="24"/>
-        </w:rPr>
-        <w:t>The application will check that the date and time are valid, warning the user and failing to process if otherwise.</w:t>
-      </w:r>
-    </w:p>
-    <w:p>
-      <w:pPr>
-        <w:pStyle w:val="ListParagraph"/>
-        <w:ind w:left="1728"/>
-        <w:rPr>
-          <w:rFonts w:ascii="Times New Roman" w:hAnsi="Times New Roman" w:cs="Times New Roman"/>
-          <w:sz w:val="24"/>
-          <w:szCs w:val="24"/>
-        </w:rPr>
-      </w:pPr>
-    </w:p>
-    <w:p>
-      <w:pPr>
-        <w:pStyle w:val="ListParagraph"/>
-        <w:numPr>
-          <w:ilvl w:val="3"/>
-          <w:numId w:val="3"/>
-        </w:numPr>
-        <w:rPr>
-          <w:rFonts w:ascii="Times New Roman" w:hAnsi="Times New Roman" w:cs="Times New Roman"/>
-          <w:sz w:val="24"/>
-          <w:szCs w:val="24"/>
-        </w:rPr>
-      </w:pPr>
-      <w:r>
-        <w:rPr>
-          <w:rFonts w:ascii="Times New Roman" w:hAnsi="Times New Roman" w:cs="Times New Roman"/>
-          <w:b/>
-          <w:bCs/>
-          <w:sz w:val="24"/>
-          <w:szCs w:val="24"/>
-        </w:rPr>
-        <w:t>Outputs</w:t>
-      </w:r>
-      <w:r>
-        <w:rPr>
-          <w:rFonts w:ascii="Times New Roman" w:hAnsi="Times New Roman" w:cs="Times New Roman"/>
-          <w:sz w:val="24"/>
-          <w:szCs w:val="24"/>
-        </w:rPr>
-        <w:t xml:space="preserve"> </w:t>
-      </w:r>
-      <w:r>
-        <w:rPr>
-          <w:rFonts w:ascii="Times New Roman" w:hAnsi="Times New Roman" w:cs="Times New Roman"/>
-          <w:sz w:val="24"/>
-          <w:szCs w:val="24"/>
-        </w:rPr>
-        <w:t>There will be no output for this specific requirement. (Addressed in a later Functional Requirement)</w:t>
+          <w:ilvl w:val="2"/>
+          <w:numId w:val="3"/>
+        </w:numPr>
+        <w:rPr>
+          <w:rFonts w:ascii="Times New Roman" w:hAnsi="Times New Roman" w:cs="Times New Roman"/>
+          <w:sz w:val="24"/>
+          <w:szCs w:val="24"/>
+        </w:rPr>
+      </w:pPr>
+      <w:r>
+        <w:rPr>
+          <w:rFonts w:ascii="Times New Roman" w:hAnsi="Times New Roman" w:cs="Times New Roman"/>
+          <w:b/>
+          <w:bCs/>
+          <w:sz w:val="24"/>
+          <w:szCs w:val="24"/>
+        </w:rPr>
+        <w:t>Software</w:t>
+      </w:r>
+      <w:r>
+        <w:rPr>
+          <w:rFonts w:ascii="Times New Roman" w:hAnsi="Times New Roman" w:cs="Times New Roman"/>
+          <w:sz w:val="24"/>
+          <w:szCs w:val="24"/>
+        </w:rPr>
+        <w:t xml:space="preserve"> </w:t>
+      </w:r>
+      <w:r>
+        <w:rPr>
+          <w:rFonts w:ascii="Times New Roman" w:hAnsi="Times New Roman" w:cs="Times New Roman"/>
+          <w:b/>
+          <w:bCs/>
+          <w:sz w:val="24"/>
+          <w:szCs w:val="24"/>
+        </w:rPr>
+        <w:t>interfaces</w:t>
+      </w:r>
+      <w:r>
+        <w:rPr>
+          <w:rFonts w:ascii="Times New Roman" w:hAnsi="Times New Roman" w:cs="Times New Roman"/>
+          <w:sz w:val="24"/>
+          <w:szCs w:val="24"/>
+        </w:rPr>
+        <w:t xml:space="preserve"> </w:t>
+      </w:r>
+      <w:r>
+        <w:rPr>
+          <w:rFonts w:ascii="Times New Roman" w:hAnsi="Times New Roman" w:cs="Times New Roman"/>
+          <w:sz w:val="24"/>
+          <w:szCs w:val="24"/>
+        </w:rPr>
+        <w:t>There will be no required software for this product. It will be able to run all computers in the ER department with the already existing operating systems.</w:t>
       </w:r>
     </w:p>
     <w:p>
@@ -3100,7 +4132,41 @@
           <w:sz w:val="24"/>
           <w:szCs w:val="24"/>
         </w:rPr>
-        <w:t>Admitting and entering Patient Information</w:t>
+        <w:t>Communications</w:t>
+      </w:r>
+      <w:r>
+        <w:rPr>
+          <w:rFonts w:ascii="Times New Roman" w:hAnsi="Times New Roman" w:cs="Times New Roman"/>
+          <w:sz w:val="24"/>
+          <w:szCs w:val="24"/>
+        </w:rPr>
+        <w:t xml:space="preserve"> </w:t>
+      </w:r>
+      <w:r>
+        <w:rPr>
+          <w:rFonts w:ascii="Times New Roman" w:hAnsi="Times New Roman" w:cs="Times New Roman"/>
+          <w:b/>
+          <w:bCs/>
+          <w:sz w:val="24"/>
+          <w:szCs w:val="24"/>
+        </w:rPr>
+        <w:t>interfaces</w:t>
+      </w:r>
+      <w:r>
+        <w:rPr>
+          <w:rFonts w:ascii="Times New Roman" w:hAnsi="Times New Roman" w:cs="Times New Roman"/>
+          <w:sz w:val="24"/>
+          <w:szCs w:val="24"/>
+        </w:rPr>
+        <w:t xml:space="preserve"> </w:t>
+      </w:r>
+      <w:r>
+        <w:rPr>
+          <w:rFonts w:ascii="Times New Roman" w:hAnsi="Times New Roman" w:cs="Times New Roman"/>
+          <w:sz w:val="24"/>
+          <w:szCs w:val="24"/>
+        </w:rPr>
+        <w:t>(N/A)</w:t>
       </w:r>
     </w:p>
     <w:p>
@@ -3118,107 +4184,220 @@
       <w:pPr>
         <w:pStyle w:val="ListParagraph"/>
         <w:numPr>
-          <w:ilvl w:val="3"/>
-          <w:numId w:val="3"/>
-        </w:numPr>
-        <w:rPr>
-          <w:rFonts w:ascii="Times New Roman" w:hAnsi="Times New Roman" w:cs="Times New Roman"/>
-          <w:sz w:val="24"/>
-          <w:szCs w:val="24"/>
-        </w:rPr>
-      </w:pPr>
-      <w:r>
-        <w:rPr>
-          <w:rFonts w:ascii="Times New Roman" w:hAnsi="Times New Roman" w:cs="Times New Roman"/>
-          <w:b/>
-          <w:bCs/>
-          <w:sz w:val="24"/>
-          <w:szCs w:val="24"/>
-        </w:rPr>
-        <w:t>Introduction</w:t>
-      </w:r>
-      <w:r>
-        <w:rPr>
-          <w:rFonts w:ascii="Times New Roman" w:hAnsi="Times New Roman" w:cs="Times New Roman"/>
-          <w:sz w:val="24"/>
-          <w:szCs w:val="24"/>
-        </w:rPr>
-        <w:t xml:space="preserve"> </w:t>
-      </w:r>
-      <w:r>
-        <w:rPr>
-          <w:rFonts w:ascii="Times New Roman" w:hAnsi="Times New Roman" w:cs="Times New Roman"/>
-          <w:sz w:val="24"/>
-          <w:szCs w:val="24"/>
-        </w:rPr>
-        <w:t>This function will allow ER staff to admit patients and enter in all required information. This will be done through a combination of textboxes, combo boxes, selection boxes</w:t>
-      </w:r>
-      <w:r>
-        <w:rPr>
-          <w:rFonts w:ascii="Times New Roman" w:hAnsi="Times New Roman" w:cs="Times New Roman"/>
-          <w:sz w:val="24"/>
-          <w:szCs w:val="24"/>
-        </w:rPr>
-        <w:t xml:space="preserve"> etc</w:t>
-      </w:r>
-      <w:r>
-        <w:rPr>
-          <w:rFonts w:ascii="Times New Roman" w:hAnsi="Times New Roman" w:cs="Times New Roman"/>
-          <w:sz w:val="24"/>
-          <w:szCs w:val="24"/>
-        </w:rPr>
-        <w:t>.</w:t>
-      </w:r>
-    </w:p>
-    <w:p>
-      <w:pPr>
-        <w:pStyle w:val="ListParagraph"/>
-        <w:ind w:left="1728"/>
-        <w:rPr>
-          <w:rFonts w:ascii="Times New Roman" w:hAnsi="Times New Roman" w:cs="Times New Roman"/>
-          <w:sz w:val="24"/>
-          <w:szCs w:val="24"/>
-        </w:rPr>
-      </w:pPr>
-    </w:p>
-    <w:p>
-      <w:pPr>
-        <w:pStyle w:val="ListParagraph"/>
-        <w:numPr>
-          <w:ilvl w:val="3"/>
-          <w:numId w:val="3"/>
-        </w:numPr>
-        <w:rPr>
-          <w:rFonts w:ascii="Times New Roman" w:hAnsi="Times New Roman" w:cs="Times New Roman"/>
-          <w:sz w:val="24"/>
-          <w:szCs w:val="24"/>
-        </w:rPr>
-      </w:pPr>
-      <w:r>
-        <w:rPr>
-          <w:rFonts w:ascii="Times New Roman" w:hAnsi="Times New Roman" w:cs="Times New Roman"/>
-          <w:b/>
-          <w:bCs/>
-          <w:sz w:val="24"/>
-          <w:szCs w:val="24"/>
-        </w:rPr>
-        <w:t>Inputs</w:t>
-      </w:r>
-      <w:r>
-        <w:rPr>
-          <w:rFonts w:ascii="Times New Roman" w:hAnsi="Times New Roman" w:cs="Times New Roman"/>
-          <w:sz w:val="24"/>
-          <w:szCs w:val="24"/>
-        </w:rPr>
-        <w:t xml:space="preserve"> </w:t>
-      </w:r>
-      <w:r>
-        <w:rPr>
-          <w:rFonts w:ascii="Times New Roman" w:hAnsi="Times New Roman" w:cs="Times New Roman"/>
-          <w:sz w:val="24"/>
-          <w:szCs w:val="24"/>
-        </w:rPr>
-        <w:t xml:space="preserve">Required inputs will </w:t>
+          <w:ilvl w:val="1"/>
+          <w:numId w:val="3"/>
+        </w:numPr>
+        <w:rPr>
+          <w:rFonts w:ascii="Times New Roman" w:hAnsi="Times New Roman" w:cs="Times New Roman"/>
+          <w:sz w:val="24"/>
+          <w:szCs w:val="24"/>
+        </w:rPr>
+      </w:pPr>
+      <w:r>
+        <w:rPr>
+          <w:rFonts w:ascii="Times New Roman" w:hAnsi="Times New Roman" w:cs="Times New Roman"/>
+          <w:b/>
+          <w:bCs/>
+          <w:sz w:val="24"/>
+          <w:szCs w:val="24"/>
+        </w:rPr>
+        <w:t>Performance</w:t>
+      </w:r>
+      <w:r>
+        <w:rPr>
+          <w:rFonts w:ascii="Times New Roman" w:hAnsi="Times New Roman" w:cs="Times New Roman"/>
+          <w:sz w:val="24"/>
+          <w:szCs w:val="24"/>
+        </w:rPr>
+        <w:t xml:space="preserve"> </w:t>
+      </w:r>
+      <w:r>
+        <w:rPr>
+          <w:rFonts w:ascii="Times New Roman" w:hAnsi="Times New Roman" w:cs="Times New Roman"/>
+          <w:b/>
+          <w:bCs/>
+          <w:sz w:val="24"/>
+          <w:szCs w:val="24"/>
+        </w:rPr>
+        <w:t>requirements</w:t>
+      </w:r>
+      <w:r>
+        <w:rPr>
+          <w:rFonts w:ascii="Times New Roman" w:hAnsi="Times New Roman" w:cs="Times New Roman"/>
+          <w:sz w:val="24"/>
+          <w:szCs w:val="24"/>
+        </w:rPr>
+        <w:t xml:space="preserve"> </w:t>
+      </w:r>
+      <w:r>
+        <w:rPr>
+          <w:rFonts w:ascii="Times New Roman" w:hAnsi="Times New Roman" w:cs="Times New Roman"/>
+          <w:sz w:val="24"/>
+          <w:szCs w:val="24"/>
+        </w:rPr>
+        <w:t>(TBD)</w:t>
+      </w:r>
+    </w:p>
+    <w:p>
+      <w:pPr>
+        <w:pStyle w:val="ListParagraph"/>
+        <w:ind w:left="792"/>
+        <w:rPr>
+          <w:rFonts w:ascii="Times New Roman" w:hAnsi="Times New Roman" w:cs="Times New Roman"/>
+          <w:sz w:val="24"/>
+          <w:szCs w:val="24"/>
+        </w:rPr>
+      </w:pPr>
+    </w:p>
+    <w:p>
+      <w:pPr>
+        <w:pStyle w:val="ListParagraph"/>
+        <w:numPr>
+          <w:ilvl w:val="1"/>
+          <w:numId w:val="3"/>
+        </w:numPr>
+        <w:rPr>
+          <w:rFonts w:ascii="Times New Roman" w:hAnsi="Times New Roman" w:cs="Times New Roman"/>
+          <w:sz w:val="24"/>
+          <w:szCs w:val="24"/>
+        </w:rPr>
+      </w:pPr>
+      <w:r>
+        <w:rPr>
+          <w:rFonts w:ascii="Times New Roman" w:hAnsi="Times New Roman" w:cs="Times New Roman"/>
+          <w:b/>
+          <w:bCs/>
+          <w:sz w:val="24"/>
+          <w:szCs w:val="24"/>
+        </w:rPr>
+        <w:t>Design</w:t>
+      </w:r>
+      <w:r>
+        <w:rPr>
+          <w:rFonts w:ascii="Times New Roman" w:hAnsi="Times New Roman" w:cs="Times New Roman"/>
+          <w:sz w:val="24"/>
+          <w:szCs w:val="24"/>
+        </w:rPr>
+        <w:t xml:space="preserve"> </w:t>
+      </w:r>
+      <w:r>
+        <w:rPr>
+          <w:rFonts w:ascii="Times New Roman" w:hAnsi="Times New Roman" w:cs="Times New Roman"/>
+          <w:b/>
+          <w:bCs/>
+          <w:sz w:val="24"/>
+          <w:szCs w:val="24"/>
+        </w:rPr>
+        <w:t>constraints</w:t>
+      </w:r>
+      <w:r>
+        <w:rPr>
+          <w:rFonts w:ascii="Times New Roman" w:hAnsi="Times New Roman" w:cs="Times New Roman"/>
+          <w:sz w:val="24"/>
+          <w:szCs w:val="24"/>
+        </w:rPr>
+        <w:t xml:space="preserve"> Design constraints may result from such things as</w:t>
+      </w:r>
+      <w:r>
+        <w:rPr>
+          <w:rFonts w:ascii="Times New Roman" w:hAnsi="Times New Roman" w:cs="Times New Roman"/>
+          <w:sz w:val="24"/>
+          <w:szCs w:val="24"/>
+        </w:rPr>
+        <w:t xml:space="preserve"> </w:t>
+      </w:r>
+      <w:r>
+        <w:rPr>
+          <w:rFonts w:ascii="Times New Roman" w:hAnsi="Times New Roman" w:cs="Times New Roman"/>
+          <w:sz w:val="24"/>
+          <w:szCs w:val="24"/>
+        </w:rPr>
+        <w:t>the prescribed use of certain standards or hardware.</w:t>
+      </w:r>
+      <w:r>
+        <w:rPr>
+          <w:rFonts w:ascii="Times New Roman" w:hAnsi="Times New Roman" w:cs="Times New Roman"/>
+          <w:sz w:val="24"/>
+          <w:szCs w:val="24"/>
+        </w:rPr>
+        <w:t xml:space="preserve"> (Ask about it, possibly comparable to max number of people admitted to ER)</w:t>
+      </w:r>
+      <w:r>
+        <w:rPr>
+          <w:rFonts w:ascii="Times New Roman" w:hAnsi="Times New Roman" w:cs="Times New Roman"/>
+          <w:sz w:val="24"/>
+          <w:szCs w:val="24"/>
+        </w:rPr>
+        <w:t xml:space="preserve"> (TBD)</w:t>
+      </w:r>
+    </w:p>
+    <w:p>
+      <w:pPr>
+        <w:pStyle w:val="ListParagraph"/>
+        <w:ind w:left="792"/>
+        <w:rPr>
+          <w:rFonts w:ascii="Times New Roman" w:hAnsi="Times New Roman" w:cs="Times New Roman"/>
+          <w:sz w:val="24"/>
+          <w:szCs w:val="24"/>
+        </w:rPr>
+      </w:pPr>
+    </w:p>
+    <w:p>
+      <w:pPr>
+        <w:pStyle w:val="ListParagraph"/>
+        <w:numPr>
+          <w:ilvl w:val="2"/>
+          <w:numId w:val="3"/>
+        </w:numPr>
+        <w:rPr>
+          <w:rFonts w:ascii="Times New Roman" w:hAnsi="Times New Roman" w:cs="Times New Roman"/>
+          <w:sz w:val="24"/>
+          <w:szCs w:val="24"/>
+        </w:rPr>
+      </w:pPr>
+      <w:r>
+        <w:rPr>
+          <w:rFonts w:ascii="Times New Roman" w:hAnsi="Times New Roman" w:cs="Times New Roman"/>
+          <w:b/>
+          <w:bCs/>
+          <w:sz w:val="24"/>
+          <w:szCs w:val="24"/>
+        </w:rPr>
+        <w:t>Standards</w:t>
+      </w:r>
+      <w:r>
+        <w:rPr>
+          <w:rFonts w:ascii="Times New Roman" w:hAnsi="Times New Roman" w:cs="Times New Roman"/>
+          <w:sz w:val="24"/>
+          <w:szCs w:val="24"/>
+        </w:rPr>
+        <w:t xml:space="preserve"> </w:t>
+      </w:r>
+      <w:r>
+        <w:rPr>
+          <w:rFonts w:ascii="Times New Roman" w:hAnsi="Times New Roman" w:cs="Times New Roman"/>
+          <w:b/>
+          <w:bCs/>
+          <w:sz w:val="24"/>
+          <w:szCs w:val="24"/>
+        </w:rPr>
+        <w:t>compliance</w:t>
+      </w:r>
+      <w:r>
+        <w:rPr>
+          <w:rFonts w:ascii="Times New Roman" w:hAnsi="Times New Roman" w:cs="Times New Roman"/>
+          <w:sz w:val="24"/>
+          <w:szCs w:val="24"/>
+        </w:rPr>
+        <w:t xml:space="preserve"> </w:t>
+      </w:r>
+      <w:r>
+        <w:rPr>
+          <w:rFonts w:ascii="Times New Roman" w:hAnsi="Times New Roman" w:cs="Times New Roman"/>
+          <w:sz w:val="24"/>
+          <w:szCs w:val="24"/>
+        </w:rPr>
+        <w:t xml:space="preserve">There are no existing standards or specific regulations for discharge papers and will be discussed with </w:t>
       </w:r>
       <w:proofErr w:type="gramStart"/>
       <w:r>
@@ -3227,7 +4406,7 @@
           <w:sz w:val="24"/>
           <w:szCs w:val="24"/>
         </w:rPr>
-        <w:t>be:</w:t>
+        <w:t>client</w:t>
       </w:r>
       <w:proofErr w:type="gramEnd"/>
       <w:r>
@@ -3236,7 +4415,202 @@
           <w:sz w:val="24"/>
           <w:szCs w:val="24"/>
         </w:rPr>
-        <w:t xml:space="preserve"> Name, address, phone number, prior medical history, time and date, and admission status. Address should be in standard format along with phone number. Prior medical history will just be general text entered by user. Time and Date will automatically be added upon submission. Admission status will be entered/updated by </w:t>
+        <w:t xml:space="preserve"> as we learn more information.</w:t>
+      </w:r>
+    </w:p>
+    <w:p>
+      <w:pPr>
+        <w:pStyle w:val="ListParagraph"/>
+        <w:ind w:left="1224"/>
+        <w:rPr>
+          <w:rFonts w:ascii="Times New Roman" w:hAnsi="Times New Roman" w:cs="Times New Roman"/>
+          <w:sz w:val="24"/>
+          <w:szCs w:val="24"/>
+        </w:rPr>
+      </w:pPr>
+    </w:p>
+    <w:p>
+      <w:pPr>
+        <w:pStyle w:val="ListParagraph"/>
+        <w:numPr>
+          <w:ilvl w:val="2"/>
+          <w:numId w:val="3"/>
+        </w:numPr>
+        <w:rPr>
+          <w:rFonts w:ascii="Times New Roman" w:hAnsi="Times New Roman" w:cs="Times New Roman"/>
+          <w:sz w:val="24"/>
+          <w:szCs w:val="24"/>
+        </w:rPr>
+      </w:pPr>
+      <w:r>
+        <w:rPr>
+          <w:rFonts w:ascii="Times New Roman" w:hAnsi="Times New Roman" w:cs="Times New Roman"/>
+          <w:b/>
+          <w:bCs/>
+          <w:sz w:val="24"/>
+          <w:szCs w:val="24"/>
+        </w:rPr>
+        <w:t>Hardware</w:t>
+      </w:r>
+      <w:r>
+        <w:rPr>
+          <w:rFonts w:ascii="Times New Roman" w:hAnsi="Times New Roman" w:cs="Times New Roman"/>
+          <w:sz w:val="24"/>
+          <w:szCs w:val="24"/>
+        </w:rPr>
+        <w:t xml:space="preserve"> </w:t>
+      </w:r>
+      <w:r>
+        <w:rPr>
+          <w:rFonts w:ascii="Times New Roman" w:hAnsi="Times New Roman" w:cs="Times New Roman"/>
+          <w:b/>
+          <w:bCs/>
+          <w:sz w:val="24"/>
+          <w:szCs w:val="24"/>
+        </w:rPr>
+        <w:t>limitations</w:t>
+      </w:r>
+      <w:r>
+        <w:rPr>
+          <w:rFonts w:ascii="Times New Roman" w:hAnsi="Times New Roman" w:cs="Times New Roman"/>
+          <w:sz w:val="24"/>
+          <w:szCs w:val="24"/>
+        </w:rPr>
+        <w:t xml:space="preserve"> A description of the characteristics of the</w:t>
+      </w:r>
+      <w:r>
+        <w:rPr>
+          <w:rFonts w:ascii="Times New Roman" w:hAnsi="Times New Roman" w:cs="Times New Roman"/>
+          <w:sz w:val="24"/>
+          <w:szCs w:val="24"/>
+        </w:rPr>
+        <w:t xml:space="preserve"> </w:t>
+      </w:r>
+      <w:r>
+        <w:rPr>
+          <w:rFonts w:ascii="Times New Roman" w:hAnsi="Times New Roman" w:cs="Times New Roman"/>
+          <w:sz w:val="24"/>
+          <w:szCs w:val="24"/>
+        </w:rPr>
+        <w:t>hardware environment, in as far as they lead to software requirements. An</w:t>
+      </w:r>
+      <w:r>
+        <w:rPr>
+          <w:rFonts w:ascii="Times New Roman" w:hAnsi="Times New Roman" w:cs="Times New Roman"/>
+          <w:sz w:val="24"/>
+          <w:szCs w:val="24"/>
+        </w:rPr>
+        <w:t xml:space="preserve"> </w:t>
+      </w:r>
+      <w:r>
+        <w:rPr>
+          <w:rFonts w:ascii="Times New Roman" w:hAnsi="Times New Roman" w:cs="Times New Roman"/>
+          <w:sz w:val="24"/>
+          <w:szCs w:val="24"/>
+        </w:rPr>
+        <w:t>example of this might be the amount of memory available.</w:t>
+      </w:r>
+    </w:p>
+    <w:p>
+      <w:pPr>
+        <w:pStyle w:val="ListParagraph"/>
+        <w:ind w:left="1224"/>
+        <w:rPr>
+          <w:rFonts w:ascii="Times New Roman" w:hAnsi="Times New Roman" w:cs="Times New Roman"/>
+          <w:sz w:val="24"/>
+          <w:szCs w:val="24"/>
+        </w:rPr>
+      </w:pPr>
+    </w:p>
+    <w:p>
+      <w:pPr>
+        <w:pStyle w:val="ListParagraph"/>
+        <w:numPr>
+          <w:ilvl w:val="1"/>
+          <w:numId w:val="3"/>
+        </w:numPr>
+        <w:rPr>
+          <w:rFonts w:ascii="Times New Roman" w:hAnsi="Times New Roman" w:cs="Times New Roman"/>
+          <w:sz w:val="24"/>
+          <w:szCs w:val="24"/>
+        </w:rPr>
+      </w:pPr>
+      <w:r>
+        <w:rPr>
+          <w:rFonts w:ascii="Times New Roman" w:hAnsi="Times New Roman" w:cs="Times New Roman"/>
+          <w:b/>
+          <w:bCs/>
+          <w:sz w:val="24"/>
+          <w:szCs w:val="24"/>
+        </w:rPr>
+        <w:t>Attributes</w:t>
+      </w:r>
+      <w:r>
+        <w:rPr>
+          <w:rFonts w:ascii="Times New Roman" w:hAnsi="Times New Roman" w:cs="Times New Roman"/>
+          <w:sz w:val="24"/>
+          <w:szCs w:val="24"/>
+        </w:rPr>
+        <w:t xml:space="preserve"> </w:t>
+      </w:r>
+      <w:r>
+        <w:rPr>
+          <w:rFonts w:ascii="Times New Roman" w:hAnsi="Times New Roman" w:cs="Times New Roman"/>
+          <w:sz w:val="24"/>
+          <w:szCs w:val="24"/>
+        </w:rPr>
+        <w:t>(TBD)</w:t>
+      </w:r>
+    </w:p>
+    <w:p>
+      <w:pPr>
+        <w:pStyle w:val="ListParagraph"/>
+        <w:ind w:left="792"/>
+        <w:rPr>
+          <w:rFonts w:ascii="Times New Roman" w:hAnsi="Times New Roman" w:cs="Times New Roman"/>
+          <w:sz w:val="24"/>
+          <w:szCs w:val="24"/>
+        </w:rPr>
+      </w:pPr>
+    </w:p>
+    <w:p>
+      <w:pPr>
+        <w:pStyle w:val="ListParagraph"/>
+        <w:numPr>
+          <w:ilvl w:val="2"/>
+          <w:numId w:val="3"/>
+        </w:numPr>
+        <w:rPr>
+          <w:rFonts w:ascii="Times New Roman" w:hAnsi="Times New Roman" w:cs="Times New Roman"/>
+          <w:sz w:val="24"/>
+          <w:szCs w:val="24"/>
+        </w:rPr>
+      </w:pPr>
+      <w:r>
+        <w:rPr>
+          <w:rFonts w:ascii="Times New Roman" w:hAnsi="Times New Roman" w:cs="Times New Roman"/>
+          <w:b/>
+          <w:bCs/>
+          <w:sz w:val="24"/>
+          <w:szCs w:val="24"/>
+        </w:rPr>
+        <w:t>Availability</w:t>
+      </w:r>
+      <w:r>
+        <w:rPr>
+          <w:rFonts w:ascii="Times New Roman" w:hAnsi="Times New Roman" w:cs="Times New Roman"/>
+          <w:sz w:val="24"/>
+          <w:szCs w:val="24"/>
+        </w:rPr>
+        <w:t xml:space="preserve"> </w:t>
+      </w:r>
+      <w:r>
+        <w:rPr>
+          <w:rFonts w:ascii="Times New Roman" w:hAnsi="Times New Roman" w:cs="Times New Roman"/>
+          <w:sz w:val="24"/>
+          <w:szCs w:val="24"/>
+        </w:rPr>
+        <w:t xml:space="preserve">Software must withstand regular use and should not have </w:t>
       </w:r>
       <w:proofErr w:type="gramStart"/>
       <w:r>
@@ -3245,7 +4619,7 @@
           <w:sz w:val="24"/>
           <w:szCs w:val="24"/>
         </w:rPr>
-        <w:t>user</w:t>
+        <w:t>an</w:t>
       </w:r>
       <w:proofErr w:type="gramEnd"/>
       <w:r>
@@ -3254,114 +4628,31 @@
           <w:sz w:val="24"/>
           <w:szCs w:val="24"/>
         </w:rPr>
-        <w:t>.</w:t>
-      </w:r>
-    </w:p>
-    <w:p>
-      <w:pPr>
-        <w:pStyle w:val="ListParagraph"/>
-        <w:ind w:left="1728"/>
-        <w:rPr>
-          <w:rFonts w:ascii="Times New Roman" w:hAnsi="Times New Roman" w:cs="Times New Roman"/>
-          <w:sz w:val="24"/>
-          <w:szCs w:val="24"/>
-        </w:rPr>
-      </w:pPr>
-    </w:p>
-    <w:p>
-      <w:pPr>
-        <w:pStyle w:val="ListParagraph"/>
-        <w:numPr>
-          <w:ilvl w:val="3"/>
-          <w:numId w:val="3"/>
-        </w:numPr>
-        <w:rPr>
-          <w:rFonts w:ascii="Times New Roman" w:hAnsi="Times New Roman" w:cs="Times New Roman"/>
-          <w:sz w:val="24"/>
-          <w:szCs w:val="24"/>
-        </w:rPr>
-      </w:pPr>
-      <w:r>
-        <w:rPr>
-          <w:rFonts w:ascii="Times New Roman" w:hAnsi="Times New Roman" w:cs="Times New Roman"/>
-          <w:b/>
-          <w:bCs/>
-          <w:sz w:val="24"/>
-          <w:szCs w:val="24"/>
-        </w:rPr>
-        <w:t>Processing</w:t>
-      </w:r>
-      <w:r>
-        <w:rPr>
-          <w:rFonts w:ascii="Times New Roman" w:hAnsi="Times New Roman" w:cs="Times New Roman"/>
-          <w:sz w:val="24"/>
-          <w:szCs w:val="24"/>
-        </w:rPr>
-        <w:t xml:space="preserve"> </w:t>
-      </w:r>
-      <w:r>
-        <w:rPr>
-          <w:rFonts w:ascii="Times New Roman" w:hAnsi="Times New Roman" w:cs="Times New Roman"/>
-          <w:sz w:val="24"/>
-          <w:szCs w:val="24"/>
-        </w:rPr>
-        <w:t>Before submitting data to the database we will check for all required lengths and formats. Functions to count length of strings will be performed as well as checking that required information was entered. If there is anything incorrect it will prompt the user to correct it before attempting to submit again.</w:t>
-      </w:r>
-    </w:p>
-    <w:p>
-      <w:pPr>
-        <w:pStyle w:val="ListParagraph"/>
-        <w:ind w:left="1728"/>
-        <w:rPr>
-          <w:rFonts w:ascii="Times New Roman" w:hAnsi="Times New Roman" w:cs="Times New Roman"/>
-          <w:sz w:val="24"/>
-          <w:szCs w:val="24"/>
-        </w:rPr>
-      </w:pPr>
-    </w:p>
-    <w:p>
-      <w:pPr>
-        <w:pStyle w:val="ListParagraph"/>
-        <w:numPr>
-          <w:ilvl w:val="3"/>
-          <w:numId w:val="3"/>
-        </w:numPr>
-        <w:rPr>
-          <w:rFonts w:ascii="Times New Roman" w:hAnsi="Times New Roman" w:cs="Times New Roman"/>
-          <w:sz w:val="24"/>
-          <w:szCs w:val="24"/>
-        </w:rPr>
-      </w:pPr>
-      <w:r>
-        <w:rPr>
-          <w:rFonts w:ascii="Times New Roman" w:hAnsi="Times New Roman" w:cs="Times New Roman"/>
-          <w:b/>
-          <w:bCs/>
-          <w:sz w:val="24"/>
-          <w:szCs w:val="24"/>
-        </w:rPr>
-        <w:t>Outputs</w:t>
-      </w:r>
-      <w:r>
-        <w:rPr>
-          <w:rFonts w:ascii="Times New Roman" w:hAnsi="Times New Roman" w:cs="Times New Roman"/>
-          <w:sz w:val="24"/>
-          <w:szCs w:val="24"/>
-        </w:rPr>
-        <w:t xml:space="preserve"> </w:t>
-      </w:r>
-      <w:r>
-        <w:rPr>
-          <w:rFonts w:ascii="Times New Roman" w:hAnsi="Times New Roman" w:cs="Times New Roman"/>
-          <w:sz w:val="24"/>
-          <w:szCs w:val="24"/>
-        </w:rPr>
-        <w:t>The output for this function will be the submitting/entering the given data into the database.</w:t>
-      </w:r>
-    </w:p>
-    <w:p>
-      <w:pPr>
-        <w:pStyle w:val="ListParagraph"/>
+        <w:t xml:space="preserve"> </w:t>
+      </w:r>
+      <w:proofErr w:type="gramStart"/>
+      <w:r>
+        <w:rPr>
+          <w:rFonts w:ascii="Times New Roman" w:hAnsi="Times New Roman" w:cs="Times New Roman"/>
+          <w:sz w:val="24"/>
+          <w:szCs w:val="24"/>
+        </w:rPr>
+        <w:t>issues</w:t>
+      </w:r>
+      <w:proofErr w:type="gramEnd"/>
+      <w:r>
+        <w:rPr>
+          <w:rFonts w:ascii="Times New Roman" w:hAnsi="Times New Roman" w:cs="Times New Roman"/>
+          <w:sz w:val="24"/>
+          <w:szCs w:val="24"/>
+        </w:rPr>
+        <w:t xml:space="preserve"> during its use. There should be no major breakdowns or data loss.</w:t>
+      </w:r>
+    </w:p>
+    <w:p>
+      <w:pPr>
+        <w:pStyle w:val="ListParagraph"/>
+        <w:ind w:left="1224"/>
         <w:rPr>
           <w:rFonts w:ascii="Times New Roman" w:hAnsi="Times New Roman" w:cs="Times New Roman"/>
           <w:sz w:val="24"/>
@@ -3390,7 +4681,42 @@
           <w:sz w:val="24"/>
           <w:szCs w:val="24"/>
         </w:rPr>
-        <w:t>Generating Bill</w:t>
+        <w:lastRenderedPageBreak/>
+        <w:t>Security</w:t>
+      </w:r>
+      <w:r>
+        <w:rPr>
+          <w:rFonts w:ascii="Times New Roman" w:hAnsi="Times New Roman" w:cs="Times New Roman"/>
+          <w:sz w:val="24"/>
+          <w:szCs w:val="24"/>
+        </w:rPr>
+        <w:t xml:space="preserve"> </w:t>
+      </w:r>
+      <w:r>
+        <w:rPr>
+          <w:rFonts w:ascii="Times New Roman" w:hAnsi="Times New Roman" w:cs="Times New Roman"/>
+          <w:b/>
+          <w:bCs/>
+          <w:sz w:val="24"/>
+          <w:szCs w:val="24"/>
+        </w:rPr>
+        <w:t>Requirements</w:t>
+      </w:r>
+      <w:r>
+        <w:rPr>
+          <w:rFonts w:ascii="Times New Roman" w:hAnsi="Times New Roman" w:cs="Times New Roman"/>
+          <w:sz w:val="24"/>
+          <w:szCs w:val="24"/>
+        </w:rPr>
+        <w:t xml:space="preserve"> </w:t>
+      </w:r>
+      <w:r>
+        <w:rPr>
+          <w:rFonts w:ascii="Times New Roman" w:hAnsi="Times New Roman" w:cs="Times New Roman"/>
+          <w:sz w:val="24"/>
+          <w:szCs w:val="24"/>
+        </w:rPr>
+        <w:t>We need to ensure that proper access and security is maintained with different access groups. Example: ER staff should not be able to see testing. Passwords should also be encrypted and stored properly.</w:t>
       </w:r>
     </w:p>
     <w:p>
@@ -3408,215 +4734,6 @@
       <w:pPr>
         <w:pStyle w:val="ListParagraph"/>
         <w:numPr>
-          <w:ilvl w:val="3"/>
-          <w:numId w:val="3"/>
-        </w:numPr>
-        <w:rPr>
-          <w:rFonts w:ascii="Times New Roman" w:hAnsi="Times New Roman" w:cs="Times New Roman"/>
-          <w:sz w:val="24"/>
-          <w:szCs w:val="24"/>
-        </w:rPr>
-      </w:pPr>
-      <w:r>
-        <w:rPr>
-          <w:rFonts w:ascii="Times New Roman" w:hAnsi="Times New Roman" w:cs="Times New Roman"/>
-          <w:b/>
-          <w:bCs/>
-          <w:sz w:val="24"/>
-          <w:szCs w:val="24"/>
-        </w:rPr>
-        <w:t>Introduction</w:t>
-      </w:r>
-      <w:r>
-        <w:rPr>
-          <w:rFonts w:ascii="Times New Roman" w:hAnsi="Times New Roman" w:cs="Times New Roman"/>
-          <w:sz w:val="24"/>
-          <w:szCs w:val="24"/>
-        </w:rPr>
-        <w:t xml:space="preserve"> This function will generate a bill</w:t>
-      </w:r>
-      <w:r>
-        <w:rPr>
-          <w:rFonts w:ascii="Times New Roman" w:hAnsi="Times New Roman" w:cs="Times New Roman"/>
-          <w:sz w:val="24"/>
-          <w:szCs w:val="24"/>
-        </w:rPr>
-        <w:t xml:space="preserve"> document</w:t>
-      </w:r>
-      <w:r>
-        <w:rPr>
-          <w:rFonts w:ascii="Times New Roman" w:hAnsi="Times New Roman" w:cs="Times New Roman"/>
-          <w:sz w:val="24"/>
-          <w:szCs w:val="24"/>
-        </w:rPr>
-        <w:t xml:space="preserve"> based on all tests ordered, </w:t>
-      </w:r>
-      <w:r>
-        <w:rPr>
-          <w:rFonts w:ascii="Times New Roman" w:hAnsi="Times New Roman" w:cs="Times New Roman"/>
-          <w:sz w:val="24"/>
-          <w:szCs w:val="24"/>
-        </w:rPr>
-        <w:t>prescriptions</w:t>
-      </w:r>
-      <w:r>
-        <w:rPr>
-          <w:rFonts w:ascii="Times New Roman" w:hAnsi="Times New Roman" w:cs="Times New Roman"/>
-          <w:sz w:val="24"/>
-          <w:szCs w:val="24"/>
-        </w:rPr>
-        <w:t>/medications given,</w:t>
-      </w:r>
-      <w:r>
-        <w:rPr>
-          <w:rFonts w:ascii="Times New Roman" w:hAnsi="Times New Roman" w:cs="Times New Roman"/>
-          <w:sz w:val="24"/>
-          <w:szCs w:val="24"/>
-        </w:rPr>
-        <w:t xml:space="preserve"> and total nights stayed. These will all have set fees that will be listed on the itemized bill.</w:t>
-      </w:r>
-    </w:p>
-    <w:p>
-      <w:pPr>
-        <w:pStyle w:val="ListParagraph"/>
-        <w:ind w:left="1728"/>
-        <w:rPr>
-          <w:rFonts w:ascii="Times New Roman" w:hAnsi="Times New Roman" w:cs="Times New Roman"/>
-          <w:sz w:val="24"/>
-          <w:szCs w:val="24"/>
-        </w:rPr>
-      </w:pPr>
-    </w:p>
-    <w:p>
-      <w:pPr>
-        <w:pStyle w:val="ListParagraph"/>
-        <w:numPr>
-          <w:ilvl w:val="3"/>
-          <w:numId w:val="3"/>
-        </w:numPr>
-        <w:rPr>
-          <w:rFonts w:ascii="Times New Roman" w:hAnsi="Times New Roman" w:cs="Times New Roman"/>
-          <w:sz w:val="24"/>
-          <w:szCs w:val="24"/>
-        </w:rPr>
-      </w:pPr>
-      <w:r>
-        <w:rPr>
-          <w:rFonts w:ascii="Times New Roman" w:hAnsi="Times New Roman" w:cs="Times New Roman"/>
-          <w:b/>
-          <w:bCs/>
-          <w:sz w:val="24"/>
-          <w:szCs w:val="24"/>
-        </w:rPr>
-        <w:t>Inputs</w:t>
-      </w:r>
-      <w:r>
-        <w:rPr>
-          <w:rFonts w:ascii="Times New Roman" w:hAnsi="Times New Roman" w:cs="Times New Roman"/>
-          <w:sz w:val="24"/>
-          <w:szCs w:val="24"/>
-        </w:rPr>
-        <w:t xml:space="preserve"> There will be no actual direct input for the required information. This information will be pulled from the database and formatted into a document.</w:t>
-      </w:r>
-    </w:p>
-    <w:p>
-      <w:pPr>
-        <w:pStyle w:val="ListParagraph"/>
-        <w:rPr>
-          <w:rFonts w:ascii="Times New Roman" w:hAnsi="Times New Roman" w:cs="Times New Roman"/>
-          <w:sz w:val="24"/>
-          <w:szCs w:val="24"/>
-        </w:rPr>
-      </w:pPr>
-    </w:p>
-    <w:p>
-      <w:pPr>
-        <w:pStyle w:val="ListParagraph"/>
-        <w:numPr>
-          <w:ilvl w:val="3"/>
-          <w:numId w:val="3"/>
-        </w:numPr>
-        <w:rPr>
-          <w:rFonts w:ascii="Times New Roman" w:hAnsi="Times New Roman" w:cs="Times New Roman"/>
-          <w:sz w:val="24"/>
-          <w:szCs w:val="24"/>
-        </w:rPr>
-      </w:pPr>
-      <w:r>
-        <w:rPr>
-          <w:rFonts w:ascii="Times New Roman" w:hAnsi="Times New Roman" w:cs="Times New Roman"/>
-          <w:b/>
-          <w:bCs/>
-          <w:sz w:val="24"/>
-          <w:szCs w:val="24"/>
-        </w:rPr>
-        <w:t>Processing</w:t>
-      </w:r>
-      <w:r>
-        <w:rPr>
-          <w:rFonts w:ascii="Times New Roman" w:hAnsi="Times New Roman" w:cs="Times New Roman"/>
-          <w:sz w:val="24"/>
-          <w:szCs w:val="24"/>
-        </w:rPr>
-        <w:t xml:space="preserve"> After pulling data we will need to ensure calculations for the total bill are done correctly based on the data. We will also need to ensure that the total is properly formatted.</w:t>
-      </w:r>
-    </w:p>
-    <w:p>
-      <w:pPr>
-        <w:pStyle w:val="ListParagraph"/>
-        <w:rPr>
-          <w:rFonts w:ascii="Times New Roman" w:hAnsi="Times New Roman" w:cs="Times New Roman"/>
-          <w:sz w:val="24"/>
-          <w:szCs w:val="24"/>
-        </w:rPr>
-      </w:pPr>
-    </w:p>
-    <w:p>
-      <w:pPr>
-        <w:pStyle w:val="ListParagraph"/>
-        <w:numPr>
-          <w:ilvl w:val="3"/>
-          <w:numId w:val="3"/>
-        </w:numPr>
-        <w:rPr>
-          <w:rFonts w:ascii="Times New Roman" w:hAnsi="Times New Roman" w:cs="Times New Roman"/>
-          <w:sz w:val="24"/>
-          <w:szCs w:val="24"/>
-        </w:rPr>
-      </w:pPr>
-      <w:r>
-        <w:rPr>
-          <w:rFonts w:ascii="Times New Roman" w:hAnsi="Times New Roman" w:cs="Times New Roman"/>
-          <w:b/>
-          <w:bCs/>
-          <w:sz w:val="24"/>
-          <w:szCs w:val="24"/>
-        </w:rPr>
-        <w:t>Outputs</w:t>
-      </w:r>
-      <w:r>
-        <w:rPr>
-          <w:rFonts w:ascii="Times New Roman" w:hAnsi="Times New Roman" w:cs="Times New Roman"/>
-          <w:sz w:val="24"/>
-          <w:szCs w:val="24"/>
-        </w:rPr>
-        <w:t xml:space="preserve"> The output for this will be a generated document for the ER staff to print and give to patient. This document will clearly state what the charge is and how much it was. It will also list the total amount due to be paid.</w:t>
-      </w:r>
-    </w:p>
-    <w:p>
-      <w:pPr>
-        <w:pStyle w:val="ListParagraph"/>
-        <w:rPr>
-          <w:rFonts w:ascii="Times New Roman" w:hAnsi="Times New Roman" w:cs="Times New Roman"/>
-          <w:sz w:val="24"/>
-          <w:szCs w:val="24"/>
-        </w:rPr>
-      </w:pPr>
-    </w:p>
-    <w:p>
-      <w:pPr>
-        <w:pStyle w:val="ListParagraph"/>
-        <w:numPr>
           <w:ilvl w:val="2"/>
           <w:numId w:val="3"/>
         </w:numPr>
@@ -3634,17 +4751,23 @@
           <w:sz w:val="24"/>
           <w:szCs w:val="24"/>
         </w:rPr>
-        <w:t xml:space="preserve">Discharge </w:t>
-      </w:r>
-      <w:r>
-        <w:rPr>
-          <w:rFonts w:ascii="Times New Roman" w:hAnsi="Times New Roman" w:cs="Times New Roman"/>
-          <w:b/>
-          <w:bCs/>
-          <w:sz w:val="24"/>
-          <w:szCs w:val="24"/>
-        </w:rPr>
-        <w:t>Papers</w:t>
+        <w:t>Maintainability</w:t>
+      </w:r>
+      <w:r>
+        <w:rPr>
+          <w:rFonts w:ascii="Times New Roman" w:hAnsi="Times New Roman" w:cs="Times New Roman"/>
+          <w:sz w:val="24"/>
+          <w:szCs w:val="24"/>
+        </w:rPr>
+        <w:t xml:space="preserve"> </w:t>
+      </w:r>
+      <w:r>
+        <w:rPr>
+          <w:rFonts w:ascii="Times New Roman" w:hAnsi="Times New Roman" w:cs="Times New Roman"/>
+          <w:sz w:val="24"/>
+          <w:szCs w:val="24"/>
+        </w:rPr>
+        <w:t>(N/A)</w:t>
       </w:r>
     </w:p>
     <w:p>
@@ -3662,214 +4785,6 @@
       <w:pPr>
         <w:pStyle w:val="ListParagraph"/>
         <w:numPr>
-          <w:ilvl w:val="3"/>
-          <w:numId w:val="3"/>
-        </w:numPr>
-        <w:rPr>
-          <w:rFonts w:ascii="Times New Roman" w:hAnsi="Times New Roman" w:cs="Times New Roman"/>
-          <w:sz w:val="24"/>
-          <w:szCs w:val="24"/>
-        </w:rPr>
-      </w:pPr>
-      <w:r>
-        <w:rPr>
-          <w:rFonts w:ascii="Times New Roman" w:hAnsi="Times New Roman" w:cs="Times New Roman"/>
-          <w:b/>
-          <w:bCs/>
-          <w:sz w:val="24"/>
-          <w:szCs w:val="24"/>
-        </w:rPr>
-        <w:t>Introduction</w:t>
-      </w:r>
-      <w:r>
-        <w:rPr>
-          <w:rFonts w:ascii="Times New Roman" w:hAnsi="Times New Roman" w:cs="Times New Roman"/>
-          <w:sz w:val="24"/>
-          <w:szCs w:val="24"/>
-        </w:rPr>
-        <w:t xml:space="preserve"> We will need to generate discharge papers using instructions and medications given by the doctor/nurse. These will be given to the patient upon discharge with their bill.</w:t>
-      </w:r>
-    </w:p>
-    <w:p>
-      <w:pPr>
-        <w:pStyle w:val="ListParagraph"/>
-        <w:ind w:left="1728"/>
-        <w:rPr>
-          <w:rFonts w:ascii="Times New Roman" w:hAnsi="Times New Roman" w:cs="Times New Roman"/>
-          <w:sz w:val="24"/>
-          <w:szCs w:val="24"/>
-        </w:rPr>
-      </w:pPr>
-    </w:p>
-    <w:p>
-      <w:pPr>
-        <w:pStyle w:val="ListParagraph"/>
-        <w:numPr>
-          <w:ilvl w:val="3"/>
-          <w:numId w:val="3"/>
-        </w:numPr>
-        <w:rPr>
-          <w:rFonts w:ascii="Times New Roman" w:hAnsi="Times New Roman" w:cs="Times New Roman"/>
-          <w:sz w:val="24"/>
-          <w:szCs w:val="24"/>
-        </w:rPr>
-      </w:pPr>
-      <w:r>
-        <w:rPr>
-          <w:rFonts w:ascii="Times New Roman" w:hAnsi="Times New Roman" w:cs="Times New Roman"/>
-          <w:b/>
-          <w:bCs/>
-          <w:sz w:val="24"/>
-          <w:szCs w:val="24"/>
-        </w:rPr>
-        <w:t>Inputs</w:t>
-      </w:r>
-      <w:r>
-        <w:rPr>
-          <w:rFonts w:ascii="Times New Roman" w:hAnsi="Times New Roman" w:cs="Times New Roman"/>
-          <w:sz w:val="24"/>
-          <w:szCs w:val="24"/>
-        </w:rPr>
-        <w:t xml:space="preserve"> There will be no direct </w:t>
-      </w:r>
-      <w:proofErr w:type="gramStart"/>
-      <w:r>
-        <w:rPr>
-          <w:rFonts w:ascii="Times New Roman" w:hAnsi="Times New Roman" w:cs="Times New Roman"/>
-          <w:sz w:val="24"/>
-          <w:szCs w:val="24"/>
-        </w:rPr>
-        <w:t>inputs</w:t>
-      </w:r>
-      <w:proofErr w:type="gramEnd"/>
-      <w:r>
-        <w:rPr>
-          <w:rFonts w:ascii="Times New Roman" w:hAnsi="Times New Roman" w:cs="Times New Roman"/>
-          <w:sz w:val="24"/>
-          <w:szCs w:val="24"/>
-        </w:rPr>
-        <w:t xml:space="preserve"> and information will be requested from the data base. There should only be discharge instructions, a diagnosis from doctor, and prescriptions if given.</w:t>
-      </w:r>
-    </w:p>
-    <w:p>
-      <w:pPr>
-        <w:pStyle w:val="ListParagraph"/>
-        <w:ind w:left="1728"/>
-        <w:rPr>
-          <w:rFonts w:ascii="Times New Roman" w:hAnsi="Times New Roman" w:cs="Times New Roman"/>
-          <w:sz w:val="24"/>
-          <w:szCs w:val="24"/>
-        </w:rPr>
-      </w:pPr>
-    </w:p>
-    <w:p>
-      <w:pPr>
-        <w:pStyle w:val="ListParagraph"/>
-        <w:numPr>
-          <w:ilvl w:val="3"/>
-          <w:numId w:val="3"/>
-        </w:numPr>
-        <w:rPr>
-          <w:rFonts w:ascii="Times New Roman" w:hAnsi="Times New Roman" w:cs="Times New Roman"/>
-          <w:sz w:val="24"/>
-          <w:szCs w:val="24"/>
-        </w:rPr>
-      </w:pPr>
-      <w:r>
-        <w:rPr>
-          <w:rFonts w:ascii="Times New Roman" w:hAnsi="Times New Roman" w:cs="Times New Roman"/>
-          <w:b/>
-          <w:bCs/>
-          <w:sz w:val="24"/>
-          <w:szCs w:val="24"/>
-        </w:rPr>
-        <w:t>Processing</w:t>
-      </w:r>
-      <w:r>
-        <w:rPr>
-          <w:rFonts w:ascii="Times New Roman" w:hAnsi="Times New Roman" w:cs="Times New Roman"/>
-          <w:sz w:val="24"/>
-          <w:szCs w:val="24"/>
-        </w:rPr>
-        <w:t xml:space="preserve"> There should be no need to process or check data pulled from the database as no changes to the data will be made. We will only need to request the information from the </w:t>
-      </w:r>
-      <w:proofErr w:type="gramStart"/>
-      <w:r>
-        <w:rPr>
-          <w:rFonts w:ascii="Times New Roman" w:hAnsi="Times New Roman" w:cs="Times New Roman"/>
-          <w:sz w:val="24"/>
-          <w:szCs w:val="24"/>
-        </w:rPr>
-        <w:t>data base</w:t>
-      </w:r>
-      <w:proofErr w:type="gramEnd"/>
-      <w:r>
-        <w:rPr>
-          <w:rFonts w:ascii="Times New Roman" w:hAnsi="Times New Roman" w:cs="Times New Roman"/>
-          <w:sz w:val="24"/>
-          <w:szCs w:val="24"/>
-        </w:rPr>
-        <w:t xml:space="preserve"> and then format it into a discharge document.</w:t>
-      </w:r>
-    </w:p>
-    <w:p>
-      <w:pPr>
-        <w:pStyle w:val="ListParagraph"/>
-        <w:ind w:left="1728"/>
-        <w:rPr>
-          <w:rFonts w:ascii="Times New Roman" w:hAnsi="Times New Roman" w:cs="Times New Roman"/>
-          <w:sz w:val="24"/>
-          <w:szCs w:val="24"/>
-        </w:rPr>
-      </w:pPr>
-    </w:p>
-    <w:p>
-      <w:pPr>
-        <w:pStyle w:val="ListParagraph"/>
-        <w:numPr>
-          <w:ilvl w:val="3"/>
-          <w:numId w:val="3"/>
-        </w:numPr>
-        <w:rPr>
-          <w:rFonts w:ascii="Times New Roman" w:hAnsi="Times New Roman" w:cs="Times New Roman"/>
-          <w:sz w:val="24"/>
-          <w:szCs w:val="24"/>
-        </w:rPr>
-      </w:pPr>
-      <w:r>
-        <w:rPr>
-          <w:rFonts w:ascii="Times New Roman" w:hAnsi="Times New Roman" w:cs="Times New Roman"/>
-          <w:b/>
-          <w:bCs/>
-          <w:sz w:val="24"/>
-          <w:szCs w:val="24"/>
-        </w:rPr>
-        <w:t>Outputs</w:t>
-      </w:r>
-      <w:r>
-        <w:rPr>
-          <w:rFonts w:ascii="Times New Roman" w:hAnsi="Times New Roman" w:cs="Times New Roman"/>
-          <w:sz w:val="24"/>
-          <w:szCs w:val="24"/>
-        </w:rPr>
-        <w:t xml:space="preserve"> The output for this function is the discharge document with instructions, diagnosis, a prescription information. This will be provided to the patient.</w:t>
-      </w:r>
-    </w:p>
-    <w:p>
-      <w:pPr>
-        <w:pStyle w:val="ListParagraph"/>
-        <w:ind w:left="1728"/>
-        <w:rPr>
-          <w:rFonts w:ascii="Times New Roman" w:hAnsi="Times New Roman" w:cs="Times New Roman"/>
-          <w:sz w:val="24"/>
-          <w:szCs w:val="24"/>
-        </w:rPr>
-      </w:pPr>
-    </w:p>
-    <w:p>
-      <w:pPr>
-        <w:pStyle w:val="ListParagraph"/>
-        <w:numPr>
           <w:ilvl w:val="1"/>
           <w:numId w:val="3"/>
         </w:numPr>
@@ -3887,25 +4802,7 @@
           <w:sz w:val="24"/>
           <w:szCs w:val="24"/>
         </w:rPr>
-        <w:t>External</w:t>
-      </w:r>
-      <w:r>
-        <w:rPr>
-          <w:rFonts w:ascii="Times New Roman" w:hAnsi="Times New Roman" w:cs="Times New Roman"/>
-          <w:sz w:val="24"/>
-          <w:szCs w:val="24"/>
-        </w:rPr>
-        <w:t xml:space="preserve"> </w:t>
-      </w:r>
-      <w:r>
-        <w:rPr>
-          <w:rFonts w:ascii="Times New Roman" w:hAnsi="Times New Roman" w:cs="Times New Roman"/>
-          <w:b/>
-          <w:bCs/>
-          <w:sz w:val="24"/>
-          <w:szCs w:val="24"/>
-        </w:rPr>
-        <w:t>interface</w:t>
+        <w:t>Other</w:t>
       </w:r>
       <w:r>
         <w:rPr>
@@ -3925,1361 +4822,21 @@
         </w:rPr>
         <w:t>requirements</w:t>
       </w:r>
-    </w:p>
-    <w:p>
-      <w:pPr>
-        <w:pStyle w:val="ListParagraph"/>
-        <w:ind w:left="792"/>
-        <w:rPr>
-          <w:rFonts w:ascii="Times New Roman" w:hAnsi="Times New Roman" w:cs="Times New Roman"/>
-          <w:sz w:val="24"/>
-          <w:szCs w:val="24"/>
-        </w:rPr>
-      </w:pPr>
-    </w:p>
-    <w:p>
-      <w:pPr>
-        <w:pStyle w:val="ListParagraph"/>
-        <w:numPr>
-          <w:ilvl w:val="2"/>
-          <w:numId w:val="3"/>
-        </w:numPr>
-        <w:rPr>
-          <w:rFonts w:ascii="Times New Roman" w:hAnsi="Times New Roman" w:cs="Times New Roman"/>
-          <w:sz w:val="24"/>
-          <w:szCs w:val="24"/>
-        </w:rPr>
-      </w:pPr>
-      <w:r>
-        <w:rPr>
-          <w:rFonts w:ascii="Times New Roman" w:hAnsi="Times New Roman" w:cs="Times New Roman"/>
-          <w:b/>
-          <w:bCs/>
-          <w:sz w:val="24"/>
-          <w:szCs w:val="24"/>
-        </w:rPr>
-        <w:t>User</w:t>
-      </w:r>
-      <w:r>
-        <w:rPr>
-          <w:rFonts w:ascii="Times New Roman" w:hAnsi="Times New Roman" w:cs="Times New Roman"/>
-          <w:sz w:val="24"/>
-          <w:szCs w:val="24"/>
-        </w:rPr>
-        <w:t xml:space="preserve"> </w:t>
-      </w:r>
-      <w:r>
-        <w:rPr>
-          <w:rFonts w:ascii="Times New Roman" w:hAnsi="Times New Roman" w:cs="Times New Roman"/>
-          <w:b/>
-          <w:bCs/>
-          <w:sz w:val="24"/>
-          <w:szCs w:val="24"/>
-        </w:rPr>
-        <w:t>interfaces</w:t>
-      </w:r>
-      <w:r>
-        <w:rPr>
-          <w:rFonts w:ascii="Times New Roman" w:hAnsi="Times New Roman" w:cs="Times New Roman"/>
-          <w:sz w:val="24"/>
-          <w:szCs w:val="24"/>
-        </w:rPr>
-        <w:t xml:space="preserve"> A description of the characteristics of the user interfaces,</w:t>
-      </w:r>
-      <w:r>
-        <w:rPr>
-          <w:rFonts w:ascii="Times New Roman" w:hAnsi="Times New Roman" w:cs="Times New Roman"/>
-          <w:sz w:val="24"/>
-          <w:szCs w:val="24"/>
-        </w:rPr>
-        <w:t xml:space="preserve"> </w:t>
-      </w:r>
-      <w:r>
-        <w:rPr>
-          <w:rFonts w:ascii="Times New Roman" w:hAnsi="Times New Roman" w:cs="Times New Roman"/>
-          <w:sz w:val="24"/>
-          <w:szCs w:val="24"/>
-        </w:rPr>
-        <w:t>such as screen layout, function keys</w:t>
-      </w:r>
-      <w:proofErr w:type="gramStart"/>
-      <w:r>
-        <w:rPr>
-          <w:rFonts w:ascii="Times New Roman" w:hAnsi="Times New Roman" w:cs="Times New Roman"/>
-          <w:sz w:val="24"/>
-          <w:szCs w:val="24"/>
-        </w:rPr>
-        <w:t>, help</w:t>
-      </w:r>
-      <w:proofErr w:type="gramEnd"/>
-      <w:r>
-        <w:rPr>
-          <w:rFonts w:ascii="Times New Roman" w:hAnsi="Times New Roman" w:cs="Times New Roman"/>
-          <w:sz w:val="24"/>
-          <w:szCs w:val="24"/>
-        </w:rPr>
-        <w:t xml:space="preserve"> functions. </w:t>
-      </w:r>
-      <w:proofErr w:type="gramStart"/>
-      <w:r>
-        <w:rPr>
-          <w:rFonts w:ascii="Times New Roman" w:hAnsi="Times New Roman" w:cs="Times New Roman"/>
-          <w:sz w:val="24"/>
-          <w:szCs w:val="24"/>
-        </w:rPr>
-        <w:t>In order to</w:t>
-      </w:r>
-      <w:proofErr w:type="gramEnd"/>
-      <w:r>
-        <w:rPr>
-          <w:rFonts w:ascii="Times New Roman" w:hAnsi="Times New Roman" w:cs="Times New Roman"/>
-          <w:sz w:val="24"/>
-          <w:szCs w:val="24"/>
-        </w:rPr>
-        <w:t xml:space="preserve"> support</w:t>
-      </w:r>
-      <w:r>
-        <w:rPr>
-          <w:rFonts w:ascii="Times New Roman" w:hAnsi="Times New Roman" w:cs="Times New Roman"/>
-          <w:sz w:val="24"/>
-          <w:szCs w:val="24"/>
-        </w:rPr>
-        <w:t xml:space="preserve"> </w:t>
-      </w:r>
-      <w:r>
-        <w:rPr>
-          <w:rFonts w:ascii="Times New Roman" w:hAnsi="Times New Roman" w:cs="Times New Roman"/>
-          <w:sz w:val="24"/>
-          <w:szCs w:val="24"/>
-        </w:rPr>
-        <w:t>testing, verifiable requirements regarding learning time for the system</w:t>
-      </w:r>
-      <w:r>
-        <w:rPr>
-          <w:rFonts w:ascii="Times New Roman" w:hAnsi="Times New Roman" w:cs="Times New Roman"/>
-          <w:sz w:val="24"/>
-          <w:szCs w:val="24"/>
-        </w:rPr>
-        <w:t xml:space="preserve"> </w:t>
-      </w:r>
-      <w:r>
-        <w:rPr>
-          <w:rFonts w:ascii="Times New Roman" w:hAnsi="Times New Roman" w:cs="Times New Roman"/>
-          <w:sz w:val="24"/>
-          <w:szCs w:val="24"/>
-        </w:rPr>
-        <w:t>functions should be included either here or in some subsection of</w:t>
-      </w:r>
-      <w:r>
-        <w:rPr>
-          <w:rFonts w:ascii="Times New Roman" w:hAnsi="Times New Roman" w:cs="Times New Roman"/>
-          <w:sz w:val="24"/>
-          <w:szCs w:val="24"/>
-        </w:rPr>
-        <w:t xml:space="preserve"> </w:t>
-      </w:r>
-      <w:r>
-        <w:rPr>
-          <w:rFonts w:ascii="Times New Roman" w:hAnsi="Times New Roman" w:cs="Times New Roman"/>
-          <w:sz w:val="24"/>
-          <w:szCs w:val="24"/>
-        </w:rPr>
-        <w:t>3.5 (Attributes).</w:t>
-      </w:r>
-    </w:p>
-    <w:p>
-      <w:pPr>
-        <w:pStyle w:val="ListParagraph"/>
-        <w:ind w:left="1224"/>
-        <w:rPr>
-          <w:rFonts w:ascii="Times New Roman" w:hAnsi="Times New Roman" w:cs="Times New Roman"/>
-          <w:sz w:val="24"/>
-          <w:szCs w:val="24"/>
-        </w:rPr>
-      </w:pPr>
-    </w:p>
-    <w:p>
-      <w:pPr>
-        <w:pStyle w:val="ListParagraph"/>
-        <w:numPr>
-          <w:ilvl w:val="2"/>
-          <w:numId w:val="3"/>
-        </w:numPr>
-        <w:rPr>
-          <w:rFonts w:ascii="Times New Roman" w:hAnsi="Times New Roman" w:cs="Times New Roman"/>
-          <w:sz w:val="24"/>
-          <w:szCs w:val="24"/>
-        </w:rPr>
-      </w:pPr>
-      <w:r>
-        <w:rPr>
-          <w:rFonts w:ascii="Times New Roman" w:hAnsi="Times New Roman" w:cs="Times New Roman"/>
-          <w:b/>
-          <w:bCs/>
-          <w:sz w:val="24"/>
-          <w:szCs w:val="24"/>
-        </w:rPr>
-        <w:t>Hardware</w:t>
-      </w:r>
-      <w:r>
-        <w:rPr>
-          <w:rFonts w:ascii="Times New Roman" w:hAnsi="Times New Roman" w:cs="Times New Roman"/>
-          <w:sz w:val="24"/>
-          <w:szCs w:val="24"/>
-        </w:rPr>
-        <w:t xml:space="preserve"> </w:t>
-      </w:r>
-      <w:r>
-        <w:rPr>
-          <w:rFonts w:ascii="Times New Roman" w:hAnsi="Times New Roman" w:cs="Times New Roman"/>
-          <w:b/>
-          <w:bCs/>
-          <w:sz w:val="24"/>
-          <w:szCs w:val="24"/>
-        </w:rPr>
-        <w:t>interfaces</w:t>
-      </w:r>
-      <w:r>
-        <w:rPr>
-          <w:rFonts w:ascii="Times New Roman" w:hAnsi="Times New Roman" w:cs="Times New Roman"/>
-          <w:sz w:val="24"/>
-          <w:szCs w:val="24"/>
-        </w:rPr>
-        <w:t xml:space="preserve"> A description of the logical characteristics of</w:t>
-      </w:r>
-      <w:r>
-        <w:rPr>
-          <w:rFonts w:ascii="Times New Roman" w:hAnsi="Times New Roman" w:cs="Times New Roman"/>
-          <w:sz w:val="24"/>
-          <w:szCs w:val="24"/>
-        </w:rPr>
-        <w:t xml:space="preserve"> </w:t>
-      </w:r>
-      <w:r>
-        <w:rPr>
-          <w:rFonts w:ascii="Times New Roman" w:hAnsi="Times New Roman" w:cs="Times New Roman"/>
-          <w:sz w:val="24"/>
-          <w:szCs w:val="24"/>
-        </w:rPr>
-        <w:t>hardware interfaces, such as interface protocols, or screen-oriented versus</w:t>
-      </w:r>
-      <w:r>
-        <w:rPr>
-          <w:rFonts w:ascii="Times New Roman" w:hAnsi="Times New Roman" w:cs="Times New Roman"/>
-          <w:sz w:val="24"/>
-          <w:szCs w:val="24"/>
-        </w:rPr>
-        <w:t xml:space="preserve"> </w:t>
-      </w:r>
-      <w:r>
-        <w:rPr>
-          <w:rFonts w:ascii="Times New Roman" w:hAnsi="Times New Roman" w:cs="Times New Roman"/>
-          <w:sz w:val="24"/>
-          <w:szCs w:val="24"/>
-        </w:rPr>
-        <w:t>line-oriented terminal control.</w:t>
-      </w:r>
-      <w:r>
-        <w:rPr>
-          <w:rFonts w:ascii="Times New Roman" w:hAnsi="Times New Roman" w:cs="Times New Roman"/>
-          <w:sz w:val="24"/>
-          <w:szCs w:val="24"/>
-        </w:rPr>
-        <w:t xml:space="preserve"> (Basic Work </w:t>
-      </w:r>
-      <w:proofErr w:type="gramStart"/>
-      <w:r>
-        <w:rPr>
-          <w:rFonts w:ascii="Times New Roman" w:hAnsi="Times New Roman" w:cs="Times New Roman"/>
-          <w:sz w:val="24"/>
-          <w:szCs w:val="24"/>
-        </w:rPr>
-        <w:t>Computer</w:t>
-      </w:r>
-      <w:proofErr w:type="gramEnd"/>
-      <w:r>
-        <w:rPr>
-          <w:rFonts w:ascii="Times New Roman" w:hAnsi="Times New Roman" w:cs="Times New Roman"/>
-          <w:sz w:val="24"/>
-          <w:szCs w:val="24"/>
-        </w:rPr>
-        <w:t>, system already in place)</w:t>
-      </w:r>
-    </w:p>
-    <w:p>
-      <w:pPr>
-        <w:pStyle w:val="ListParagraph"/>
-        <w:ind w:left="1224"/>
-        <w:rPr>
-          <w:rFonts w:ascii="Times New Roman" w:hAnsi="Times New Roman" w:cs="Times New Roman"/>
-          <w:sz w:val="24"/>
-          <w:szCs w:val="24"/>
-        </w:rPr>
-      </w:pPr>
-    </w:p>
-    <w:p>
-      <w:pPr>
-        <w:pStyle w:val="ListParagraph"/>
-        <w:numPr>
-          <w:ilvl w:val="2"/>
-          <w:numId w:val="3"/>
-        </w:numPr>
-        <w:rPr>
-          <w:rFonts w:ascii="Times New Roman" w:hAnsi="Times New Roman" w:cs="Times New Roman"/>
-          <w:sz w:val="24"/>
-          <w:szCs w:val="24"/>
-        </w:rPr>
-      </w:pPr>
-      <w:r>
-        <w:rPr>
-          <w:rFonts w:ascii="Times New Roman" w:hAnsi="Times New Roman" w:cs="Times New Roman"/>
-          <w:b/>
-          <w:bCs/>
-          <w:sz w:val="24"/>
-          <w:szCs w:val="24"/>
-        </w:rPr>
-        <w:t>Software</w:t>
-      </w:r>
-      <w:r>
-        <w:rPr>
-          <w:rFonts w:ascii="Times New Roman" w:hAnsi="Times New Roman" w:cs="Times New Roman"/>
-          <w:sz w:val="24"/>
-          <w:szCs w:val="24"/>
-        </w:rPr>
-        <w:t xml:space="preserve"> </w:t>
-      </w:r>
-      <w:r>
-        <w:rPr>
-          <w:rFonts w:ascii="Times New Roman" w:hAnsi="Times New Roman" w:cs="Times New Roman"/>
-          <w:b/>
-          <w:bCs/>
-          <w:sz w:val="24"/>
-          <w:szCs w:val="24"/>
-        </w:rPr>
-        <w:t>interfaces</w:t>
-      </w:r>
-      <w:r>
-        <w:rPr>
-          <w:rFonts w:ascii="Times New Roman" w:hAnsi="Times New Roman" w:cs="Times New Roman"/>
-          <w:sz w:val="24"/>
-          <w:szCs w:val="24"/>
-        </w:rPr>
-        <w:t xml:space="preserve"> </w:t>
-      </w:r>
-      <w:r>
-        <w:rPr>
-          <w:rFonts w:ascii="Times New Roman" w:hAnsi="Times New Roman" w:cs="Times New Roman"/>
-          <w:sz w:val="24"/>
-          <w:szCs w:val="24"/>
-        </w:rPr>
-        <w:t>There will be no required software for this product. It will be able to run all computers in the ER department with the already existing operating systems.</w:t>
-      </w:r>
-    </w:p>
-    <w:p>
-      <w:pPr>
-        <w:pStyle w:val="ListParagraph"/>
-        <w:ind w:left="1224"/>
-        <w:rPr>
-          <w:rFonts w:ascii="Times New Roman" w:hAnsi="Times New Roman" w:cs="Times New Roman"/>
-          <w:sz w:val="24"/>
-          <w:szCs w:val="24"/>
-        </w:rPr>
-      </w:pPr>
-    </w:p>
-    <w:p>
-      <w:pPr>
-        <w:pStyle w:val="ListParagraph"/>
-        <w:numPr>
-          <w:ilvl w:val="2"/>
-          <w:numId w:val="3"/>
-        </w:numPr>
-        <w:rPr>
-          <w:rFonts w:ascii="Times New Roman" w:hAnsi="Times New Roman" w:cs="Times New Roman"/>
-          <w:sz w:val="24"/>
-          <w:szCs w:val="24"/>
-        </w:rPr>
-      </w:pPr>
-      <w:r>
-        <w:rPr>
-          <w:rFonts w:ascii="Times New Roman" w:hAnsi="Times New Roman" w:cs="Times New Roman"/>
-          <w:b/>
-          <w:bCs/>
-          <w:sz w:val="24"/>
-          <w:szCs w:val="24"/>
-        </w:rPr>
-        <w:t>Communications</w:t>
-      </w:r>
-      <w:r>
-        <w:rPr>
-          <w:rFonts w:ascii="Times New Roman" w:hAnsi="Times New Roman" w:cs="Times New Roman"/>
-          <w:sz w:val="24"/>
-          <w:szCs w:val="24"/>
-        </w:rPr>
-        <w:t xml:space="preserve"> </w:t>
-      </w:r>
-      <w:r>
-        <w:rPr>
-          <w:rFonts w:ascii="Times New Roman" w:hAnsi="Times New Roman" w:cs="Times New Roman"/>
-          <w:b/>
-          <w:bCs/>
-          <w:sz w:val="24"/>
-          <w:szCs w:val="24"/>
-        </w:rPr>
-        <w:t>interfaces</w:t>
-      </w:r>
-      <w:r>
-        <w:rPr>
-          <w:rFonts w:ascii="Times New Roman" w:hAnsi="Times New Roman" w:cs="Times New Roman"/>
-          <w:sz w:val="24"/>
-          <w:szCs w:val="24"/>
-        </w:rPr>
-        <w:t xml:space="preserve"> </w:t>
-      </w:r>
-      <w:proofErr w:type="gramStart"/>
-      <w:r>
-        <w:rPr>
-          <w:rFonts w:ascii="Times New Roman" w:hAnsi="Times New Roman" w:cs="Times New Roman"/>
-          <w:sz w:val="24"/>
-          <w:szCs w:val="24"/>
-        </w:rPr>
-        <w:t>An</w:t>
-      </w:r>
-      <w:proofErr w:type="gramEnd"/>
-      <w:r>
-        <w:rPr>
-          <w:rFonts w:ascii="Times New Roman" w:hAnsi="Times New Roman" w:cs="Times New Roman"/>
-          <w:sz w:val="24"/>
-          <w:szCs w:val="24"/>
-        </w:rPr>
-        <w:t xml:space="preserve"> example is a communication protocol</w:t>
-      </w:r>
-      <w:r>
-        <w:rPr>
-          <w:rFonts w:ascii="Times New Roman" w:hAnsi="Times New Roman" w:cs="Times New Roman"/>
-          <w:sz w:val="24"/>
-          <w:szCs w:val="24"/>
-        </w:rPr>
-        <w:t xml:space="preserve"> </w:t>
-      </w:r>
-      <w:r>
-        <w:rPr>
-          <w:rFonts w:ascii="Times New Roman" w:hAnsi="Times New Roman" w:cs="Times New Roman"/>
-          <w:sz w:val="24"/>
-          <w:szCs w:val="24"/>
-        </w:rPr>
-        <w:t>for LANs.</w:t>
-      </w:r>
-      <w:r>
-        <w:rPr>
-          <w:rFonts w:ascii="Times New Roman" w:hAnsi="Times New Roman" w:cs="Times New Roman"/>
-          <w:sz w:val="24"/>
-          <w:szCs w:val="24"/>
-        </w:rPr>
-        <w:t xml:space="preserve"> (N/A or TBD)</w:t>
-      </w:r>
-    </w:p>
-    <w:p>
-      <w:pPr>
-        <w:pStyle w:val="ListParagraph"/>
-        <w:ind w:left="1224"/>
-        <w:rPr>
-          <w:rFonts w:ascii="Times New Roman" w:hAnsi="Times New Roman" w:cs="Times New Roman"/>
-          <w:sz w:val="24"/>
-          <w:szCs w:val="24"/>
-        </w:rPr>
-      </w:pPr>
-    </w:p>
-    <w:p>
-      <w:pPr>
-        <w:pStyle w:val="ListParagraph"/>
-        <w:numPr>
-          <w:ilvl w:val="1"/>
-          <w:numId w:val="3"/>
-        </w:numPr>
-        <w:rPr>
-          <w:rFonts w:ascii="Times New Roman" w:hAnsi="Times New Roman" w:cs="Times New Roman"/>
-          <w:sz w:val="24"/>
-          <w:szCs w:val="24"/>
-        </w:rPr>
-      </w:pPr>
-      <w:r>
-        <w:rPr>
-          <w:rFonts w:ascii="Times New Roman" w:hAnsi="Times New Roman" w:cs="Times New Roman"/>
-          <w:b/>
-          <w:bCs/>
-          <w:sz w:val="24"/>
-          <w:szCs w:val="24"/>
-        </w:rPr>
-        <w:t>Performance</w:t>
-      </w:r>
-      <w:r>
-        <w:rPr>
-          <w:rFonts w:ascii="Times New Roman" w:hAnsi="Times New Roman" w:cs="Times New Roman"/>
-          <w:sz w:val="24"/>
-          <w:szCs w:val="24"/>
-        </w:rPr>
-        <w:t xml:space="preserve"> </w:t>
-      </w:r>
-      <w:r>
-        <w:rPr>
-          <w:rFonts w:ascii="Times New Roman" w:hAnsi="Times New Roman" w:cs="Times New Roman"/>
-          <w:b/>
-          <w:bCs/>
-          <w:sz w:val="24"/>
-          <w:szCs w:val="24"/>
-        </w:rPr>
-        <w:t>requirements</w:t>
-      </w:r>
-      <w:r>
-        <w:rPr>
-          <w:rFonts w:ascii="Times New Roman" w:hAnsi="Times New Roman" w:cs="Times New Roman"/>
-          <w:sz w:val="24"/>
-          <w:szCs w:val="24"/>
-        </w:rPr>
-        <w:t xml:space="preserve"> Performance requirements encompass both static and</w:t>
-      </w:r>
-      <w:r>
-        <w:rPr>
-          <w:rFonts w:ascii="Times New Roman" w:hAnsi="Times New Roman" w:cs="Times New Roman"/>
-          <w:sz w:val="24"/>
-          <w:szCs w:val="24"/>
-        </w:rPr>
-        <w:t xml:space="preserve"> </w:t>
-      </w:r>
-      <w:r>
-        <w:rPr>
-          <w:rFonts w:ascii="Times New Roman" w:hAnsi="Times New Roman" w:cs="Times New Roman"/>
-          <w:sz w:val="24"/>
-          <w:szCs w:val="24"/>
-        </w:rPr>
-        <w:t>dynamic requirements. Static requirements concern, amongst others, the number of</w:t>
-      </w:r>
-      <w:r>
-        <w:rPr>
-          <w:rFonts w:ascii="Times New Roman" w:hAnsi="Times New Roman" w:cs="Times New Roman"/>
-          <w:sz w:val="24"/>
-          <w:szCs w:val="24"/>
-        </w:rPr>
-        <w:t xml:space="preserve"> </w:t>
-      </w:r>
-      <w:r>
-        <w:rPr>
-          <w:rFonts w:ascii="Times New Roman" w:hAnsi="Times New Roman" w:cs="Times New Roman"/>
-          <w:sz w:val="24"/>
-          <w:szCs w:val="24"/>
-        </w:rPr>
-        <w:t>terminals to be connected and the number of users that can be handled</w:t>
-      </w:r>
-      <w:r>
-        <w:rPr>
-          <w:rFonts w:ascii="Times New Roman" w:hAnsi="Times New Roman" w:cs="Times New Roman"/>
-          <w:sz w:val="24"/>
-          <w:szCs w:val="24"/>
-        </w:rPr>
-        <w:t xml:space="preserve"> </w:t>
-      </w:r>
-      <w:r>
-        <w:rPr>
-          <w:rFonts w:ascii="Times New Roman" w:hAnsi="Times New Roman" w:cs="Times New Roman"/>
-          <w:sz w:val="24"/>
-          <w:szCs w:val="24"/>
-        </w:rPr>
-        <w:t>concurrently. Dynamic requirements concern the operational performance of the</w:t>
-      </w:r>
-      <w:r>
-        <w:rPr>
-          <w:rFonts w:ascii="Times New Roman" w:hAnsi="Times New Roman" w:cs="Times New Roman"/>
-          <w:sz w:val="24"/>
-          <w:szCs w:val="24"/>
-        </w:rPr>
-        <w:t xml:space="preserve"> </w:t>
-      </w:r>
-      <w:r>
-        <w:rPr>
-          <w:rFonts w:ascii="Times New Roman" w:hAnsi="Times New Roman" w:cs="Times New Roman"/>
-          <w:sz w:val="24"/>
-          <w:szCs w:val="24"/>
-        </w:rPr>
-        <w:t>system: how frequently will certain functions be called for and how fast should the</w:t>
-      </w:r>
-      <w:r>
-        <w:rPr>
-          <w:rFonts w:ascii="Times New Roman" w:hAnsi="Times New Roman" w:cs="Times New Roman"/>
-          <w:sz w:val="24"/>
-          <w:szCs w:val="24"/>
-        </w:rPr>
-        <w:t xml:space="preserve"> </w:t>
-      </w:r>
-      <w:r>
-        <w:rPr>
-          <w:rFonts w:ascii="Times New Roman" w:hAnsi="Times New Roman" w:cs="Times New Roman"/>
-          <w:sz w:val="24"/>
-          <w:szCs w:val="24"/>
-        </w:rPr>
-        <w:t>system’s reaction be. It is important that these requirements be stated in measurable</w:t>
-      </w:r>
-      <w:r>
-        <w:rPr>
-          <w:rFonts w:ascii="Times New Roman" w:hAnsi="Times New Roman" w:cs="Times New Roman"/>
-          <w:sz w:val="24"/>
-          <w:szCs w:val="24"/>
-        </w:rPr>
-        <w:t xml:space="preserve"> </w:t>
-      </w:r>
-      <w:r>
-        <w:rPr>
-          <w:rFonts w:ascii="Times New Roman" w:hAnsi="Times New Roman" w:cs="Times New Roman"/>
-          <w:sz w:val="24"/>
-          <w:szCs w:val="24"/>
-        </w:rPr>
-        <w:t>terms.</w:t>
-      </w:r>
-      <w:r>
-        <w:rPr>
-          <w:rFonts w:ascii="Times New Roman" w:hAnsi="Times New Roman" w:cs="Times New Roman"/>
-          <w:sz w:val="24"/>
-          <w:szCs w:val="24"/>
-        </w:rPr>
-        <w:t xml:space="preserve"> (TBD)</w:t>
-      </w:r>
-    </w:p>
-    <w:p>
-      <w:pPr>
-        <w:pStyle w:val="ListParagraph"/>
-        <w:ind w:left="792"/>
-        <w:rPr>
-          <w:rFonts w:ascii="Times New Roman" w:hAnsi="Times New Roman" w:cs="Times New Roman"/>
-          <w:sz w:val="24"/>
-          <w:szCs w:val="24"/>
-        </w:rPr>
-      </w:pPr>
-    </w:p>
-    <w:p>
-      <w:pPr>
-        <w:pStyle w:val="ListParagraph"/>
-        <w:numPr>
-          <w:ilvl w:val="1"/>
-          <w:numId w:val="3"/>
-        </w:numPr>
-        <w:rPr>
-          <w:rFonts w:ascii="Times New Roman" w:hAnsi="Times New Roman" w:cs="Times New Roman"/>
-          <w:sz w:val="24"/>
-          <w:szCs w:val="24"/>
-        </w:rPr>
-      </w:pPr>
-      <w:r>
-        <w:rPr>
-          <w:rFonts w:ascii="Times New Roman" w:hAnsi="Times New Roman" w:cs="Times New Roman"/>
-          <w:b/>
-          <w:bCs/>
-          <w:sz w:val="24"/>
-          <w:szCs w:val="24"/>
-        </w:rPr>
-        <w:t>Design</w:t>
-      </w:r>
-      <w:r>
-        <w:rPr>
-          <w:rFonts w:ascii="Times New Roman" w:hAnsi="Times New Roman" w:cs="Times New Roman"/>
-          <w:sz w:val="24"/>
-          <w:szCs w:val="24"/>
-        </w:rPr>
-        <w:t xml:space="preserve"> </w:t>
-      </w:r>
-      <w:r>
-        <w:rPr>
-          <w:rFonts w:ascii="Times New Roman" w:hAnsi="Times New Roman" w:cs="Times New Roman"/>
-          <w:b/>
-          <w:bCs/>
-          <w:sz w:val="24"/>
-          <w:szCs w:val="24"/>
-        </w:rPr>
-        <w:t>constraints</w:t>
-      </w:r>
-      <w:r>
-        <w:rPr>
-          <w:rFonts w:ascii="Times New Roman" w:hAnsi="Times New Roman" w:cs="Times New Roman"/>
-          <w:sz w:val="24"/>
-          <w:szCs w:val="24"/>
-        </w:rPr>
-        <w:t xml:space="preserve"> Design constraints may result from such things as</w:t>
-      </w:r>
-      <w:r>
-        <w:rPr>
-          <w:rFonts w:ascii="Times New Roman" w:hAnsi="Times New Roman" w:cs="Times New Roman"/>
-          <w:sz w:val="24"/>
-          <w:szCs w:val="24"/>
-        </w:rPr>
-        <w:t xml:space="preserve"> </w:t>
-      </w:r>
-      <w:r>
-        <w:rPr>
-          <w:rFonts w:ascii="Times New Roman" w:hAnsi="Times New Roman" w:cs="Times New Roman"/>
-          <w:sz w:val="24"/>
-          <w:szCs w:val="24"/>
-        </w:rPr>
-        <w:t>the prescribed use of certain standards or hardware.</w:t>
-      </w:r>
-      <w:r>
-        <w:rPr>
-          <w:rFonts w:ascii="Times New Roman" w:hAnsi="Times New Roman" w:cs="Times New Roman"/>
-          <w:sz w:val="24"/>
-          <w:szCs w:val="24"/>
-        </w:rPr>
-        <w:t xml:space="preserve"> (Ask about it, possibly comparable to max number of people admitted to ER)</w:t>
-      </w:r>
-    </w:p>
-    <w:p>
-      <w:pPr>
-        <w:pStyle w:val="ListParagraph"/>
-        <w:ind w:left="792"/>
-        <w:rPr>
-          <w:rFonts w:ascii="Times New Roman" w:hAnsi="Times New Roman" w:cs="Times New Roman"/>
-          <w:sz w:val="24"/>
-          <w:szCs w:val="24"/>
-        </w:rPr>
-      </w:pPr>
-    </w:p>
-    <w:p>
-      <w:pPr>
-        <w:pStyle w:val="ListParagraph"/>
-        <w:numPr>
-          <w:ilvl w:val="2"/>
-          <w:numId w:val="3"/>
-        </w:numPr>
-        <w:rPr>
-          <w:rFonts w:ascii="Times New Roman" w:hAnsi="Times New Roman" w:cs="Times New Roman"/>
-          <w:sz w:val="24"/>
-          <w:szCs w:val="24"/>
-        </w:rPr>
-      </w:pPr>
-      <w:r>
-        <w:rPr>
-          <w:rFonts w:ascii="Times New Roman" w:hAnsi="Times New Roman" w:cs="Times New Roman"/>
-          <w:b/>
-          <w:bCs/>
-          <w:sz w:val="24"/>
-          <w:szCs w:val="24"/>
-        </w:rPr>
-        <w:t>Standards</w:t>
-      </w:r>
-      <w:r>
-        <w:rPr>
-          <w:rFonts w:ascii="Times New Roman" w:hAnsi="Times New Roman" w:cs="Times New Roman"/>
-          <w:sz w:val="24"/>
-          <w:szCs w:val="24"/>
-        </w:rPr>
-        <w:t xml:space="preserve"> </w:t>
-      </w:r>
-      <w:r>
-        <w:rPr>
-          <w:rFonts w:ascii="Times New Roman" w:hAnsi="Times New Roman" w:cs="Times New Roman"/>
-          <w:b/>
-          <w:bCs/>
-          <w:sz w:val="24"/>
-          <w:szCs w:val="24"/>
-        </w:rPr>
-        <w:t>compliance</w:t>
-      </w:r>
-      <w:r>
-        <w:rPr>
-          <w:rFonts w:ascii="Times New Roman" w:hAnsi="Times New Roman" w:cs="Times New Roman"/>
-          <w:sz w:val="24"/>
-          <w:szCs w:val="24"/>
-        </w:rPr>
-        <w:t xml:space="preserve"> Which existing standards or regulations must be</w:t>
-      </w:r>
-      <w:r>
-        <w:rPr>
-          <w:rFonts w:ascii="Times New Roman" w:hAnsi="Times New Roman" w:cs="Times New Roman"/>
-          <w:sz w:val="24"/>
-          <w:szCs w:val="24"/>
-        </w:rPr>
-        <w:t xml:space="preserve"> </w:t>
-      </w:r>
-      <w:r>
-        <w:rPr>
-          <w:rFonts w:ascii="Times New Roman" w:hAnsi="Times New Roman" w:cs="Times New Roman"/>
-          <w:sz w:val="24"/>
-          <w:szCs w:val="24"/>
-        </w:rPr>
-        <w:t>followed, and what requirements result from these. For example, certain</w:t>
-      </w:r>
-      <w:r>
-        <w:rPr>
-          <w:rFonts w:ascii="Times New Roman" w:hAnsi="Times New Roman" w:cs="Times New Roman"/>
-          <w:sz w:val="24"/>
-          <w:szCs w:val="24"/>
-        </w:rPr>
-        <w:t xml:space="preserve"> </w:t>
-      </w:r>
-      <w:r>
-        <w:rPr>
-          <w:rFonts w:ascii="Times New Roman" w:hAnsi="Times New Roman" w:cs="Times New Roman"/>
-          <w:sz w:val="24"/>
-          <w:szCs w:val="24"/>
-        </w:rPr>
-        <w:t>report formats or audit procedures may be prescribed.</w:t>
-      </w:r>
-    </w:p>
-    <w:p>
-      <w:pPr>
-        <w:pStyle w:val="ListParagraph"/>
-        <w:ind w:left="1224"/>
-        <w:rPr>
-          <w:rFonts w:ascii="Times New Roman" w:hAnsi="Times New Roman" w:cs="Times New Roman"/>
-          <w:sz w:val="24"/>
-          <w:szCs w:val="24"/>
-        </w:rPr>
-      </w:pPr>
-    </w:p>
-    <w:p>
-      <w:pPr>
-        <w:pStyle w:val="ListParagraph"/>
-        <w:numPr>
-          <w:ilvl w:val="2"/>
-          <w:numId w:val="3"/>
-        </w:numPr>
-        <w:rPr>
-          <w:rFonts w:ascii="Times New Roman" w:hAnsi="Times New Roman" w:cs="Times New Roman"/>
-          <w:sz w:val="24"/>
-          <w:szCs w:val="24"/>
-        </w:rPr>
-      </w:pPr>
-      <w:r>
-        <w:rPr>
-          <w:rFonts w:ascii="Times New Roman" w:hAnsi="Times New Roman" w:cs="Times New Roman"/>
-          <w:b/>
-          <w:bCs/>
-          <w:sz w:val="24"/>
-          <w:szCs w:val="24"/>
-        </w:rPr>
-        <w:lastRenderedPageBreak/>
-        <w:t>Hardware</w:t>
-      </w:r>
-      <w:r>
-        <w:rPr>
-          <w:rFonts w:ascii="Times New Roman" w:hAnsi="Times New Roman" w:cs="Times New Roman"/>
-          <w:sz w:val="24"/>
-          <w:szCs w:val="24"/>
-        </w:rPr>
-        <w:t xml:space="preserve"> </w:t>
-      </w:r>
-      <w:r>
-        <w:rPr>
-          <w:rFonts w:ascii="Times New Roman" w:hAnsi="Times New Roman" w:cs="Times New Roman"/>
-          <w:b/>
-          <w:bCs/>
-          <w:sz w:val="24"/>
-          <w:szCs w:val="24"/>
-        </w:rPr>
-        <w:t>limitations</w:t>
-      </w:r>
-      <w:r>
-        <w:rPr>
-          <w:rFonts w:ascii="Times New Roman" w:hAnsi="Times New Roman" w:cs="Times New Roman"/>
-          <w:sz w:val="24"/>
-          <w:szCs w:val="24"/>
-        </w:rPr>
-        <w:t xml:space="preserve"> A description of the characteristics of the</w:t>
-      </w:r>
-      <w:r>
-        <w:rPr>
-          <w:rFonts w:ascii="Times New Roman" w:hAnsi="Times New Roman" w:cs="Times New Roman"/>
-          <w:sz w:val="24"/>
-          <w:szCs w:val="24"/>
-        </w:rPr>
-        <w:t xml:space="preserve"> </w:t>
-      </w:r>
-      <w:r>
-        <w:rPr>
-          <w:rFonts w:ascii="Times New Roman" w:hAnsi="Times New Roman" w:cs="Times New Roman"/>
-          <w:sz w:val="24"/>
-          <w:szCs w:val="24"/>
-        </w:rPr>
-        <w:t>hardware environment, in as far as they lead to software requirements. An</w:t>
-      </w:r>
-      <w:r>
-        <w:rPr>
-          <w:rFonts w:ascii="Times New Roman" w:hAnsi="Times New Roman" w:cs="Times New Roman"/>
-          <w:sz w:val="24"/>
-          <w:szCs w:val="24"/>
-        </w:rPr>
-        <w:t xml:space="preserve"> </w:t>
-      </w:r>
-      <w:r>
-        <w:rPr>
-          <w:rFonts w:ascii="Times New Roman" w:hAnsi="Times New Roman" w:cs="Times New Roman"/>
-          <w:sz w:val="24"/>
-          <w:szCs w:val="24"/>
-        </w:rPr>
-        <w:t>example of this might be the amount of memory available.</w:t>
-      </w:r>
-    </w:p>
-    <w:p>
-      <w:pPr>
-        <w:pStyle w:val="ListParagraph"/>
-        <w:ind w:left="1224"/>
-        <w:rPr>
-          <w:rFonts w:ascii="Times New Roman" w:hAnsi="Times New Roman" w:cs="Times New Roman"/>
-          <w:sz w:val="24"/>
-          <w:szCs w:val="24"/>
-        </w:rPr>
-      </w:pPr>
-    </w:p>
-    <w:p>
-      <w:pPr>
-        <w:pStyle w:val="ListParagraph"/>
-        <w:numPr>
-          <w:ilvl w:val="1"/>
-          <w:numId w:val="3"/>
-        </w:numPr>
-        <w:rPr>
-          <w:rFonts w:ascii="Times New Roman" w:hAnsi="Times New Roman" w:cs="Times New Roman"/>
-          <w:sz w:val="24"/>
-          <w:szCs w:val="24"/>
-        </w:rPr>
-      </w:pPr>
-      <w:r>
-        <w:rPr>
-          <w:rFonts w:ascii="Times New Roman" w:hAnsi="Times New Roman" w:cs="Times New Roman"/>
-          <w:b/>
-          <w:bCs/>
-          <w:sz w:val="24"/>
-          <w:szCs w:val="24"/>
-        </w:rPr>
-        <w:t>Attributes</w:t>
-      </w:r>
-      <w:r>
-        <w:rPr>
-          <w:rFonts w:ascii="Times New Roman" w:hAnsi="Times New Roman" w:cs="Times New Roman"/>
-          <w:sz w:val="24"/>
-          <w:szCs w:val="24"/>
-        </w:rPr>
-        <w:t xml:space="preserve"> In this section, particular attention is paid to quality aspects. These</w:t>
-      </w:r>
-      <w:r>
-        <w:rPr>
-          <w:rFonts w:ascii="Times New Roman" w:hAnsi="Times New Roman" w:cs="Times New Roman"/>
-          <w:sz w:val="24"/>
-          <w:szCs w:val="24"/>
-        </w:rPr>
-        <w:t xml:space="preserve"> </w:t>
-      </w:r>
-      <w:r>
-        <w:rPr>
-          <w:rFonts w:ascii="Times New Roman" w:hAnsi="Times New Roman" w:cs="Times New Roman"/>
-          <w:sz w:val="24"/>
-          <w:szCs w:val="24"/>
-        </w:rPr>
-        <w:t>requirements must be measurable and verifiable. They must be stated in objective</w:t>
-      </w:r>
-      <w:r>
-        <w:rPr>
-          <w:rFonts w:ascii="Times New Roman" w:hAnsi="Times New Roman" w:cs="Times New Roman"/>
-          <w:sz w:val="24"/>
-          <w:szCs w:val="24"/>
-        </w:rPr>
-        <w:t xml:space="preserve"> </w:t>
-      </w:r>
-      <w:r>
-        <w:rPr>
-          <w:rFonts w:ascii="Times New Roman" w:hAnsi="Times New Roman" w:cs="Times New Roman"/>
-          <w:sz w:val="24"/>
-          <w:szCs w:val="24"/>
-        </w:rPr>
-        <w:t>terms. The subsections below by no means comprise a complete list of such</w:t>
-      </w:r>
-      <w:r>
-        <w:rPr>
-          <w:rFonts w:ascii="Times New Roman" w:hAnsi="Times New Roman" w:cs="Times New Roman"/>
-          <w:sz w:val="24"/>
-          <w:szCs w:val="24"/>
-        </w:rPr>
-        <w:t xml:space="preserve"> </w:t>
-      </w:r>
-      <w:r>
-        <w:rPr>
-          <w:rFonts w:ascii="Times New Roman" w:hAnsi="Times New Roman" w:cs="Times New Roman"/>
-          <w:sz w:val="24"/>
-          <w:szCs w:val="24"/>
-        </w:rPr>
-        <w:t>attributes.</w:t>
-      </w:r>
-    </w:p>
-    <w:p>
-      <w:pPr>
-        <w:pStyle w:val="ListParagraph"/>
-        <w:ind w:left="792"/>
-        <w:rPr>
-          <w:rFonts w:ascii="Times New Roman" w:hAnsi="Times New Roman" w:cs="Times New Roman"/>
-          <w:sz w:val="24"/>
-          <w:szCs w:val="24"/>
-        </w:rPr>
-      </w:pPr>
-    </w:p>
-    <w:p>
-      <w:pPr>
-        <w:pStyle w:val="ListParagraph"/>
-        <w:numPr>
-          <w:ilvl w:val="2"/>
-          <w:numId w:val="3"/>
-        </w:numPr>
-        <w:rPr>
-          <w:rFonts w:ascii="Times New Roman" w:hAnsi="Times New Roman" w:cs="Times New Roman"/>
-          <w:sz w:val="24"/>
-          <w:szCs w:val="24"/>
-        </w:rPr>
-      </w:pPr>
-      <w:r>
-        <w:rPr>
-          <w:rFonts w:ascii="Times New Roman" w:hAnsi="Times New Roman" w:cs="Times New Roman"/>
-          <w:b/>
-          <w:bCs/>
-          <w:sz w:val="24"/>
-          <w:szCs w:val="24"/>
-        </w:rPr>
-        <w:t>Availability</w:t>
-      </w:r>
-      <w:r>
-        <w:rPr>
-          <w:rFonts w:ascii="Times New Roman" w:hAnsi="Times New Roman" w:cs="Times New Roman"/>
-          <w:sz w:val="24"/>
-          <w:szCs w:val="24"/>
-        </w:rPr>
-        <w:t xml:space="preserve"> Factors that guarantee a certain level of availability, such as</w:t>
-      </w:r>
-      <w:r>
-        <w:rPr>
-          <w:rFonts w:ascii="Times New Roman" w:hAnsi="Times New Roman" w:cs="Times New Roman"/>
-          <w:sz w:val="24"/>
-          <w:szCs w:val="24"/>
-        </w:rPr>
-        <w:t xml:space="preserve"> </w:t>
-      </w:r>
-      <w:r>
-        <w:rPr>
-          <w:rFonts w:ascii="Times New Roman" w:hAnsi="Times New Roman" w:cs="Times New Roman"/>
-          <w:sz w:val="24"/>
-          <w:szCs w:val="24"/>
-        </w:rPr>
-        <w:t>restart procedures. In this subsection we may also enlist requirements</w:t>
-      </w:r>
-      <w:r>
-        <w:rPr>
-          <w:rFonts w:ascii="Times New Roman" w:hAnsi="Times New Roman" w:cs="Times New Roman"/>
-          <w:sz w:val="24"/>
-          <w:szCs w:val="24"/>
-        </w:rPr>
-        <w:t xml:space="preserve"> </w:t>
-      </w:r>
-      <w:r>
-        <w:rPr>
-          <w:rFonts w:ascii="Times New Roman" w:hAnsi="Times New Roman" w:cs="Times New Roman"/>
-          <w:sz w:val="24"/>
-          <w:szCs w:val="24"/>
-        </w:rPr>
-        <w:t>regarding fault tolerance (with respect to both hardware failures and</w:t>
-      </w:r>
-      <w:r>
-        <w:rPr>
-          <w:rFonts w:ascii="Times New Roman" w:hAnsi="Times New Roman" w:cs="Times New Roman"/>
-          <w:sz w:val="24"/>
-          <w:szCs w:val="24"/>
-        </w:rPr>
-        <w:t xml:space="preserve"> </w:t>
-      </w:r>
-      <w:r>
-        <w:rPr>
-          <w:rFonts w:ascii="Times New Roman" w:hAnsi="Times New Roman" w:cs="Times New Roman"/>
-          <w:sz w:val="24"/>
-          <w:szCs w:val="24"/>
-        </w:rPr>
-        <w:t>software failures).</w:t>
-      </w:r>
-    </w:p>
-    <w:p>
-      <w:pPr>
-        <w:pStyle w:val="ListParagraph"/>
-        <w:ind w:left="1224"/>
-        <w:rPr>
-          <w:rFonts w:ascii="Times New Roman" w:hAnsi="Times New Roman" w:cs="Times New Roman"/>
-          <w:sz w:val="24"/>
-          <w:szCs w:val="24"/>
-        </w:rPr>
-      </w:pPr>
-    </w:p>
-    <w:p>
-      <w:pPr>
-        <w:pStyle w:val="ListParagraph"/>
-        <w:numPr>
-          <w:ilvl w:val="2"/>
-          <w:numId w:val="3"/>
-        </w:numPr>
-        <w:rPr>
-          <w:rFonts w:ascii="Times New Roman" w:hAnsi="Times New Roman" w:cs="Times New Roman"/>
-          <w:sz w:val="24"/>
-          <w:szCs w:val="24"/>
-        </w:rPr>
-      </w:pPr>
-      <w:r>
-        <w:rPr>
-          <w:rFonts w:ascii="Times New Roman" w:hAnsi="Times New Roman" w:cs="Times New Roman"/>
-          <w:b/>
-          <w:bCs/>
-          <w:sz w:val="24"/>
-          <w:szCs w:val="24"/>
-        </w:rPr>
-        <w:t>Security</w:t>
-      </w:r>
-      <w:r>
-        <w:rPr>
-          <w:rFonts w:ascii="Times New Roman" w:hAnsi="Times New Roman" w:cs="Times New Roman"/>
-          <w:sz w:val="24"/>
-          <w:szCs w:val="24"/>
-        </w:rPr>
-        <w:t xml:space="preserve"> </w:t>
-      </w:r>
-      <w:r>
-        <w:rPr>
-          <w:rFonts w:ascii="Times New Roman" w:hAnsi="Times New Roman" w:cs="Times New Roman"/>
-          <w:b/>
-          <w:bCs/>
-          <w:sz w:val="24"/>
-          <w:szCs w:val="24"/>
-        </w:rPr>
-        <w:t>Requirements</w:t>
-      </w:r>
-      <w:r>
-        <w:rPr>
-          <w:rFonts w:ascii="Times New Roman" w:hAnsi="Times New Roman" w:cs="Times New Roman"/>
-          <w:sz w:val="24"/>
-          <w:szCs w:val="24"/>
-        </w:rPr>
-        <w:t xml:space="preserve"> regarding unauthorized access and other forms</w:t>
-      </w:r>
-      <w:r>
-        <w:rPr>
-          <w:rFonts w:ascii="Times New Roman" w:hAnsi="Times New Roman" w:cs="Times New Roman"/>
-          <w:sz w:val="24"/>
-          <w:szCs w:val="24"/>
-        </w:rPr>
-        <w:t xml:space="preserve"> </w:t>
-      </w:r>
-      <w:r>
-        <w:rPr>
-          <w:rFonts w:ascii="Times New Roman" w:hAnsi="Times New Roman" w:cs="Times New Roman"/>
-          <w:sz w:val="24"/>
-          <w:szCs w:val="24"/>
-        </w:rPr>
-        <w:t>of misuse. Certain cryptographic techniques may be prescribed, and we</w:t>
-      </w:r>
-      <w:r>
-        <w:rPr>
-          <w:rFonts w:ascii="Times New Roman" w:hAnsi="Times New Roman" w:cs="Times New Roman"/>
-          <w:sz w:val="24"/>
-          <w:szCs w:val="24"/>
-        </w:rPr>
-        <w:t xml:space="preserve"> </w:t>
-      </w:r>
-      <w:r>
-        <w:rPr>
-          <w:rFonts w:ascii="Times New Roman" w:hAnsi="Times New Roman" w:cs="Times New Roman"/>
-          <w:sz w:val="24"/>
-          <w:szCs w:val="24"/>
-        </w:rPr>
-        <w:t>may put constraints on the communication between different parts of the</w:t>
-      </w:r>
-      <w:r>
-        <w:rPr>
-          <w:rFonts w:ascii="Times New Roman" w:hAnsi="Times New Roman" w:cs="Times New Roman"/>
-          <w:sz w:val="24"/>
-          <w:szCs w:val="24"/>
-        </w:rPr>
-        <w:t xml:space="preserve"> </w:t>
-      </w:r>
-      <w:r>
-        <w:rPr>
-          <w:rFonts w:ascii="Times New Roman" w:hAnsi="Times New Roman" w:cs="Times New Roman"/>
-          <w:sz w:val="24"/>
-          <w:szCs w:val="24"/>
-        </w:rPr>
-        <w:t>system.</w:t>
-      </w:r>
-      <w:r>
-        <w:rPr>
-          <w:rFonts w:ascii="Times New Roman" w:hAnsi="Times New Roman" w:cs="Times New Roman"/>
-          <w:sz w:val="24"/>
-          <w:szCs w:val="24"/>
-        </w:rPr>
-        <w:t xml:space="preserve"> (Ask)</w:t>
-      </w:r>
-    </w:p>
-    <w:p>
-      <w:pPr>
-        <w:pStyle w:val="ListParagraph"/>
-        <w:ind w:left="1224"/>
-        <w:rPr>
-          <w:rFonts w:ascii="Times New Roman" w:hAnsi="Times New Roman" w:cs="Times New Roman"/>
-          <w:sz w:val="24"/>
-          <w:szCs w:val="24"/>
-        </w:rPr>
-      </w:pPr>
-    </w:p>
-    <w:p>
-      <w:pPr>
-        <w:pStyle w:val="ListParagraph"/>
-        <w:numPr>
-          <w:ilvl w:val="2"/>
-          <w:numId w:val="3"/>
-        </w:numPr>
-        <w:rPr>
-          <w:rFonts w:ascii="Times New Roman" w:hAnsi="Times New Roman" w:cs="Times New Roman"/>
-          <w:sz w:val="24"/>
-          <w:szCs w:val="24"/>
-        </w:rPr>
-      </w:pPr>
-      <w:r>
-        <w:rPr>
-          <w:rFonts w:ascii="Times New Roman" w:hAnsi="Times New Roman" w:cs="Times New Roman"/>
-          <w:b/>
-          <w:bCs/>
-          <w:sz w:val="24"/>
-          <w:szCs w:val="24"/>
-        </w:rPr>
-        <w:t>Maintainability</w:t>
-      </w:r>
-      <w:r>
-        <w:rPr>
-          <w:rFonts w:ascii="Times New Roman" w:hAnsi="Times New Roman" w:cs="Times New Roman"/>
-          <w:sz w:val="24"/>
-          <w:szCs w:val="24"/>
-        </w:rPr>
-        <w:t xml:space="preserve"> Requirements to guarantee a certain level of</w:t>
-      </w:r>
-      <w:r>
-        <w:rPr>
-          <w:rFonts w:ascii="Times New Roman" w:hAnsi="Times New Roman" w:cs="Times New Roman"/>
-          <w:sz w:val="24"/>
-          <w:szCs w:val="24"/>
-        </w:rPr>
-        <w:t xml:space="preserve"> </w:t>
-      </w:r>
-      <w:r>
-        <w:rPr>
-          <w:rFonts w:ascii="Times New Roman" w:hAnsi="Times New Roman" w:cs="Times New Roman"/>
-          <w:sz w:val="24"/>
-          <w:szCs w:val="24"/>
-        </w:rPr>
-        <w:t>maintainability of the system, such as a maximum allowable coupling</w:t>
-      </w:r>
-      <w:r>
-        <w:rPr>
-          <w:rFonts w:ascii="Times New Roman" w:hAnsi="Times New Roman" w:cs="Times New Roman"/>
-          <w:sz w:val="24"/>
-          <w:szCs w:val="24"/>
-        </w:rPr>
-        <w:t xml:space="preserve"> </w:t>
-      </w:r>
-      <w:r>
-        <w:rPr>
-          <w:rFonts w:ascii="Times New Roman" w:hAnsi="Times New Roman" w:cs="Times New Roman"/>
-          <w:sz w:val="24"/>
-          <w:szCs w:val="24"/>
-        </w:rPr>
-        <w:t>between components.</w:t>
-      </w:r>
-      <w:r>
-        <w:rPr>
-          <w:rFonts w:ascii="Times New Roman" w:hAnsi="Times New Roman" w:cs="Times New Roman"/>
-          <w:sz w:val="24"/>
-          <w:szCs w:val="24"/>
-        </w:rPr>
-        <w:t xml:space="preserve"> (Ask)</w:t>
-      </w:r>
-    </w:p>
-    <w:p>
-      <w:pPr>
-        <w:pStyle w:val="ListParagraph"/>
-        <w:ind w:left="1224"/>
-        <w:rPr>
-          <w:rFonts w:ascii="Times New Roman" w:hAnsi="Times New Roman" w:cs="Times New Roman"/>
-          <w:sz w:val="24"/>
-          <w:szCs w:val="24"/>
-        </w:rPr>
-      </w:pPr>
-    </w:p>
-    <w:p>
-      <w:pPr>
-        <w:pStyle w:val="ListParagraph"/>
-        <w:numPr>
-          <w:ilvl w:val="1"/>
-          <w:numId w:val="3"/>
-        </w:numPr>
-        <w:rPr>
-          <w:rFonts w:ascii="Times New Roman" w:hAnsi="Times New Roman" w:cs="Times New Roman"/>
-          <w:sz w:val="24"/>
-          <w:szCs w:val="24"/>
-        </w:rPr>
-      </w:pPr>
-      <w:r>
-        <w:rPr>
-          <w:rFonts w:ascii="Times New Roman" w:hAnsi="Times New Roman" w:cs="Times New Roman"/>
-          <w:b/>
-          <w:bCs/>
-          <w:sz w:val="24"/>
-          <w:szCs w:val="24"/>
-        </w:rPr>
-        <w:t>Other</w:t>
-      </w:r>
-      <w:r>
-        <w:rPr>
-          <w:rFonts w:ascii="Times New Roman" w:hAnsi="Times New Roman" w:cs="Times New Roman"/>
-          <w:sz w:val="24"/>
-          <w:szCs w:val="24"/>
-        </w:rPr>
-        <w:t xml:space="preserve"> </w:t>
-      </w:r>
-      <w:r>
-        <w:rPr>
-          <w:rFonts w:ascii="Times New Roman" w:hAnsi="Times New Roman" w:cs="Times New Roman"/>
-          <w:b/>
-          <w:bCs/>
-          <w:sz w:val="24"/>
-          <w:szCs w:val="24"/>
-        </w:rPr>
-        <w:t>requirements</w:t>
-      </w:r>
-      <w:r>
-        <w:rPr>
-          <w:rFonts w:ascii="Times New Roman" w:hAnsi="Times New Roman" w:cs="Times New Roman"/>
-          <w:sz w:val="24"/>
-          <w:szCs w:val="24"/>
-        </w:rPr>
-        <w:t xml:space="preserve"> A description of requirements that are specific to certain</w:t>
-      </w:r>
-      <w:r>
-        <w:rPr>
-          <w:rFonts w:ascii="Times New Roman" w:hAnsi="Times New Roman" w:cs="Times New Roman"/>
-          <w:sz w:val="24"/>
-          <w:szCs w:val="24"/>
-        </w:rPr>
-        <w:t xml:space="preserve"> </w:t>
-      </w:r>
-      <w:r>
-        <w:rPr>
-          <w:rFonts w:ascii="Times New Roman" w:hAnsi="Times New Roman" w:cs="Times New Roman"/>
-          <w:sz w:val="24"/>
-          <w:szCs w:val="24"/>
-        </w:rPr>
-        <w:t>software, and which have not been discussed yet.</w:t>
-      </w:r>
-      <w:r>
-        <w:rPr>
-          <w:rFonts w:ascii="Times New Roman" w:hAnsi="Times New Roman" w:cs="Times New Roman"/>
-          <w:sz w:val="24"/>
-          <w:szCs w:val="24"/>
-        </w:rPr>
-        <w:t xml:space="preserve"> (TBD)</w:t>
+      <w:r>
+        <w:rPr>
+          <w:rFonts w:ascii="Times New Roman" w:hAnsi="Times New Roman" w:cs="Times New Roman"/>
+          <w:sz w:val="24"/>
+          <w:szCs w:val="24"/>
+        </w:rPr>
+        <w:t xml:space="preserve"> </w:t>
+      </w:r>
+      <w:r>
+        <w:rPr>
+          <w:rFonts w:ascii="Times New Roman" w:hAnsi="Times New Roman" w:cs="Times New Roman"/>
+          <w:sz w:val="24"/>
+          <w:szCs w:val="24"/>
+        </w:rPr>
+        <w:t>(N/A)</w:t>
       </w:r>
     </w:p>
     <w:sectPr>
@@ -5843,15 +5400,6 @@
   </w:num>
   <w:num w:numId="4" w16cid:durableId="731150567">
     <w:abstractNumId w:val="3"/>
-    <w:lvlOverride w:ilvl="0"/>
-    <w:lvlOverride w:ilvl="1"/>
-    <w:lvlOverride w:ilvl="2"/>
-    <w:lvlOverride w:ilvl="3"/>
-    <w:lvlOverride w:ilvl="4"/>
-    <w:lvlOverride w:ilvl="5"/>
-    <w:lvlOverride w:ilvl="6"/>
-    <w:lvlOverride w:ilvl="7"/>
-    <w:lvlOverride w:ilvl="8"/>
   </w:num>
   <w:num w:numId="5" w16cid:durableId="1270088425">
     <w:abstractNumId w:val="1"/>
@@ -6263,6 +5811,7 @@
   <w:style w:type="character" w:default="1" w:styleId="DefaultParagraphFont">
     <w:name w:val="Default Paragraph Font"/>
     <w:uiPriority w:val="1"/>
+    <w:semiHidden/>
     <w:unhideWhenUsed/>
   </w:style>
   <w:style w:type="table" w:default="1" w:styleId="TableNormal">
@@ -6319,6 +5868,16 @@
       <w:color w:val="605E5C"/>
       <w:shd w:val="clear" w:color="auto" w:fill="E1DFDD"/>
     </w:rPr>
+  </w:style>
+  <w:style w:type="paragraph" w:styleId="Revision">
+    <w:name w:val="Revision"/>
+    <w:hidden/>
+    <w:uiPriority w:val="99"/>
+    <w:semiHidden/>
+    <w:rsid w:val="00A05307"/>
+    <w:pPr>
+      <w:spacing w:after="0" w:line="240" w:lineRule="auto"/>
+    </w:pPr>
   </w:style>
 </w:styles>
 </file>
@@ -6619,20 +6178,20 @@
 </file>
 
 <file path=customXml/item1.xml><?xml version="1.0" encoding="utf-8"?>
-<p:properties xmlns:p="http://schemas.microsoft.com/office/2006/metadata/properties" xmlns:xsi="http://www.w3.org/2001/XMLSchema-instance" xmlns:pc="http://schemas.microsoft.com/office/infopath/2007/PartnerControls">
-  <documentManagement>
-    <_activity xmlns="655ca08c-35d3-432c-a71e-52378d4c5a1e" xsi:nil="true"/>
-  </documentManagement>
-</p:properties>
-</file>
-
-<file path=customXml/item2.xml><?xml version="1.0" encoding="utf-8"?>
 <?mso-contentType ?>
 <FormTemplates xmlns="http://schemas.microsoft.com/sharepoint/v3/contenttype/forms">
   <Display>DocumentLibraryForm</Display>
   <Edit>DocumentLibraryForm</Edit>
   <New>DocumentLibraryForm</New>
 </FormTemplates>
+</file>
+
+<file path=customXml/item2.xml><?xml version="1.0" encoding="utf-8"?>
+<p:properties xmlns:p="http://schemas.microsoft.com/office/2006/metadata/properties" xmlns:xsi="http://www.w3.org/2001/XMLSchema-instance" xmlns:pc="http://schemas.microsoft.com/office/infopath/2007/PartnerControls">
+  <documentManagement>
+    <_activity xmlns="655ca08c-35d3-432c-a71e-52378d4c5a1e" xsi:nil="true"/>
+  </documentManagement>
+</p:properties>
 </file>
 
 <file path=customXml/item3.xml><?xml version="1.0" encoding="utf-8"?>
@@ -6883,19 +6442,19 @@
 </file>
 
 <file path=customXml/itemProps1.xml><?xml version="1.0" encoding="utf-8"?>
+<ds:datastoreItem xmlns:ds="http://schemas.openxmlformats.org/officeDocument/2006/customXml" ds:itemID="{FB2CC216-4C38-41E2-BC91-49C4F497EFB6}">
+  <ds:schemaRefs>
+    <ds:schemaRef ds:uri="http://schemas.microsoft.com/sharepoint/v3/contenttype/forms"/>
+  </ds:schemaRefs>
+</ds:datastoreItem>
+</file>
+
+<file path=customXml/itemProps2.xml><?xml version="1.0" encoding="utf-8"?>
 <ds:datastoreItem xmlns:ds="http://schemas.openxmlformats.org/officeDocument/2006/customXml" ds:itemID="{B19A9A2B-B16B-4FC2-BF41-45D88F4B3EDC}">
   <ds:schemaRefs>
     <ds:schemaRef ds:uri="http://schemas.microsoft.com/office/2006/metadata/properties"/>
     <ds:schemaRef ds:uri="http://schemas.microsoft.com/office/infopath/2007/PartnerControls"/>
     <ds:schemaRef ds:uri="655ca08c-35d3-432c-a71e-52378d4c5a1e"/>
-  </ds:schemaRefs>
-</ds:datastoreItem>
-</file>
-
-<file path=customXml/itemProps2.xml><?xml version="1.0" encoding="utf-8"?>
-<ds:datastoreItem xmlns:ds="http://schemas.openxmlformats.org/officeDocument/2006/customXml" ds:itemID="{FB2CC216-4C38-41E2-BC91-49C4F497EFB6}">
-  <ds:schemaRefs>
-    <ds:schemaRef ds:uri="http://schemas.microsoft.com/sharepoint/v3/contenttype/forms"/>
   </ds:schemaRefs>
 </ds:datastoreItem>
 </file>

</xml_diff>

<commit_message>
Update meeting minutes and add use cases
Updated meeting minutes with additional requirements and uploaded finished use cases and scenario.
</commit_message>
<xml_diff>
--- a/Deliverables/Functional Requirements Final Draft V1.docx
+++ b/Deliverables/Functional Requirements Final Draft V1.docx
@@ -206,6 +206,7 @@
           <w:rFonts w:ascii="Times New Roman" w:hAnsi="Times New Roman" w:cs="Times New Roman"/>
           <w:sz w:val="24"/>
           <w:szCs w:val="24"/>
+          <w:highlight w:val="yellow"/>
         </w:rPr>
       </w:pPr>
       <w:r>
@@ -233,6 +234,23 @@
           <w:szCs w:val="24"/>
         </w:rPr>
         <w:t>The main purpose of this document is to provide an overview of the specifications and requirements for the proposed software, to be read by the client and the software design team.</w:t>
+      </w:r>
+      <w:r>
+        <w:rPr>
+          <w:rFonts w:ascii="Times New Roman" w:hAnsi="Times New Roman" w:cs="Times New Roman"/>
+          <w:sz w:val="24"/>
+          <w:szCs w:val="24"/>
+        </w:rPr>
+        <w:t xml:space="preserve"> </w:t>
+      </w:r>
+      <w:r>
+        <w:rPr>
+          <w:rFonts w:ascii="Times New Roman" w:hAnsi="Times New Roman" w:cs="Times New Roman"/>
+          <w:sz w:val="24"/>
+          <w:szCs w:val="24"/>
+          <w:highlight w:val="yellow"/>
+        </w:rPr>
+        <w:t>(Purpose of Software)</w:t>
       </w:r>
     </w:p>
     <w:p>
@@ -564,25 +582,7 @@
           <w:sz w:val="24"/>
           <w:szCs w:val="24"/>
         </w:rPr>
-        <w:t xml:space="preserve"> but we may have to scale this down </w:t>
-      </w:r>
-      <w:proofErr w:type="gramStart"/>
-      <w:r>
-        <w:rPr>
-          <w:rFonts w:ascii="Times New Roman" w:hAnsi="Times New Roman" w:cs="Times New Roman"/>
-          <w:sz w:val="24"/>
-          <w:szCs w:val="24"/>
-        </w:rPr>
-        <w:t>if</w:t>
-      </w:r>
-      <w:proofErr w:type="gramEnd"/>
-      <w:r>
-        <w:rPr>
-          <w:rFonts w:ascii="Times New Roman" w:hAnsi="Times New Roman" w:cs="Times New Roman"/>
-          <w:sz w:val="24"/>
-          <w:szCs w:val="24"/>
-        </w:rPr>
-        <w:t xml:space="preserve"> not possible.</w:t>
+        <w:t xml:space="preserve"> but we may have to scale this down if not possible.</w:t>
       </w:r>
     </w:p>
     <w:p>
@@ -970,25 +970,7 @@
           <w:sz w:val="24"/>
           <w:szCs w:val="24"/>
         </w:rPr>
-        <w:t xml:space="preserve">This product is independent and stands alone. It will be its own executable file independent of other hospital software and software resources. </w:t>
-      </w:r>
-      <w:proofErr w:type="gramStart"/>
-      <w:r>
-        <w:rPr>
-          <w:rFonts w:ascii="Times New Roman" w:hAnsi="Times New Roman" w:cs="Times New Roman"/>
-          <w:sz w:val="24"/>
-          <w:szCs w:val="24"/>
-        </w:rPr>
-        <w:t>Hardware</w:t>
-      </w:r>
-      <w:proofErr w:type="gramEnd"/>
-      <w:r>
-        <w:rPr>
-          <w:rFonts w:ascii="Times New Roman" w:hAnsi="Times New Roman" w:cs="Times New Roman"/>
-          <w:sz w:val="24"/>
-          <w:szCs w:val="24"/>
-        </w:rPr>
-        <w:t xml:space="preserve"> used for this product will be the existing hardware already used by the hospital and its staff.</w:t>
+        <w:t>This product is independent and stands alone. It will be its own executable file independent of other hospital software and software resources. Hardware used for this product will be the existing hardware already used by the hospital and its staff.</w:t>
       </w:r>
     </w:p>
     <w:p>
@@ -1154,7 +1136,23 @@
           <w:sz w:val="24"/>
           <w:szCs w:val="24"/>
         </w:rPr>
-        <w:t xml:space="preserve"> users for this product will be general ER staff, nurses, doctors, and billing employees. There will be no special training, experience, or technical expertise required to use our product. The only requirement should be a general walkthrough with client and final product.</w:t>
+        <w:t xml:space="preserve"> users for this product will be general ER staff, nurses, </w:t>
+      </w:r>
+      <w:r>
+        <w:rPr>
+          <w:rFonts w:ascii="Times New Roman" w:hAnsi="Times New Roman" w:cs="Times New Roman"/>
+          <w:sz w:val="24"/>
+          <w:szCs w:val="24"/>
+        </w:rPr>
+        <w:t xml:space="preserve">and </w:t>
+      </w:r>
+      <w:r>
+        <w:rPr>
+          <w:rFonts w:ascii="Times New Roman" w:hAnsi="Times New Roman" w:cs="Times New Roman"/>
+          <w:sz w:val="24"/>
+          <w:szCs w:val="24"/>
+        </w:rPr>
+        <w:t>doctors. There will be no special training, experience, or technical expertise required to use our product. The only requirement should be a general walkthrough with client and final product.</w:t>
       </w:r>
     </w:p>
     <w:p>
@@ -1732,43 +1730,7 @@
           <w:sz w:val="24"/>
           <w:szCs w:val="24"/>
         </w:rPr>
-        <w:t xml:space="preserve"> Name, address, phone number, prior medical history, time and date, and admission status. </w:t>
-      </w:r>
-      <w:proofErr w:type="gramStart"/>
-      <w:r>
-        <w:rPr>
-          <w:rFonts w:ascii="Times New Roman" w:hAnsi="Times New Roman" w:cs="Times New Roman"/>
-          <w:sz w:val="24"/>
-          <w:szCs w:val="24"/>
-        </w:rPr>
-        <w:t>Address</w:t>
-      </w:r>
-      <w:proofErr w:type="gramEnd"/>
-      <w:r>
-        <w:rPr>
-          <w:rFonts w:ascii="Times New Roman" w:hAnsi="Times New Roman" w:cs="Times New Roman"/>
-          <w:sz w:val="24"/>
-          <w:szCs w:val="24"/>
-        </w:rPr>
-        <w:t xml:space="preserve"> should be in standard format along with phone number. Prior medical history will just be general text entered by user. Time and Date will automatically be added upon submission. Admission status will be entered/updated by </w:t>
-      </w:r>
-      <w:proofErr w:type="gramStart"/>
-      <w:r>
-        <w:rPr>
-          <w:rFonts w:ascii="Times New Roman" w:hAnsi="Times New Roman" w:cs="Times New Roman"/>
-          <w:sz w:val="24"/>
-          <w:szCs w:val="24"/>
-        </w:rPr>
-        <w:t>user</w:t>
-      </w:r>
-      <w:proofErr w:type="gramEnd"/>
-      <w:r>
-        <w:rPr>
-          <w:rFonts w:ascii="Times New Roman" w:hAnsi="Times New Roman" w:cs="Times New Roman"/>
-          <w:sz w:val="24"/>
-          <w:szCs w:val="24"/>
-        </w:rPr>
-        <w:t>.</w:t>
+        <w:t xml:space="preserve"> Name, address, phone number, prior medical history, time and date, and admission status. Address should be in standard format along with phone number. Prior medical history will just be general text entered by user. Time and Date will automatically be added upon submission. Admission status will be entered/updated by user.</w:t>
       </w:r>
     </w:p>
     <w:p>
@@ -1876,6 +1838,34 @@
     <w:p>
       <w:pPr>
         <w:pStyle w:val="ListParagraph"/>
+        <w:rPr>
+          <w:rFonts w:ascii="Times New Roman" w:hAnsi="Times New Roman" w:cs="Times New Roman"/>
+          <w:sz w:val="24"/>
+          <w:szCs w:val="24"/>
+        </w:rPr>
+      </w:pPr>
+    </w:p>
+    <w:p>
+      <w:pPr>
+        <w:rPr>
+          <w:rFonts w:ascii="Times New Roman" w:hAnsi="Times New Roman" w:cs="Times New Roman"/>
+          <w:sz w:val="24"/>
+          <w:szCs w:val="24"/>
+        </w:rPr>
+      </w:pPr>
+      <w:r>
+        <w:rPr>
+          <w:rFonts w:ascii="Times New Roman" w:hAnsi="Times New Roman" w:cs="Times New Roman"/>
+          <w:sz w:val="24"/>
+          <w:szCs w:val="24"/>
+          <w:highlight w:val="yellow"/>
+        </w:rPr>
+        <w:t>(Add in Vital Signs)</w:t>
+      </w:r>
+    </w:p>
+    <w:p>
+      <w:pPr>
+        <w:pStyle w:val="ListParagraph"/>
         <w:ind w:left="792"/>
         <w:rPr>
           <w:rFonts w:ascii="Times New Roman" w:hAnsi="Times New Roman" w:cs="Times New Roman"/>
@@ -1972,6 +1962,146 @@
     <w:p>
       <w:pPr>
         <w:pStyle w:val="ListParagraph"/>
+        <w:ind w:left="2160"/>
+        <w:rPr>
+          <w:rFonts w:ascii="Times New Roman" w:hAnsi="Times New Roman" w:cs="Times New Roman"/>
+          <w:sz w:val="24"/>
+          <w:szCs w:val="24"/>
+        </w:rPr>
+      </w:pPr>
+    </w:p>
+    <w:p>
+      <w:pPr>
+        <w:pStyle w:val="ListParagraph"/>
+        <w:ind w:left="2160"/>
+        <w:rPr>
+          <w:rFonts w:ascii="Times New Roman" w:hAnsi="Times New Roman" w:cs="Times New Roman"/>
+          <w:sz w:val="24"/>
+          <w:szCs w:val="24"/>
+        </w:rPr>
+      </w:pPr>
+      <w:r>
+        <w:rPr>
+          <w:rFonts w:ascii="Times New Roman" w:hAnsi="Times New Roman" w:cs="Times New Roman"/>
+          <w:sz w:val="24"/>
+          <w:szCs w:val="24"/>
+        </w:rPr>
+        <w:t>Tests</w:t>
+      </w:r>
+    </w:p>
+    <w:p>
+      <w:pPr>
+        <w:pStyle w:val="ListParagraph"/>
+        <w:numPr>
+          <w:ilvl w:val="0"/>
+          <w:numId w:val="6"/>
+        </w:numPr>
+        <w:rPr>
+          <w:rFonts w:ascii="Times New Roman" w:hAnsi="Times New Roman" w:cs="Times New Roman"/>
+          <w:sz w:val="24"/>
+          <w:szCs w:val="24"/>
+        </w:rPr>
+      </w:pPr>
+      <w:r>
+        <w:rPr>
+          <w:rFonts w:ascii="Times New Roman" w:hAnsi="Times New Roman" w:cs="Times New Roman"/>
+          <w:sz w:val="24"/>
+          <w:szCs w:val="24"/>
+        </w:rPr>
+        <w:t>X-Ray</w:t>
+      </w:r>
+    </w:p>
+    <w:p>
+      <w:pPr>
+        <w:pStyle w:val="ListParagraph"/>
+        <w:numPr>
+          <w:ilvl w:val="0"/>
+          <w:numId w:val="6"/>
+        </w:numPr>
+        <w:rPr>
+          <w:rFonts w:ascii="Times New Roman" w:hAnsi="Times New Roman" w:cs="Times New Roman"/>
+          <w:sz w:val="24"/>
+          <w:szCs w:val="24"/>
+        </w:rPr>
+      </w:pPr>
+      <w:r>
+        <w:rPr>
+          <w:rFonts w:ascii="Times New Roman" w:hAnsi="Times New Roman" w:cs="Times New Roman"/>
+          <w:sz w:val="24"/>
+          <w:szCs w:val="24"/>
+        </w:rPr>
+        <w:t>Liver Function Test</w:t>
+      </w:r>
+    </w:p>
+    <w:p>
+      <w:pPr>
+        <w:pStyle w:val="ListParagraph"/>
+        <w:numPr>
+          <w:ilvl w:val="0"/>
+          <w:numId w:val="6"/>
+        </w:numPr>
+        <w:rPr>
+          <w:rFonts w:ascii="Times New Roman" w:hAnsi="Times New Roman" w:cs="Times New Roman"/>
+          <w:sz w:val="24"/>
+          <w:szCs w:val="24"/>
+        </w:rPr>
+      </w:pPr>
+      <w:r>
+        <w:rPr>
+          <w:rFonts w:ascii="Times New Roman" w:hAnsi="Times New Roman" w:cs="Times New Roman"/>
+          <w:sz w:val="24"/>
+          <w:szCs w:val="24"/>
+        </w:rPr>
+        <w:t>Kidney Function Test</w:t>
+      </w:r>
+    </w:p>
+    <w:p>
+      <w:pPr>
+        <w:pStyle w:val="ListParagraph"/>
+        <w:numPr>
+          <w:ilvl w:val="0"/>
+          <w:numId w:val="6"/>
+        </w:numPr>
+        <w:rPr>
+          <w:rFonts w:ascii="Times New Roman" w:hAnsi="Times New Roman" w:cs="Times New Roman"/>
+          <w:sz w:val="24"/>
+          <w:szCs w:val="24"/>
+        </w:rPr>
+      </w:pPr>
+      <w:r>
+        <w:rPr>
+          <w:rFonts w:ascii="Times New Roman" w:hAnsi="Times New Roman" w:cs="Times New Roman"/>
+          <w:sz w:val="24"/>
+          <w:szCs w:val="24"/>
+        </w:rPr>
+        <w:t>Cholesterol Test</w:t>
+      </w:r>
+    </w:p>
+    <w:p>
+      <w:pPr>
+        <w:pStyle w:val="ListParagraph"/>
+        <w:numPr>
+          <w:ilvl w:val="0"/>
+          <w:numId w:val="6"/>
+        </w:numPr>
+        <w:rPr>
+          <w:rFonts w:ascii="Times New Roman" w:hAnsi="Times New Roman" w:cs="Times New Roman"/>
+          <w:sz w:val="24"/>
+          <w:szCs w:val="24"/>
+        </w:rPr>
+      </w:pPr>
+      <w:r>
+        <w:rPr>
+          <w:rFonts w:ascii="Times New Roman" w:hAnsi="Times New Roman" w:cs="Times New Roman"/>
+          <w:sz w:val="24"/>
+          <w:szCs w:val="24"/>
+        </w:rPr>
+        <w:t>Blood Panel</w:t>
+      </w:r>
+    </w:p>
+    <w:p>
+      <w:pPr>
+        <w:pStyle w:val="ListParagraph"/>
         <w:ind w:left="1728"/>
         <w:rPr>
           <w:rFonts w:ascii="Times New Roman" w:hAnsi="Times New Roman" w:cs="Times New Roman"/>
@@ -2035,25 +2165,7 @@
           <w:sz w:val="24"/>
           <w:szCs w:val="24"/>
         </w:rPr>
-        <w:t xml:space="preserve"> and the type of test to be </w:t>
-      </w:r>
-      <w:proofErr w:type="gramStart"/>
-      <w:r>
-        <w:rPr>
-          <w:rFonts w:ascii="Times New Roman" w:hAnsi="Times New Roman" w:cs="Times New Roman"/>
-          <w:sz w:val="24"/>
-          <w:szCs w:val="24"/>
-        </w:rPr>
-        <w:t>performed,</w:t>
-      </w:r>
-      <w:proofErr w:type="gramEnd"/>
-      <w:r>
-        <w:rPr>
-          <w:rFonts w:ascii="Times New Roman" w:hAnsi="Times New Roman" w:cs="Times New Roman"/>
-          <w:sz w:val="24"/>
-          <w:szCs w:val="24"/>
-        </w:rPr>
-        <w:t xml:space="preserve"> as a string listed within a predefined enumeration of available tests.</w:t>
+        <w:t xml:space="preserve"> and the type of test to be performed, as a string listed within a predefined enumeration of available tests.</w:t>
       </w:r>
     </w:p>
     <w:p>
@@ -2104,7 +2216,16 @@
           <w:sz w:val="24"/>
           <w:szCs w:val="24"/>
         </w:rPr>
-        <w:t>The application will check to ensure that the patient exists within the database and that the ordered test is one of the available types. The application will respond to abnormal inputs by refusing to place and order and warn the user about correct inputs.</w:t>
+        <w:t xml:space="preserve">The application will check to ensure that the patient exists within the database and that the ordered test is one of the available types. The application will respond to abnormal inputs by refusing to place and order and </w:t>
+      </w:r>
+      <w:r>
+        <w:rPr>
+          <w:rFonts w:ascii="Times New Roman" w:hAnsi="Times New Roman" w:cs="Times New Roman"/>
+          <w:sz w:val="24"/>
+          <w:szCs w:val="24"/>
+        </w:rPr>
+        <w:lastRenderedPageBreak/>
+        <w:t>warn the user about correct inputs.</w:t>
       </w:r>
       <w:r>
         <w:rPr>
@@ -2302,7 +2423,6 @@
           <w:sz w:val="24"/>
           <w:szCs w:val="24"/>
         </w:rPr>
-        <w:lastRenderedPageBreak/>
         <w:t>Inputs</w:t>
       </w:r>
       <w:r>
@@ -3089,7 +3209,6 @@
           <w:sz w:val="24"/>
           <w:szCs w:val="24"/>
         </w:rPr>
-        <w:lastRenderedPageBreak/>
         <w:t>Introduction</w:t>
       </w:r>
       <w:r>
@@ -3580,6 +3699,7 @@
           <w:sz w:val="24"/>
           <w:szCs w:val="24"/>
         </w:rPr>
+        <w:lastRenderedPageBreak/>
         <w:t xml:space="preserve">Discharge </w:t>
       </w:r>
       <w:r>
@@ -3676,25 +3796,7 @@
           <w:sz w:val="24"/>
           <w:szCs w:val="24"/>
         </w:rPr>
-        <w:t xml:space="preserve"> There will be no direct </w:t>
-      </w:r>
-      <w:proofErr w:type="gramStart"/>
-      <w:r>
-        <w:rPr>
-          <w:rFonts w:ascii="Times New Roman" w:hAnsi="Times New Roman" w:cs="Times New Roman"/>
-          <w:sz w:val="24"/>
-          <w:szCs w:val="24"/>
-        </w:rPr>
-        <w:t>inputs</w:t>
-      </w:r>
-      <w:proofErr w:type="gramEnd"/>
-      <w:r>
-        <w:rPr>
-          <w:rFonts w:ascii="Times New Roman" w:hAnsi="Times New Roman" w:cs="Times New Roman"/>
-          <w:sz w:val="24"/>
-          <w:szCs w:val="24"/>
-        </w:rPr>
-        <w:t xml:space="preserve"> and information will be requested from the data base. There should only be discharge instructions, a diagnosis from doctor, and prescriptions if given.</w:t>
+        <w:t xml:space="preserve"> There will be no direct inputs and information will be requested from the data base. There should only be discharge instructions, a diagnosis from doctor, and prescriptions if given.</w:t>
       </w:r>
     </w:p>
     <w:p>
@@ -3729,7 +3831,6 @@
           <w:sz w:val="24"/>
           <w:szCs w:val="24"/>
         </w:rPr>
-        <w:lastRenderedPageBreak/>
         <w:t>Processing</w:t>
       </w:r>
       <w:r>
@@ -4717,7 +4818,6 @@
           <w:sz w:val="24"/>
           <w:szCs w:val="24"/>
         </w:rPr>
-        <w:lastRenderedPageBreak/>
         <w:t>Security</w:t>
       </w:r>
       <w:r>
@@ -4838,41 +4938,624 @@
           <w:sz w:val="24"/>
           <w:szCs w:val="24"/>
         </w:rPr>
-        <w:t>Other</w:t>
-      </w:r>
-      <w:r>
-        <w:rPr>
-          <w:rFonts w:ascii="Times New Roman" w:hAnsi="Times New Roman" w:cs="Times New Roman"/>
-          <w:sz w:val="24"/>
-          <w:szCs w:val="24"/>
-        </w:rPr>
-        <w:t xml:space="preserve"> </w:t>
-      </w:r>
-      <w:r>
-        <w:rPr>
-          <w:rFonts w:ascii="Times New Roman" w:hAnsi="Times New Roman" w:cs="Times New Roman"/>
-          <w:b/>
-          <w:bCs/>
-          <w:sz w:val="24"/>
-          <w:szCs w:val="24"/>
-        </w:rPr>
-        <w:t>requirements</w:t>
-      </w:r>
-      <w:r>
-        <w:rPr>
-          <w:rFonts w:ascii="Times New Roman" w:hAnsi="Times New Roman" w:cs="Times New Roman"/>
-          <w:sz w:val="24"/>
-          <w:szCs w:val="24"/>
-        </w:rPr>
-        <w:t xml:space="preserve"> </w:t>
-      </w:r>
-      <w:r>
-        <w:rPr>
-          <w:rFonts w:ascii="Times New Roman" w:hAnsi="Times New Roman" w:cs="Times New Roman"/>
-          <w:sz w:val="24"/>
-          <w:szCs w:val="24"/>
-        </w:rPr>
-        <w:t>(N/A)</w:t>
+        <w:t>User Privileges</w:t>
+      </w:r>
+      <w:r>
+        <w:rPr>
+          <w:rFonts w:ascii="Times New Roman" w:hAnsi="Times New Roman" w:cs="Times New Roman"/>
+          <w:sz w:val="24"/>
+          <w:szCs w:val="24"/>
+        </w:rPr>
+        <w:t xml:space="preserve"> There are 3 different user levels: </w:t>
+      </w:r>
+    </w:p>
+    <w:p>
+      <w:pPr>
+        <w:pStyle w:val="ListParagraph"/>
+        <w:numPr>
+          <w:ilvl w:val="0"/>
+          <w:numId w:val="11"/>
+        </w:numPr>
+        <w:rPr>
+          <w:rFonts w:ascii="Times New Roman" w:hAnsi="Times New Roman" w:cs="Times New Roman"/>
+          <w:sz w:val="24"/>
+          <w:szCs w:val="24"/>
+        </w:rPr>
+      </w:pPr>
+      <w:r>
+        <w:rPr>
+          <w:rFonts w:ascii="Times New Roman" w:hAnsi="Times New Roman" w:cs="Times New Roman"/>
+          <w:sz w:val="24"/>
+          <w:szCs w:val="24"/>
+        </w:rPr>
+        <w:t>ER Staff</w:t>
+      </w:r>
+      <w:r>
+        <w:rPr>
+          <w:rFonts w:ascii="Times New Roman" w:hAnsi="Times New Roman" w:cs="Times New Roman"/>
+          <w:sz w:val="24"/>
+          <w:szCs w:val="24"/>
+        </w:rPr>
+        <w:t xml:space="preserve"> (1)</w:t>
+      </w:r>
+      <w:r>
+        <w:rPr>
+          <w:rFonts w:ascii="Times New Roman" w:hAnsi="Times New Roman" w:cs="Times New Roman"/>
+          <w:sz w:val="24"/>
+          <w:szCs w:val="24"/>
+        </w:rPr>
+        <w:t xml:space="preserve"> </w:t>
+      </w:r>
+    </w:p>
+    <w:p>
+      <w:pPr>
+        <w:pStyle w:val="ListParagraph"/>
+        <w:numPr>
+          <w:ilvl w:val="0"/>
+          <w:numId w:val="11"/>
+        </w:numPr>
+        <w:rPr>
+          <w:rFonts w:ascii="Times New Roman" w:hAnsi="Times New Roman" w:cs="Times New Roman"/>
+          <w:sz w:val="24"/>
+          <w:szCs w:val="24"/>
+        </w:rPr>
+      </w:pPr>
+      <w:r>
+        <w:rPr>
+          <w:rFonts w:ascii="Times New Roman" w:hAnsi="Times New Roman" w:cs="Times New Roman"/>
+          <w:sz w:val="24"/>
+          <w:szCs w:val="24"/>
+        </w:rPr>
+        <w:t>Nurse</w:t>
+      </w:r>
+      <w:r>
+        <w:rPr>
+          <w:rFonts w:ascii="Times New Roman" w:hAnsi="Times New Roman" w:cs="Times New Roman"/>
+          <w:sz w:val="24"/>
+          <w:szCs w:val="24"/>
+        </w:rPr>
+        <w:t xml:space="preserve"> (2)</w:t>
+      </w:r>
+    </w:p>
+    <w:p>
+      <w:pPr>
+        <w:pStyle w:val="ListParagraph"/>
+        <w:numPr>
+          <w:ilvl w:val="0"/>
+          <w:numId w:val="11"/>
+        </w:numPr>
+        <w:rPr>
+          <w:rFonts w:ascii="Times New Roman" w:hAnsi="Times New Roman" w:cs="Times New Roman"/>
+          <w:sz w:val="24"/>
+          <w:szCs w:val="24"/>
+        </w:rPr>
+      </w:pPr>
+      <w:r>
+        <w:rPr>
+          <w:rFonts w:ascii="Times New Roman" w:hAnsi="Times New Roman" w:cs="Times New Roman"/>
+          <w:sz w:val="24"/>
+          <w:szCs w:val="24"/>
+        </w:rPr>
+        <w:t>Doctor</w:t>
+      </w:r>
+      <w:r>
+        <w:rPr>
+          <w:rFonts w:ascii="Times New Roman" w:hAnsi="Times New Roman" w:cs="Times New Roman"/>
+          <w:sz w:val="24"/>
+          <w:szCs w:val="24"/>
+        </w:rPr>
+        <w:t xml:space="preserve"> (3)</w:t>
+      </w:r>
+      <w:r>
+        <w:rPr>
+          <w:rFonts w:ascii="Times New Roman" w:hAnsi="Times New Roman" w:cs="Times New Roman"/>
+          <w:sz w:val="24"/>
+          <w:szCs w:val="24"/>
+        </w:rPr>
+        <w:t>.</w:t>
+      </w:r>
+    </w:p>
+    <w:p>
+      <w:pPr>
+        <w:pStyle w:val="ListParagraph"/>
+        <w:ind w:left="792"/>
+        <w:rPr>
+          <w:rFonts w:ascii="Times New Roman" w:hAnsi="Times New Roman" w:cs="Times New Roman"/>
+          <w:sz w:val="24"/>
+          <w:szCs w:val="24"/>
+        </w:rPr>
+      </w:pPr>
+    </w:p>
+    <w:p>
+      <w:pPr>
+        <w:pStyle w:val="ListParagraph"/>
+        <w:numPr>
+          <w:ilvl w:val="2"/>
+          <w:numId w:val="3"/>
+        </w:numPr>
+        <w:rPr>
+          <w:rFonts w:ascii="Times New Roman" w:hAnsi="Times New Roman" w:cs="Times New Roman"/>
+          <w:sz w:val="24"/>
+          <w:szCs w:val="24"/>
+        </w:rPr>
+      </w:pPr>
+      <w:r>
+        <w:rPr>
+          <w:rFonts w:ascii="Times New Roman" w:hAnsi="Times New Roman" w:cs="Times New Roman"/>
+          <w:b/>
+          <w:bCs/>
+          <w:sz w:val="24"/>
+          <w:szCs w:val="24"/>
+        </w:rPr>
+        <w:t>ER Staff</w:t>
+      </w:r>
+      <w:r>
+        <w:rPr>
+          <w:rFonts w:ascii="Times New Roman" w:hAnsi="Times New Roman" w:cs="Times New Roman"/>
+          <w:sz w:val="24"/>
+          <w:szCs w:val="24"/>
+        </w:rPr>
+        <w:t xml:space="preserve"> </w:t>
+      </w:r>
+    </w:p>
+    <w:p>
+      <w:pPr>
+        <w:pStyle w:val="ListParagraph"/>
+        <w:numPr>
+          <w:ilvl w:val="0"/>
+          <w:numId w:val="7"/>
+        </w:numPr>
+        <w:rPr>
+          <w:rFonts w:ascii="Times New Roman" w:hAnsi="Times New Roman" w:cs="Times New Roman"/>
+          <w:sz w:val="24"/>
+          <w:szCs w:val="24"/>
+        </w:rPr>
+      </w:pPr>
+      <w:r>
+        <w:rPr>
+          <w:rFonts w:ascii="Times New Roman" w:hAnsi="Times New Roman" w:cs="Times New Roman"/>
+          <w:sz w:val="24"/>
+          <w:szCs w:val="24"/>
+        </w:rPr>
+        <w:t>Admitting patients</w:t>
+      </w:r>
+    </w:p>
+    <w:p>
+      <w:pPr>
+        <w:pStyle w:val="ListParagraph"/>
+        <w:numPr>
+          <w:ilvl w:val="0"/>
+          <w:numId w:val="7"/>
+        </w:numPr>
+        <w:rPr>
+          <w:rFonts w:ascii="Times New Roman" w:hAnsi="Times New Roman" w:cs="Times New Roman"/>
+          <w:sz w:val="24"/>
+          <w:szCs w:val="24"/>
+        </w:rPr>
+      </w:pPr>
+      <w:r>
+        <w:rPr>
+          <w:rFonts w:ascii="Times New Roman" w:hAnsi="Times New Roman" w:cs="Times New Roman"/>
+          <w:sz w:val="24"/>
+          <w:szCs w:val="24"/>
+        </w:rPr>
+        <w:t>Entering in person information (Address, phone, etc.)</w:t>
+      </w:r>
+    </w:p>
+    <w:p>
+      <w:pPr>
+        <w:pStyle w:val="ListParagraph"/>
+        <w:numPr>
+          <w:ilvl w:val="0"/>
+          <w:numId w:val="7"/>
+        </w:numPr>
+        <w:rPr>
+          <w:rFonts w:ascii="Times New Roman" w:hAnsi="Times New Roman" w:cs="Times New Roman"/>
+          <w:sz w:val="24"/>
+          <w:szCs w:val="24"/>
+        </w:rPr>
+      </w:pPr>
+      <w:r>
+        <w:rPr>
+          <w:rFonts w:ascii="Times New Roman" w:hAnsi="Times New Roman" w:cs="Times New Roman"/>
+          <w:sz w:val="24"/>
+          <w:szCs w:val="24"/>
+        </w:rPr>
+        <w:t>Access to discharge and billing papers</w:t>
+      </w:r>
+    </w:p>
+    <w:p>
+      <w:pPr>
+        <w:pStyle w:val="ListParagraph"/>
+        <w:ind w:left="792"/>
+        <w:rPr>
+          <w:rFonts w:ascii="Times New Roman" w:hAnsi="Times New Roman" w:cs="Times New Roman"/>
+          <w:sz w:val="24"/>
+          <w:szCs w:val="24"/>
+        </w:rPr>
+      </w:pPr>
+    </w:p>
+    <w:p>
+      <w:pPr>
+        <w:pStyle w:val="ListParagraph"/>
+        <w:numPr>
+          <w:ilvl w:val="2"/>
+          <w:numId w:val="3"/>
+        </w:numPr>
+        <w:rPr>
+          <w:rFonts w:ascii="Times New Roman" w:hAnsi="Times New Roman" w:cs="Times New Roman"/>
+          <w:sz w:val="24"/>
+          <w:szCs w:val="24"/>
+        </w:rPr>
+      </w:pPr>
+      <w:r>
+        <w:rPr>
+          <w:rFonts w:ascii="Times New Roman" w:hAnsi="Times New Roman" w:cs="Times New Roman"/>
+          <w:b/>
+          <w:bCs/>
+          <w:sz w:val="24"/>
+          <w:szCs w:val="24"/>
+        </w:rPr>
+        <w:t>Nurse</w:t>
+      </w:r>
+    </w:p>
+    <w:p>
+      <w:pPr>
+        <w:pStyle w:val="ListParagraph"/>
+        <w:numPr>
+          <w:ilvl w:val="0"/>
+          <w:numId w:val="8"/>
+        </w:numPr>
+        <w:rPr>
+          <w:rFonts w:ascii="Times New Roman" w:hAnsi="Times New Roman" w:cs="Times New Roman"/>
+          <w:sz w:val="24"/>
+          <w:szCs w:val="24"/>
+        </w:rPr>
+      </w:pPr>
+      <w:r>
+        <w:rPr>
+          <w:rFonts w:ascii="Times New Roman" w:hAnsi="Times New Roman" w:cs="Times New Roman"/>
+          <w:sz w:val="24"/>
+          <w:szCs w:val="24"/>
+        </w:rPr>
+        <w:t>Entering Vitals</w:t>
+      </w:r>
+    </w:p>
+    <w:p>
+      <w:pPr>
+        <w:pStyle w:val="ListParagraph"/>
+        <w:numPr>
+          <w:ilvl w:val="0"/>
+          <w:numId w:val="8"/>
+        </w:numPr>
+        <w:rPr>
+          <w:rFonts w:ascii="Times New Roman" w:hAnsi="Times New Roman" w:cs="Times New Roman"/>
+          <w:sz w:val="24"/>
+          <w:szCs w:val="24"/>
+        </w:rPr>
+      </w:pPr>
+      <w:r>
+        <w:rPr>
+          <w:rFonts w:ascii="Times New Roman" w:hAnsi="Times New Roman" w:cs="Times New Roman"/>
+          <w:sz w:val="24"/>
+          <w:szCs w:val="24"/>
+        </w:rPr>
+        <w:t>Ordering Labs and Tests</w:t>
+      </w:r>
+    </w:p>
+    <w:p>
+      <w:pPr>
+        <w:pStyle w:val="ListParagraph"/>
+        <w:numPr>
+          <w:ilvl w:val="0"/>
+          <w:numId w:val="8"/>
+        </w:numPr>
+        <w:rPr>
+          <w:rFonts w:ascii="Times New Roman" w:hAnsi="Times New Roman" w:cs="Times New Roman"/>
+          <w:sz w:val="24"/>
+          <w:szCs w:val="24"/>
+        </w:rPr>
+      </w:pPr>
+      <w:r>
+        <w:rPr>
+          <w:rFonts w:ascii="Times New Roman" w:hAnsi="Times New Roman" w:cs="Times New Roman"/>
+          <w:sz w:val="24"/>
+          <w:szCs w:val="24"/>
+        </w:rPr>
+        <w:t xml:space="preserve">Ability to enter </w:t>
+      </w:r>
+      <w:proofErr w:type="gramStart"/>
+      <w:r>
+        <w:rPr>
+          <w:rFonts w:ascii="Times New Roman" w:hAnsi="Times New Roman" w:cs="Times New Roman"/>
+          <w:sz w:val="24"/>
+          <w:szCs w:val="24"/>
+        </w:rPr>
+        <w:t>comments</w:t>
+      </w:r>
+      <w:proofErr w:type="gramEnd"/>
+    </w:p>
+    <w:p>
+      <w:pPr>
+        <w:pStyle w:val="ListParagraph"/>
+        <w:numPr>
+          <w:ilvl w:val="0"/>
+          <w:numId w:val="8"/>
+        </w:numPr>
+        <w:rPr>
+          <w:rFonts w:ascii="Times New Roman" w:hAnsi="Times New Roman" w:cs="Times New Roman"/>
+          <w:sz w:val="24"/>
+          <w:szCs w:val="24"/>
+        </w:rPr>
+      </w:pPr>
+      <w:r>
+        <w:rPr>
+          <w:rFonts w:ascii="Times New Roman" w:hAnsi="Times New Roman" w:cs="Times New Roman"/>
+          <w:sz w:val="24"/>
+          <w:szCs w:val="24"/>
+        </w:rPr>
+        <w:t xml:space="preserve">Add notes to </w:t>
+      </w:r>
+      <w:proofErr w:type="gramStart"/>
+      <w:r>
+        <w:rPr>
+          <w:rFonts w:ascii="Times New Roman" w:hAnsi="Times New Roman" w:cs="Times New Roman"/>
+          <w:sz w:val="24"/>
+          <w:szCs w:val="24"/>
+        </w:rPr>
+        <w:t>discharge</w:t>
+      </w:r>
+      <w:proofErr w:type="gramEnd"/>
+    </w:p>
+    <w:p>
+      <w:pPr>
+        <w:pStyle w:val="ListParagraph"/>
+        <w:numPr>
+          <w:ilvl w:val="0"/>
+          <w:numId w:val="8"/>
+        </w:numPr>
+        <w:rPr>
+          <w:rFonts w:ascii="Times New Roman" w:hAnsi="Times New Roman" w:cs="Times New Roman"/>
+          <w:sz w:val="24"/>
+          <w:szCs w:val="24"/>
+        </w:rPr>
+      </w:pPr>
+      <w:r>
+        <w:rPr>
+          <w:rFonts w:ascii="Times New Roman" w:hAnsi="Times New Roman" w:cs="Times New Roman"/>
+          <w:sz w:val="24"/>
+          <w:szCs w:val="24"/>
+        </w:rPr>
+        <w:t xml:space="preserve">Access to discharge </w:t>
+      </w:r>
+      <w:proofErr w:type="gramStart"/>
+      <w:r>
+        <w:rPr>
+          <w:rFonts w:ascii="Times New Roman" w:hAnsi="Times New Roman" w:cs="Times New Roman"/>
+          <w:sz w:val="24"/>
+          <w:szCs w:val="24"/>
+        </w:rPr>
+        <w:t>allowed</w:t>
+      </w:r>
+      <w:proofErr w:type="gramEnd"/>
+    </w:p>
+    <w:p>
+      <w:pPr>
+        <w:pStyle w:val="ListParagraph"/>
+        <w:ind w:left="1944"/>
+        <w:rPr>
+          <w:rFonts w:ascii="Times New Roman" w:hAnsi="Times New Roman" w:cs="Times New Roman"/>
+          <w:sz w:val="24"/>
+          <w:szCs w:val="24"/>
+        </w:rPr>
+      </w:pPr>
+    </w:p>
+    <w:p>
+      <w:pPr>
+        <w:pStyle w:val="ListParagraph"/>
+        <w:numPr>
+          <w:ilvl w:val="2"/>
+          <w:numId w:val="3"/>
+        </w:numPr>
+        <w:rPr>
+          <w:rFonts w:ascii="Times New Roman" w:hAnsi="Times New Roman" w:cs="Times New Roman"/>
+          <w:sz w:val="24"/>
+          <w:szCs w:val="24"/>
+        </w:rPr>
+      </w:pPr>
+      <w:r>
+        <w:rPr>
+          <w:rFonts w:ascii="Times New Roman" w:hAnsi="Times New Roman" w:cs="Times New Roman"/>
+          <w:b/>
+          <w:bCs/>
+          <w:sz w:val="24"/>
+          <w:szCs w:val="24"/>
+        </w:rPr>
+        <w:t>Doctor</w:t>
+      </w:r>
+    </w:p>
+    <w:p>
+      <w:pPr>
+        <w:pStyle w:val="ListParagraph"/>
+        <w:numPr>
+          <w:ilvl w:val="0"/>
+          <w:numId w:val="8"/>
+        </w:numPr>
+        <w:rPr>
+          <w:rFonts w:ascii="Times New Roman" w:hAnsi="Times New Roman" w:cs="Times New Roman"/>
+          <w:sz w:val="24"/>
+          <w:szCs w:val="24"/>
+        </w:rPr>
+      </w:pPr>
+      <w:r>
+        <w:rPr>
+          <w:rFonts w:ascii="Times New Roman" w:hAnsi="Times New Roman" w:cs="Times New Roman"/>
+          <w:sz w:val="24"/>
+          <w:szCs w:val="24"/>
+        </w:rPr>
+        <w:t>Entering Vitals</w:t>
+      </w:r>
+    </w:p>
+    <w:p>
+      <w:pPr>
+        <w:pStyle w:val="ListParagraph"/>
+        <w:numPr>
+          <w:ilvl w:val="0"/>
+          <w:numId w:val="8"/>
+        </w:numPr>
+        <w:rPr>
+          <w:rFonts w:ascii="Times New Roman" w:hAnsi="Times New Roman" w:cs="Times New Roman"/>
+          <w:sz w:val="24"/>
+          <w:szCs w:val="24"/>
+        </w:rPr>
+      </w:pPr>
+      <w:r>
+        <w:rPr>
+          <w:rFonts w:ascii="Times New Roman" w:hAnsi="Times New Roman" w:cs="Times New Roman"/>
+          <w:sz w:val="24"/>
+          <w:szCs w:val="24"/>
+        </w:rPr>
+        <w:t>Ordering Labs and Tests</w:t>
+      </w:r>
+    </w:p>
+    <w:p>
+      <w:pPr>
+        <w:pStyle w:val="ListParagraph"/>
+        <w:numPr>
+          <w:ilvl w:val="0"/>
+          <w:numId w:val="8"/>
+        </w:numPr>
+        <w:rPr>
+          <w:rFonts w:ascii="Times New Roman" w:hAnsi="Times New Roman" w:cs="Times New Roman"/>
+          <w:sz w:val="24"/>
+          <w:szCs w:val="24"/>
+        </w:rPr>
+      </w:pPr>
+      <w:r>
+        <w:rPr>
+          <w:rFonts w:ascii="Times New Roman" w:hAnsi="Times New Roman" w:cs="Times New Roman"/>
+          <w:sz w:val="24"/>
+          <w:szCs w:val="24"/>
+        </w:rPr>
+        <w:t xml:space="preserve">Ability to enter </w:t>
+      </w:r>
+      <w:proofErr w:type="gramStart"/>
+      <w:r>
+        <w:rPr>
+          <w:rFonts w:ascii="Times New Roman" w:hAnsi="Times New Roman" w:cs="Times New Roman"/>
+          <w:sz w:val="24"/>
+          <w:szCs w:val="24"/>
+        </w:rPr>
+        <w:t>comments</w:t>
+      </w:r>
+      <w:proofErr w:type="gramEnd"/>
+    </w:p>
+    <w:p>
+      <w:pPr>
+        <w:pStyle w:val="ListParagraph"/>
+        <w:numPr>
+          <w:ilvl w:val="0"/>
+          <w:numId w:val="8"/>
+        </w:numPr>
+        <w:rPr>
+          <w:rFonts w:ascii="Times New Roman" w:hAnsi="Times New Roman" w:cs="Times New Roman"/>
+          <w:sz w:val="24"/>
+          <w:szCs w:val="24"/>
+        </w:rPr>
+      </w:pPr>
+      <w:r>
+        <w:rPr>
+          <w:rFonts w:ascii="Times New Roman" w:hAnsi="Times New Roman" w:cs="Times New Roman"/>
+          <w:sz w:val="24"/>
+          <w:szCs w:val="24"/>
+        </w:rPr>
+        <w:t xml:space="preserve">Add notes to </w:t>
+      </w:r>
+      <w:proofErr w:type="gramStart"/>
+      <w:r>
+        <w:rPr>
+          <w:rFonts w:ascii="Times New Roman" w:hAnsi="Times New Roman" w:cs="Times New Roman"/>
+          <w:sz w:val="24"/>
+          <w:szCs w:val="24"/>
+        </w:rPr>
+        <w:t>discharge</w:t>
+      </w:r>
+      <w:proofErr w:type="gramEnd"/>
+    </w:p>
+    <w:p>
+      <w:pPr>
+        <w:pStyle w:val="ListParagraph"/>
+        <w:numPr>
+          <w:ilvl w:val="0"/>
+          <w:numId w:val="8"/>
+        </w:numPr>
+        <w:rPr>
+          <w:rFonts w:ascii="Times New Roman" w:hAnsi="Times New Roman" w:cs="Times New Roman"/>
+          <w:sz w:val="24"/>
+          <w:szCs w:val="24"/>
+        </w:rPr>
+      </w:pPr>
+      <w:r>
+        <w:rPr>
+          <w:rFonts w:ascii="Times New Roman" w:hAnsi="Times New Roman" w:cs="Times New Roman"/>
+          <w:sz w:val="24"/>
+          <w:szCs w:val="24"/>
+        </w:rPr>
+        <w:t xml:space="preserve">Access to discharge </w:t>
+      </w:r>
+      <w:proofErr w:type="gramStart"/>
+      <w:r>
+        <w:rPr>
+          <w:rFonts w:ascii="Times New Roman" w:hAnsi="Times New Roman" w:cs="Times New Roman"/>
+          <w:sz w:val="24"/>
+          <w:szCs w:val="24"/>
+        </w:rPr>
+        <w:t>allowed</w:t>
+      </w:r>
+      <w:proofErr w:type="gramEnd"/>
+    </w:p>
+    <w:p>
+      <w:pPr>
+        <w:pStyle w:val="ListParagraph"/>
+        <w:numPr>
+          <w:ilvl w:val="0"/>
+          <w:numId w:val="8"/>
+        </w:numPr>
+        <w:rPr>
+          <w:rFonts w:ascii="Times New Roman" w:hAnsi="Times New Roman" w:cs="Times New Roman"/>
+          <w:sz w:val="24"/>
+          <w:szCs w:val="24"/>
+        </w:rPr>
+      </w:pPr>
+      <w:r>
+        <w:rPr>
+          <w:rFonts w:ascii="Times New Roman" w:hAnsi="Times New Roman" w:cs="Times New Roman"/>
+          <w:sz w:val="24"/>
+          <w:szCs w:val="24"/>
+        </w:rPr>
+        <w:t>Prescribing medication</w:t>
+      </w:r>
+    </w:p>
+    <w:p>
+      <w:pPr>
+        <w:pStyle w:val="ListParagraph"/>
+        <w:numPr>
+          <w:ilvl w:val="0"/>
+          <w:numId w:val="8"/>
+        </w:numPr>
+        <w:rPr>
+          <w:rFonts w:ascii="Times New Roman" w:hAnsi="Times New Roman" w:cs="Times New Roman"/>
+          <w:sz w:val="24"/>
+          <w:szCs w:val="24"/>
+        </w:rPr>
+      </w:pPr>
+      <w:r>
+        <w:rPr>
+          <w:rFonts w:ascii="Times New Roman" w:hAnsi="Times New Roman" w:cs="Times New Roman"/>
+          <w:sz w:val="24"/>
+          <w:szCs w:val="24"/>
+        </w:rPr>
+        <w:t>Mark patient ready for discharge</w:t>
       </w:r>
     </w:p>
     <w:sectPr>
@@ -4888,6 +5571,321 @@
 <file path=word/numbering.xml><?xml version="1.0" encoding="utf-8"?>
 <w:numbering xmlns:wpc="http://schemas.microsoft.com/office/word/2010/wordprocessingCanvas" xmlns:cx="http://schemas.microsoft.com/office/drawing/2014/chartex" xmlns:cx1="http://schemas.microsoft.com/office/drawing/2015/9/8/chartex" xmlns:cx2="http://schemas.microsoft.com/office/drawing/2015/10/21/chartex" xmlns:cx3="http://schemas.microsoft.com/office/drawing/2016/5/9/chartex" xmlns:cx4="http://schemas.microsoft.com/office/drawing/2016/5/10/chartex" xmlns:cx5="http://schemas.microsoft.com/office/drawing/2016/5/11/chartex" xmlns:cx6="http://schemas.microsoft.com/office/drawing/2016/5/12/chartex" xmlns:cx7="http://schemas.microsoft.com/office/drawing/2016/5/13/chartex" xmlns:cx8="http://schemas.microsoft.com/office/drawing/2016/5/14/chartex" xmlns:mc="http://schemas.openxmlformats.org/markup-compatibility/2006" xmlns:aink="http://schemas.microsoft.com/office/drawing/2016/ink" xmlns:am3d="http://schemas.microsoft.com/office/drawing/2017/model3d" xmlns:o="urn:schemas-microsoft-com:office:office" xmlns:oel="http://schemas.microsoft.com/office/2019/extlst" xmlns:r="http://schemas.openxmlformats.org/officeDocument/2006/relationships" xmlns:m="http://schemas.openxmlformats.org/officeDocument/2006/math" xmlns:v="urn:schemas-microsoft-com:vml" xmlns:wp14="http://schemas.microsoft.com/office/word/2010/wordprocessingDrawing" xmlns:wp="http://schemas.openxmlformats.org/drawingml/2006/wordprocessingDrawing" xmlns:w10="urn:schemas-microsoft-com:office:word" xmlns:w="http://schemas.openxmlformats.org/wordprocessingml/2006/main" xmlns:w14="http://schemas.microsoft.com/office/word/2010/wordml" xmlns:w15="http://schemas.microsoft.com/office/word/2012/wordml" xmlns:w16cex="http://schemas.microsoft.com/office/word/2018/wordml/cex" xmlns:w16cid="http://schemas.microsoft.com/office/word/2016/wordml/cid" xmlns:w16="http://schemas.microsoft.com/office/word/2018/wordml" xmlns:w16sdtdh="http://schemas.microsoft.com/office/word/2020/wordml/sdtdatahash" xmlns:w16se="http://schemas.microsoft.com/office/word/2015/wordml/symex" xmlns:wpg="http://schemas.microsoft.com/office/word/2010/wordprocessingGroup" xmlns:wpi="http://schemas.microsoft.com/office/word/2010/wordprocessingInk" xmlns:wne="http://schemas.microsoft.com/office/word/2006/wordml" xmlns:wps="http://schemas.microsoft.com/office/word/2010/wordprocessingShape" mc:Ignorable="w14 w15 w16se w16cid w16 w16cex w16sdtdh wp14">
   <w:abstractNum w:abstractNumId="0" w15:restartNumberingAfterBreak="0">
+    <w:nsid w:val="01735197"/>
+    <w:multiLevelType w:val="hybridMultilevel"/>
+    <w:tmpl w:val="9C60979C"/>
+    <w:lvl w:ilvl="0" w:tplc="04090001">
+      <w:start w:val="1"/>
+      <w:numFmt w:val="bullet"/>
+      <w:lvlText w:val=""/>
+      <w:lvlJc w:val="left"/>
+      <w:pPr>
+        <w:ind w:left="1944" w:hanging="360"/>
+      </w:pPr>
+      <w:rPr>
+        <w:rFonts w:ascii="Symbol" w:hAnsi="Symbol" w:hint="default"/>
+      </w:rPr>
+    </w:lvl>
+    <w:lvl w:ilvl="1" w:tplc="04090003" w:tentative="1">
+      <w:start w:val="1"/>
+      <w:numFmt w:val="bullet"/>
+      <w:lvlText w:val="o"/>
+      <w:lvlJc w:val="left"/>
+      <w:pPr>
+        <w:ind w:left="2664" w:hanging="360"/>
+      </w:pPr>
+      <w:rPr>
+        <w:rFonts w:ascii="Courier New" w:hAnsi="Courier New" w:cs="Courier New" w:hint="default"/>
+      </w:rPr>
+    </w:lvl>
+    <w:lvl w:ilvl="2" w:tplc="04090005" w:tentative="1">
+      <w:start w:val="1"/>
+      <w:numFmt w:val="bullet"/>
+      <w:lvlText w:val=""/>
+      <w:lvlJc w:val="left"/>
+      <w:pPr>
+        <w:ind w:left="3384" w:hanging="360"/>
+      </w:pPr>
+      <w:rPr>
+        <w:rFonts w:ascii="Wingdings" w:hAnsi="Wingdings" w:hint="default"/>
+      </w:rPr>
+    </w:lvl>
+    <w:lvl w:ilvl="3" w:tplc="04090001" w:tentative="1">
+      <w:start w:val="1"/>
+      <w:numFmt w:val="bullet"/>
+      <w:lvlText w:val=""/>
+      <w:lvlJc w:val="left"/>
+      <w:pPr>
+        <w:ind w:left="4104" w:hanging="360"/>
+      </w:pPr>
+      <w:rPr>
+        <w:rFonts w:ascii="Symbol" w:hAnsi="Symbol" w:hint="default"/>
+      </w:rPr>
+    </w:lvl>
+    <w:lvl w:ilvl="4" w:tplc="04090003" w:tentative="1">
+      <w:start w:val="1"/>
+      <w:numFmt w:val="bullet"/>
+      <w:lvlText w:val="o"/>
+      <w:lvlJc w:val="left"/>
+      <w:pPr>
+        <w:ind w:left="4824" w:hanging="360"/>
+      </w:pPr>
+      <w:rPr>
+        <w:rFonts w:ascii="Courier New" w:hAnsi="Courier New" w:cs="Courier New" w:hint="default"/>
+      </w:rPr>
+    </w:lvl>
+    <w:lvl w:ilvl="5" w:tplc="04090005" w:tentative="1">
+      <w:start w:val="1"/>
+      <w:numFmt w:val="bullet"/>
+      <w:lvlText w:val=""/>
+      <w:lvlJc w:val="left"/>
+      <w:pPr>
+        <w:ind w:left="5544" w:hanging="360"/>
+      </w:pPr>
+      <w:rPr>
+        <w:rFonts w:ascii="Wingdings" w:hAnsi="Wingdings" w:hint="default"/>
+      </w:rPr>
+    </w:lvl>
+    <w:lvl w:ilvl="6" w:tplc="04090001" w:tentative="1">
+      <w:start w:val="1"/>
+      <w:numFmt w:val="bullet"/>
+      <w:lvlText w:val=""/>
+      <w:lvlJc w:val="left"/>
+      <w:pPr>
+        <w:ind w:left="6264" w:hanging="360"/>
+      </w:pPr>
+      <w:rPr>
+        <w:rFonts w:ascii="Symbol" w:hAnsi="Symbol" w:hint="default"/>
+      </w:rPr>
+    </w:lvl>
+    <w:lvl w:ilvl="7" w:tplc="04090003" w:tentative="1">
+      <w:start w:val="1"/>
+      <w:numFmt w:val="bullet"/>
+      <w:lvlText w:val="o"/>
+      <w:lvlJc w:val="left"/>
+      <w:pPr>
+        <w:ind w:left="6984" w:hanging="360"/>
+      </w:pPr>
+      <w:rPr>
+        <w:rFonts w:ascii="Courier New" w:hAnsi="Courier New" w:cs="Courier New" w:hint="default"/>
+      </w:rPr>
+    </w:lvl>
+    <w:lvl w:ilvl="8" w:tplc="04090005" w:tentative="1">
+      <w:start w:val="1"/>
+      <w:numFmt w:val="bullet"/>
+      <w:lvlText w:val=""/>
+      <w:lvlJc w:val="left"/>
+      <w:pPr>
+        <w:ind w:left="7704" w:hanging="360"/>
+      </w:pPr>
+      <w:rPr>
+        <w:rFonts w:ascii="Wingdings" w:hAnsi="Wingdings" w:hint="default"/>
+      </w:rPr>
+    </w:lvl>
+  </w:abstractNum>
+  <w:abstractNum w:abstractNumId="1" w15:restartNumberingAfterBreak="0">
+    <w:nsid w:val="2B691DD8"/>
+    <w:multiLevelType w:val="hybridMultilevel"/>
+    <w:tmpl w:val="553A24BA"/>
+    <w:lvl w:ilvl="0" w:tplc="04090001">
+      <w:start w:val="1"/>
+      <w:numFmt w:val="bullet"/>
+      <w:lvlText w:val=""/>
+      <w:lvlJc w:val="left"/>
+      <w:pPr>
+        <w:ind w:left="2160" w:hanging="360"/>
+      </w:pPr>
+      <w:rPr>
+        <w:rFonts w:ascii="Symbol" w:hAnsi="Symbol" w:hint="default"/>
+      </w:rPr>
+    </w:lvl>
+    <w:lvl w:ilvl="1" w:tplc="04090003" w:tentative="1">
+      <w:start w:val="1"/>
+      <w:numFmt w:val="bullet"/>
+      <w:lvlText w:val="o"/>
+      <w:lvlJc w:val="left"/>
+      <w:pPr>
+        <w:ind w:left="2880" w:hanging="360"/>
+      </w:pPr>
+      <w:rPr>
+        <w:rFonts w:ascii="Courier New" w:hAnsi="Courier New" w:cs="Courier New" w:hint="default"/>
+      </w:rPr>
+    </w:lvl>
+    <w:lvl w:ilvl="2" w:tplc="04090005" w:tentative="1">
+      <w:start w:val="1"/>
+      <w:numFmt w:val="bullet"/>
+      <w:lvlText w:val=""/>
+      <w:lvlJc w:val="left"/>
+      <w:pPr>
+        <w:ind w:left="3600" w:hanging="360"/>
+      </w:pPr>
+      <w:rPr>
+        <w:rFonts w:ascii="Wingdings" w:hAnsi="Wingdings" w:hint="default"/>
+      </w:rPr>
+    </w:lvl>
+    <w:lvl w:ilvl="3" w:tplc="04090001" w:tentative="1">
+      <w:start w:val="1"/>
+      <w:numFmt w:val="bullet"/>
+      <w:lvlText w:val=""/>
+      <w:lvlJc w:val="left"/>
+      <w:pPr>
+        <w:ind w:left="4320" w:hanging="360"/>
+      </w:pPr>
+      <w:rPr>
+        <w:rFonts w:ascii="Symbol" w:hAnsi="Symbol" w:hint="default"/>
+      </w:rPr>
+    </w:lvl>
+    <w:lvl w:ilvl="4" w:tplc="04090003" w:tentative="1">
+      <w:start w:val="1"/>
+      <w:numFmt w:val="bullet"/>
+      <w:lvlText w:val="o"/>
+      <w:lvlJc w:val="left"/>
+      <w:pPr>
+        <w:ind w:left="5040" w:hanging="360"/>
+      </w:pPr>
+      <w:rPr>
+        <w:rFonts w:ascii="Courier New" w:hAnsi="Courier New" w:cs="Courier New" w:hint="default"/>
+      </w:rPr>
+    </w:lvl>
+    <w:lvl w:ilvl="5" w:tplc="04090005" w:tentative="1">
+      <w:start w:val="1"/>
+      <w:numFmt w:val="bullet"/>
+      <w:lvlText w:val=""/>
+      <w:lvlJc w:val="left"/>
+      <w:pPr>
+        <w:ind w:left="5760" w:hanging="360"/>
+      </w:pPr>
+      <w:rPr>
+        <w:rFonts w:ascii="Wingdings" w:hAnsi="Wingdings" w:hint="default"/>
+      </w:rPr>
+    </w:lvl>
+    <w:lvl w:ilvl="6" w:tplc="04090001" w:tentative="1">
+      <w:start w:val="1"/>
+      <w:numFmt w:val="bullet"/>
+      <w:lvlText w:val=""/>
+      <w:lvlJc w:val="left"/>
+      <w:pPr>
+        <w:ind w:left="6480" w:hanging="360"/>
+      </w:pPr>
+      <w:rPr>
+        <w:rFonts w:ascii="Symbol" w:hAnsi="Symbol" w:hint="default"/>
+      </w:rPr>
+    </w:lvl>
+    <w:lvl w:ilvl="7" w:tplc="04090003" w:tentative="1">
+      <w:start w:val="1"/>
+      <w:numFmt w:val="bullet"/>
+      <w:lvlText w:val="o"/>
+      <w:lvlJc w:val="left"/>
+      <w:pPr>
+        <w:ind w:left="7200" w:hanging="360"/>
+      </w:pPr>
+      <w:rPr>
+        <w:rFonts w:ascii="Courier New" w:hAnsi="Courier New" w:cs="Courier New" w:hint="default"/>
+      </w:rPr>
+    </w:lvl>
+    <w:lvl w:ilvl="8" w:tplc="04090005" w:tentative="1">
+      <w:start w:val="1"/>
+      <w:numFmt w:val="bullet"/>
+      <w:lvlText w:val=""/>
+      <w:lvlJc w:val="left"/>
+      <w:pPr>
+        <w:ind w:left="7920" w:hanging="360"/>
+      </w:pPr>
+      <w:rPr>
+        <w:rFonts w:ascii="Wingdings" w:hAnsi="Wingdings" w:hint="default"/>
+      </w:rPr>
+    </w:lvl>
+  </w:abstractNum>
+  <w:abstractNum w:abstractNumId="2" w15:restartNumberingAfterBreak="0">
+    <w:nsid w:val="2DA42C20"/>
+    <w:multiLevelType w:val="multilevel"/>
+    <w:tmpl w:val="B76C39BC"/>
+    <w:lvl w:ilvl="0">
+      <w:start w:val="1"/>
+      <w:numFmt w:val="bullet"/>
+      <w:lvlText w:val=""/>
+      <w:lvlJc w:val="left"/>
+      <w:pPr>
+        <w:ind w:left="1800" w:hanging="360"/>
+      </w:pPr>
+      <w:rPr>
+        <w:rFonts w:ascii="Symbol" w:hAnsi="Symbol" w:hint="default"/>
+      </w:rPr>
+    </w:lvl>
+    <w:lvl w:ilvl="1">
+      <w:start w:val="1"/>
+      <w:numFmt w:val="decimal"/>
+      <w:lvlText w:val="%1.%2."/>
+      <w:lvlJc w:val="left"/>
+      <w:pPr>
+        <w:ind w:left="2232" w:hanging="432"/>
+      </w:pPr>
+    </w:lvl>
+    <w:lvl w:ilvl="2">
+      <w:start w:val="1"/>
+      <w:numFmt w:val="decimal"/>
+      <w:lvlText w:val="%1.%2.%3."/>
+      <w:lvlJc w:val="left"/>
+      <w:pPr>
+        <w:ind w:left="2664" w:hanging="504"/>
+      </w:pPr>
+    </w:lvl>
+    <w:lvl w:ilvl="3">
+      <w:start w:val="1"/>
+      <w:numFmt w:val="decimal"/>
+      <w:lvlText w:val="%1.%2.%3.%4."/>
+      <w:lvlJc w:val="left"/>
+      <w:pPr>
+        <w:ind w:left="3168" w:hanging="648"/>
+      </w:pPr>
+    </w:lvl>
+    <w:lvl w:ilvl="4">
+      <w:start w:val="1"/>
+      <w:numFmt w:val="decimal"/>
+      <w:lvlText w:val="%1.%2.%3.%4.%5."/>
+      <w:lvlJc w:val="left"/>
+      <w:pPr>
+        <w:ind w:left="3672" w:hanging="792"/>
+      </w:pPr>
+    </w:lvl>
+    <w:lvl w:ilvl="5">
+      <w:start w:val="1"/>
+      <w:numFmt w:val="decimal"/>
+      <w:lvlText w:val="%1.%2.%3.%4.%5.%6."/>
+      <w:lvlJc w:val="left"/>
+      <w:pPr>
+        <w:ind w:left="4176" w:hanging="936"/>
+      </w:pPr>
+    </w:lvl>
+    <w:lvl w:ilvl="6">
+      <w:start w:val="1"/>
+      <w:numFmt w:val="decimal"/>
+      <w:lvlText w:val="%1.%2.%3.%4.%5.%6.%7."/>
+      <w:lvlJc w:val="left"/>
+      <w:pPr>
+        <w:ind w:left="4680" w:hanging="1080"/>
+      </w:pPr>
+    </w:lvl>
+    <w:lvl w:ilvl="7">
+      <w:start w:val="1"/>
+      <w:numFmt w:val="decimal"/>
+      <w:lvlText w:val="%1.%2.%3.%4.%5.%6.%7.%8."/>
+      <w:lvlJc w:val="left"/>
+      <w:pPr>
+        <w:ind w:left="5184" w:hanging="1224"/>
+      </w:pPr>
+    </w:lvl>
+    <w:lvl w:ilvl="8">
+      <w:start w:val="1"/>
+      <w:numFmt w:val="decimal"/>
+      <w:lvlText w:val="%1.%2.%3.%4.%5.%6.%7.%8.%9."/>
+      <w:lvlJc w:val="left"/>
+      <w:pPr>
+        <w:ind w:left="5760" w:hanging="1440"/>
+      </w:pPr>
+    </w:lvl>
+  </w:abstractNum>
+  <w:abstractNum w:abstractNumId="3" w15:restartNumberingAfterBreak="0">
     <w:nsid w:val="38501CE8"/>
     <w:multiLevelType w:val="multilevel"/>
     <w:tmpl w:val="0409001F"/>
@@ -4973,7 +5971,572 @@
       </w:pPr>
     </w:lvl>
   </w:abstractNum>
-  <w:abstractNum w:abstractNumId="1" w15:restartNumberingAfterBreak="0">
+  <w:abstractNum w:abstractNumId="4" w15:restartNumberingAfterBreak="0">
+    <w:nsid w:val="4392687B"/>
+    <w:multiLevelType w:val="hybridMultilevel"/>
+    <w:tmpl w:val="F9E68B9C"/>
+    <w:lvl w:ilvl="0" w:tplc="04090001">
+      <w:start w:val="1"/>
+      <w:numFmt w:val="bullet"/>
+      <w:lvlText w:val=""/>
+      <w:lvlJc w:val="left"/>
+      <w:pPr>
+        <w:ind w:left="2304" w:hanging="360"/>
+      </w:pPr>
+      <w:rPr>
+        <w:rFonts w:ascii="Symbol" w:hAnsi="Symbol" w:hint="default"/>
+      </w:rPr>
+    </w:lvl>
+    <w:lvl w:ilvl="1" w:tplc="04090003" w:tentative="1">
+      <w:start w:val="1"/>
+      <w:numFmt w:val="bullet"/>
+      <w:lvlText w:val="o"/>
+      <w:lvlJc w:val="left"/>
+      <w:pPr>
+        <w:ind w:left="3024" w:hanging="360"/>
+      </w:pPr>
+      <w:rPr>
+        <w:rFonts w:ascii="Courier New" w:hAnsi="Courier New" w:cs="Courier New" w:hint="default"/>
+      </w:rPr>
+    </w:lvl>
+    <w:lvl w:ilvl="2" w:tplc="04090005" w:tentative="1">
+      <w:start w:val="1"/>
+      <w:numFmt w:val="bullet"/>
+      <w:lvlText w:val=""/>
+      <w:lvlJc w:val="left"/>
+      <w:pPr>
+        <w:ind w:left="3744" w:hanging="360"/>
+      </w:pPr>
+      <w:rPr>
+        <w:rFonts w:ascii="Wingdings" w:hAnsi="Wingdings" w:hint="default"/>
+      </w:rPr>
+    </w:lvl>
+    <w:lvl w:ilvl="3" w:tplc="04090001" w:tentative="1">
+      <w:start w:val="1"/>
+      <w:numFmt w:val="bullet"/>
+      <w:lvlText w:val=""/>
+      <w:lvlJc w:val="left"/>
+      <w:pPr>
+        <w:ind w:left="4464" w:hanging="360"/>
+      </w:pPr>
+      <w:rPr>
+        <w:rFonts w:ascii="Symbol" w:hAnsi="Symbol" w:hint="default"/>
+      </w:rPr>
+    </w:lvl>
+    <w:lvl w:ilvl="4" w:tplc="04090003" w:tentative="1">
+      <w:start w:val="1"/>
+      <w:numFmt w:val="bullet"/>
+      <w:lvlText w:val="o"/>
+      <w:lvlJc w:val="left"/>
+      <w:pPr>
+        <w:ind w:left="5184" w:hanging="360"/>
+      </w:pPr>
+      <w:rPr>
+        <w:rFonts w:ascii="Courier New" w:hAnsi="Courier New" w:cs="Courier New" w:hint="default"/>
+      </w:rPr>
+    </w:lvl>
+    <w:lvl w:ilvl="5" w:tplc="04090005" w:tentative="1">
+      <w:start w:val="1"/>
+      <w:numFmt w:val="bullet"/>
+      <w:lvlText w:val=""/>
+      <w:lvlJc w:val="left"/>
+      <w:pPr>
+        <w:ind w:left="5904" w:hanging="360"/>
+      </w:pPr>
+      <w:rPr>
+        <w:rFonts w:ascii="Wingdings" w:hAnsi="Wingdings" w:hint="default"/>
+      </w:rPr>
+    </w:lvl>
+    <w:lvl w:ilvl="6" w:tplc="04090001" w:tentative="1">
+      <w:start w:val="1"/>
+      <w:numFmt w:val="bullet"/>
+      <w:lvlText w:val=""/>
+      <w:lvlJc w:val="left"/>
+      <w:pPr>
+        <w:ind w:left="6624" w:hanging="360"/>
+      </w:pPr>
+      <w:rPr>
+        <w:rFonts w:ascii="Symbol" w:hAnsi="Symbol" w:hint="default"/>
+      </w:rPr>
+    </w:lvl>
+    <w:lvl w:ilvl="7" w:tplc="04090003" w:tentative="1">
+      <w:start w:val="1"/>
+      <w:numFmt w:val="bullet"/>
+      <w:lvlText w:val="o"/>
+      <w:lvlJc w:val="left"/>
+      <w:pPr>
+        <w:ind w:left="7344" w:hanging="360"/>
+      </w:pPr>
+      <w:rPr>
+        <w:rFonts w:ascii="Courier New" w:hAnsi="Courier New" w:cs="Courier New" w:hint="default"/>
+      </w:rPr>
+    </w:lvl>
+    <w:lvl w:ilvl="8" w:tplc="04090005" w:tentative="1">
+      <w:start w:val="1"/>
+      <w:numFmt w:val="bullet"/>
+      <w:lvlText w:val=""/>
+      <w:lvlJc w:val="left"/>
+      <w:pPr>
+        <w:ind w:left="8064" w:hanging="360"/>
+      </w:pPr>
+      <w:rPr>
+        <w:rFonts w:ascii="Wingdings" w:hAnsi="Wingdings" w:hint="default"/>
+      </w:rPr>
+    </w:lvl>
+  </w:abstractNum>
+  <w:abstractNum w:abstractNumId="5" w15:restartNumberingAfterBreak="0">
+    <w:nsid w:val="511D0CF1"/>
+    <w:multiLevelType w:val="hybridMultilevel"/>
+    <w:tmpl w:val="55BEEAF4"/>
+    <w:lvl w:ilvl="0" w:tplc="04090001">
+      <w:start w:val="1"/>
+      <w:numFmt w:val="bullet"/>
+      <w:lvlText w:val=""/>
+      <w:lvlJc w:val="left"/>
+      <w:pPr>
+        <w:ind w:left="2880" w:hanging="360"/>
+      </w:pPr>
+      <w:rPr>
+        <w:rFonts w:ascii="Symbol" w:hAnsi="Symbol" w:hint="default"/>
+      </w:rPr>
+    </w:lvl>
+    <w:lvl w:ilvl="1" w:tplc="04090003" w:tentative="1">
+      <w:start w:val="1"/>
+      <w:numFmt w:val="bullet"/>
+      <w:lvlText w:val="o"/>
+      <w:lvlJc w:val="left"/>
+      <w:pPr>
+        <w:ind w:left="3600" w:hanging="360"/>
+      </w:pPr>
+      <w:rPr>
+        <w:rFonts w:ascii="Courier New" w:hAnsi="Courier New" w:cs="Courier New" w:hint="default"/>
+      </w:rPr>
+    </w:lvl>
+    <w:lvl w:ilvl="2" w:tplc="04090005" w:tentative="1">
+      <w:start w:val="1"/>
+      <w:numFmt w:val="bullet"/>
+      <w:lvlText w:val=""/>
+      <w:lvlJc w:val="left"/>
+      <w:pPr>
+        <w:ind w:left="4320" w:hanging="360"/>
+      </w:pPr>
+      <w:rPr>
+        <w:rFonts w:ascii="Wingdings" w:hAnsi="Wingdings" w:hint="default"/>
+      </w:rPr>
+    </w:lvl>
+    <w:lvl w:ilvl="3" w:tplc="04090001" w:tentative="1">
+      <w:start w:val="1"/>
+      <w:numFmt w:val="bullet"/>
+      <w:lvlText w:val=""/>
+      <w:lvlJc w:val="left"/>
+      <w:pPr>
+        <w:ind w:left="5040" w:hanging="360"/>
+      </w:pPr>
+      <w:rPr>
+        <w:rFonts w:ascii="Symbol" w:hAnsi="Symbol" w:hint="default"/>
+      </w:rPr>
+    </w:lvl>
+    <w:lvl w:ilvl="4" w:tplc="04090003" w:tentative="1">
+      <w:start w:val="1"/>
+      <w:numFmt w:val="bullet"/>
+      <w:lvlText w:val="o"/>
+      <w:lvlJc w:val="left"/>
+      <w:pPr>
+        <w:ind w:left="5760" w:hanging="360"/>
+      </w:pPr>
+      <w:rPr>
+        <w:rFonts w:ascii="Courier New" w:hAnsi="Courier New" w:cs="Courier New" w:hint="default"/>
+      </w:rPr>
+    </w:lvl>
+    <w:lvl w:ilvl="5" w:tplc="04090005" w:tentative="1">
+      <w:start w:val="1"/>
+      <w:numFmt w:val="bullet"/>
+      <w:lvlText w:val=""/>
+      <w:lvlJc w:val="left"/>
+      <w:pPr>
+        <w:ind w:left="6480" w:hanging="360"/>
+      </w:pPr>
+      <w:rPr>
+        <w:rFonts w:ascii="Wingdings" w:hAnsi="Wingdings" w:hint="default"/>
+      </w:rPr>
+    </w:lvl>
+    <w:lvl w:ilvl="6" w:tplc="04090001" w:tentative="1">
+      <w:start w:val="1"/>
+      <w:numFmt w:val="bullet"/>
+      <w:lvlText w:val=""/>
+      <w:lvlJc w:val="left"/>
+      <w:pPr>
+        <w:ind w:left="7200" w:hanging="360"/>
+      </w:pPr>
+      <w:rPr>
+        <w:rFonts w:ascii="Symbol" w:hAnsi="Symbol" w:hint="default"/>
+      </w:rPr>
+    </w:lvl>
+    <w:lvl w:ilvl="7" w:tplc="04090003" w:tentative="1">
+      <w:start w:val="1"/>
+      <w:numFmt w:val="bullet"/>
+      <w:lvlText w:val="o"/>
+      <w:lvlJc w:val="left"/>
+      <w:pPr>
+        <w:ind w:left="7920" w:hanging="360"/>
+      </w:pPr>
+      <w:rPr>
+        <w:rFonts w:ascii="Courier New" w:hAnsi="Courier New" w:cs="Courier New" w:hint="default"/>
+      </w:rPr>
+    </w:lvl>
+    <w:lvl w:ilvl="8" w:tplc="04090005" w:tentative="1">
+      <w:start w:val="1"/>
+      <w:numFmt w:val="bullet"/>
+      <w:lvlText w:val=""/>
+      <w:lvlJc w:val="left"/>
+      <w:pPr>
+        <w:ind w:left="8640" w:hanging="360"/>
+      </w:pPr>
+      <w:rPr>
+        <w:rFonts w:ascii="Wingdings" w:hAnsi="Wingdings" w:hint="default"/>
+      </w:rPr>
+    </w:lvl>
+  </w:abstractNum>
+  <w:abstractNum w:abstractNumId="6" w15:restartNumberingAfterBreak="0">
+    <w:nsid w:val="53A81CBE"/>
+    <w:multiLevelType w:val="hybridMultilevel"/>
+    <w:tmpl w:val="93024262"/>
+    <w:lvl w:ilvl="0" w:tplc="04090001">
+      <w:start w:val="1"/>
+      <w:numFmt w:val="bullet"/>
+      <w:lvlText w:val=""/>
+      <w:lvlJc w:val="left"/>
+      <w:pPr>
+        <w:ind w:left="1800" w:hanging="360"/>
+      </w:pPr>
+      <w:rPr>
+        <w:rFonts w:ascii="Symbol" w:hAnsi="Symbol" w:hint="default"/>
+      </w:rPr>
+    </w:lvl>
+    <w:lvl w:ilvl="1" w:tplc="04090003" w:tentative="1">
+      <w:start w:val="1"/>
+      <w:numFmt w:val="bullet"/>
+      <w:lvlText w:val="o"/>
+      <w:lvlJc w:val="left"/>
+      <w:pPr>
+        <w:ind w:left="2520" w:hanging="360"/>
+      </w:pPr>
+      <w:rPr>
+        <w:rFonts w:ascii="Courier New" w:hAnsi="Courier New" w:cs="Courier New" w:hint="default"/>
+      </w:rPr>
+    </w:lvl>
+    <w:lvl w:ilvl="2" w:tplc="04090005" w:tentative="1">
+      <w:start w:val="1"/>
+      <w:numFmt w:val="bullet"/>
+      <w:lvlText w:val=""/>
+      <w:lvlJc w:val="left"/>
+      <w:pPr>
+        <w:ind w:left="3240" w:hanging="360"/>
+      </w:pPr>
+      <w:rPr>
+        <w:rFonts w:ascii="Wingdings" w:hAnsi="Wingdings" w:hint="default"/>
+      </w:rPr>
+    </w:lvl>
+    <w:lvl w:ilvl="3" w:tplc="04090001" w:tentative="1">
+      <w:start w:val="1"/>
+      <w:numFmt w:val="bullet"/>
+      <w:lvlText w:val=""/>
+      <w:lvlJc w:val="left"/>
+      <w:pPr>
+        <w:ind w:left="3960" w:hanging="360"/>
+      </w:pPr>
+      <w:rPr>
+        <w:rFonts w:ascii="Symbol" w:hAnsi="Symbol" w:hint="default"/>
+      </w:rPr>
+    </w:lvl>
+    <w:lvl w:ilvl="4" w:tplc="04090003" w:tentative="1">
+      <w:start w:val="1"/>
+      <w:numFmt w:val="bullet"/>
+      <w:lvlText w:val="o"/>
+      <w:lvlJc w:val="left"/>
+      <w:pPr>
+        <w:ind w:left="4680" w:hanging="360"/>
+      </w:pPr>
+      <w:rPr>
+        <w:rFonts w:ascii="Courier New" w:hAnsi="Courier New" w:cs="Courier New" w:hint="default"/>
+      </w:rPr>
+    </w:lvl>
+    <w:lvl w:ilvl="5" w:tplc="04090005" w:tentative="1">
+      <w:start w:val="1"/>
+      <w:numFmt w:val="bullet"/>
+      <w:lvlText w:val=""/>
+      <w:lvlJc w:val="left"/>
+      <w:pPr>
+        <w:ind w:left="5400" w:hanging="360"/>
+      </w:pPr>
+      <w:rPr>
+        <w:rFonts w:ascii="Wingdings" w:hAnsi="Wingdings" w:hint="default"/>
+      </w:rPr>
+    </w:lvl>
+    <w:lvl w:ilvl="6" w:tplc="04090001" w:tentative="1">
+      <w:start w:val="1"/>
+      <w:numFmt w:val="bullet"/>
+      <w:lvlText w:val=""/>
+      <w:lvlJc w:val="left"/>
+      <w:pPr>
+        <w:ind w:left="6120" w:hanging="360"/>
+      </w:pPr>
+      <w:rPr>
+        <w:rFonts w:ascii="Symbol" w:hAnsi="Symbol" w:hint="default"/>
+      </w:rPr>
+    </w:lvl>
+    <w:lvl w:ilvl="7" w:tplc="04090003" w:tentative="1">
+      <w:start w:val="1"/>
+      <w:numFmt w:val="bullet"/>
+      <w:lvlText w:val="o"/>
+      <w:lvlJc w:val="left"/>
+      <w:pPr>
+        <w:ind w:left="6840" w:hanging="360"/>
+      </w:pPr>
+      <w:rPr>
+        <w:rFonts w:ascii="Courier New" w:hAnsi="Courier New" w:cs="Courier New" w:hint="default"/>
+      </w:rPr>
+    </w:lvl>
+    <w:lvl w:ilvl="8" w:tplc="04090005" w:tentative="1">
+      <w:start w:val="1"/>
+      <w:numFmt w:val="bullet"/>
+      <w:lvlText w:val=""/>
+      <w:lvlJc w:val="left"/>
+      <w:pPr>
+        <w:ind w:left="7560" w:hanging="360"/>
+      </w:pPr>
+      <w:rPr>
+        <w:rFonts w:ascii="Wingdings" w:hAnsi="Wingdings" w:hint="default"/>
+      </w:rPr>
+    </w:lvl>
+  </w:abstractNum>
+  <w:abstractNum w:abstractNumId="7" w15:restartNumberingAfterBreak="0">
+    <w:nsid w:val="57D668AE"/>
+    <w:multiLevelType w:val="hybridMultilevel"/>
+    <w:tmpl w:val="4FC83FC4"/>
+    <w:lvl w:ilvl="0" w:tplc="04090001">
+      <w:start w:val="1"/>
+      <w:numFmt w:val="bullet"/>
+      <w:lvlText w:val=""/>
+      <w:lvlJc w:val="left"/>
+      <w:pPr>
+        <w:ind w:left="1800" w:hanging="360"/>
+      </w:pPr>
+      <w:rPr>
+        <w:rFonts w:ascii="Symbol" w:hAnsi="Symbol" w:hint="default"/>
+      </w:rPr>
+    </w:lvl>
+    <w:lvl w:ilvl="1" w:tplc="04090003" w:tentative="1">
+      <w:start w:val="1"/>
+      <w:numFmt w:val="bullet"/>
+      <w:lvlText w:val="o"/>
+      <w:lvlJc w:val="left"/>
+      <w:pPr>
+        <w:ind w:left="2520" w:hanging="360"/>
+      </w:pPr>
+      <w:rPr>
+        <w:rFonts w:ascii="Courier New" w:hAnsi="Courier New" w:cs="Courier New" w:hint="default"/>
+      </w:rPr>
+    </w:lvl>
+    <w:lvl w:ilvl="2" w:tplc="04090005" w:tentative="1">
+      <w:start w:val="1"/>
+      <w:numFmt w:val="bullet"/>
+      <w:lvlText w:val=""/>
+      <w:lvlJc w:val="left"/>
+      <w:pPr>
+        <w:ind w:left="3240" w:hanging="360"/>
+      </w:pPr>
+      <w:rPr>
+        <w:rFonts w:ascii="Wingdings" w:hAnsi="Wingdings" w:hint="default"/>
+      </w:rPr>
+    </w:lvl>
+    <w:lvl w:ilvl="3" w:tplc="04090001" w:tentative="1">
+      <w:start w:val="1"/>
+      <w:numFmt w:val="bullet"/>
+      <w:lvlText w:val=""/>
+      <w:lvlJc w:val="left"/>
+      <w:pPr>
+        <w:ind w:left="3960" w:hanging="360"/>
+      </w:pPr>
+      <w:rPr>
+        <w:rFonts w:ascii="Symbol" w:hAnsi="Symbol" w:hint="default"/>
+      </w:rPr>
+    </w:lvl>
+    <w:lvl w:ilvl="4" w:tplc="04090003" w:tentative="1">
+      <w:start w:val="1"/>
+      <w:numFmt w:val="bullet"/>
+      <w:lvlText w:val="o"/>
+      <w:lvlJc w:val="left"/>
+      <w:pPr>
+        <w:ind w:left="4680" w:hanging="360"/>
+      </w:pPr>
+      <w:rPr>
+        <w:rFonts w:ascii="Courier New" w:hAnsi="Courier New" w:cs="Courier New" w:hint="default"/>
+      </w:rPr>
+    </w:lvl>
+    <w:lvl w:ilvl="5" w:tplc="04090005" w:tentative="1">
+      <w:start w:val="1"/>
+      <w:numFmt w:val="bullet"/>
+      <w:lvlText w:val=""/>
+      <w:lvlJc w:val="left"/>
+      <w:pPr>
+        <w:ind w:left="5400" w:hanging="360"/>
+      </w:pPr>
+      <w:rPr>
+        <w:rFonts w:ascii="Wingdings" w:hAnsi="Wingdings" w:hint="default"/>
+      </w:rPr>
+    </w:lvl>
+    <w:lvl w:ilvl="6" w:tplc="04090001" w:tentative="1">
+      <w:start w:val="1"/>
+      <w:numFmt w:val="bullet"/>
+      <w:lvlText w:val=""/>
+      <w:lvlJc w:val="left"/>
+      <w:pPr>
+        <w:ind w:left="6120" w:hanging="360"/>
+      </w:pPr>
+      <w:rPr>
+        <w:rFonts w:ascii="Symbol" w:hAnsi="Symbol" w:hint="default"/>
+      </w:rPr>
+    </w:lvl>
+    <w:lvl w:ilvl="7" w:tplc="04090003" w:tentative="1">
+      <w:start w:val="1"/>
+      <w:numFmt w:val="bullet"/>
+      <w:lvlText w:val="o"/>
+      <w:lvlJc w:val="left"/>
+      <w:pPr>
+        <w:ind w:left="6840" w:hanging="360"/>
+      </w:pPr>
+      <w:rPr>
+        <w:rFonts w:ascii="Courier New" w:hAnsi="Courier New" w:cs="Courier New" w:hint="default"/>
+      </w:rPr>
+    </w:lvl>
+    <w:lvl w:ilvl="8" w:tplc="04090005" w:tentative="1">
+      <w:start w:val="1"/>
+      <w:numFmt w:val="bullet"/>
+      <w:lvlText w:val=""/>
+      <w:lvlJc w:val="left"/>
+      <w:pPr>
+        <w:ind w:left="7560" w:hanging="360"/>
+      </w:pPr>
+      <w:rPr>
+        <w:rFonts w:ascii="Wingdings" w:hAnsi="Wingdings" w:hint="default"/>
+      </w:rPr>
+    </w:lvl>
+  </w:abstractNum>
+  <w:abstractNum w:abstractNumId="8" w15:restartNumberingAfterBreak="0">
+    <w:nsid w:val="5C6858E3"/>
+    <w:multiLevelType w:val="hybridMultilevel"/>
+    <w:tmpl w:val="ABCA0BF8"/>
+    <w:lvl w:ilvl="0" w:tplc="04090001">
+      <w:start w:val="1"/>
+      <w:numFmt w:val="bullet"/>
+      <w:lvlText w:val=""/>
+      <w:lvlJc w:val="left"/>
+      <w:pPr>
+        <w:ind w:left="2160" w:hanging="360"/>
+      </w:pPr>
+      <w:rPr>
+        <w:rFonts w:ascii="Symbol" w:hAnsi="Symbol" w:hint="default"/>
+      </w:rPr>
+    </w:lvl>
+    <w:lvl w:ilvl="1" w:tplc="04090003" w:tentative="1">
+      <w:start w:val="1"/>
+      <w:numFmt w:val="bullet"/>
+      <w:lvlText w:val="o"/>
+      <w:lvlJc w:val="left"/>
+      <w:pPr>
+        <w:ind w:left="2880" w:hanging="360"/>
+      </w:pPr>
+      <w:rPr>
+        <w:rFonts w:ascii="Courier New" w:hAnsi="Courier New" w:cs="Courier New" w:hint="default"/>
+      </w:rPr>
+    </w:lvl>
+    <w:lvl w:ilvl="2" w:tplc="04090005">
+      <w:start w:val="1"/>
+      <w:numFmt w:val="bullet"/>
+      <w:lvlText w:val=""/>
+      <w:lvlJc w:val="left"/>
+      <w:pPr>
+        <w:ind w:left="3600" w:hanging="360"/>
+      </w:pPr>
+      <w:rPr>
+        <w:rFonts w:ascii="Wingdings" w:hAnsi="Wingdings" w:hint="default"/>
+      </w:rPr>
+    </w:lvl>
+    <w:lvl w:ilvl="3" w:tplc="04090001" w:tentative="1">
+      <w:start w:val="1"/>
+      <w:numFmt w:val="bullet"/>
+      <w:lvlText w:val=""/>
+      <w:lvlJc w:val="left"/>
+      <w:pPr>
+        <w:ind w:left="4320" w:hanging="360"/>
+      </w:pPr>
+      <w:rPr>
+        <w:rFonts w:ascii="Symbol" w:hAnsi="Symbol" w:hint="default"/>
+      </w:rPr>
+    </w:lvl>
+    <w:lvl w:ilvl="4" w:tplc="04090003" w:tentative="1">
+      <w:start w:val="1"/>
+      <w:numFmt w:val="bullet"/>
+      <w:lvlText w:val="o"/>
+      <w:lvlJc w:val="left"/>
+      <w:pPr>
+        <w:ind w:left="5040" w:hanging="360"/>
+      </w:pPr>
+      <w:rPr>
+        <w:rFonts w:ascii="Courier New" w:hAnsi="Courier New" w:cs="Courier New" w:hint="default"/>
+      </w:rPr>
+    </w:lvl>
+    <w:lvl w:ilvl="5" w:tplc="04090005" w:tentative="1">
+      <w:start w:val="1"/>
+      <w:numFmt w:val="bullet"/>
+      <w:lvlText w:val=""/>
+      <w:lvlJc w:val="left"/>
+      <w:pPr>
+        <w:ind w:left="5760" w:hanging="360"/>
+      </w:pPr>
+      <w:rPr>
+        <w:rFonts w:ascii="Wingdings" w:hAnsi="Wingdings" w:hint="default"/>
+      </w:rPr>
+    </w:lvl>
+    <w:lvl w:ilvl="6" w:tplc="04090001" w:tentative="1">
+      <w:start w:val="1"/>
+      <w:numFmt w:val="bullet"/>
+      <w:lvlText w:val=""/>
+      <w:lvlJc w:val="left"/>
+      <w:pPr>
+        <w:ind w:left="6480" w:hanging="360"/>
+      </w:pPr>
+      <w:rPr>
+        <w:rFonts w:ascii="Symbol" w:hAnsi="Symbol" w:hint="default"/>
+      </w:rPr>
+    </w:lvl>
+    <w:lvl w:ilvl="7" w:tplc="04090003" w:tentative="1">
+      <w:start w:val="1"/>
+      <w:numFmt w:val="bullet"/>
+      <w:lvlText w:val="o"/>
+      <w:lvlJc w:val="left"/>
+      <w:pPr>
+        <w:ind w:left="7200" w:hanging="360"/>
+      </w:pPr>
+      <w:rPr>
+        <w:rFonts w:ascii="Courier New" w:hAnsi="Courier New" w:cs="Courier New" w:hint="default"/>
+      </w:rPr>
+    </w:lvl>
+    <w:lvl w:ilvl="8" w:tplc="04090005" w:tentative="1">
+      <w:start w:val="1"/>
+      <w:numFmt w:val="bullet"/>
+      <w:lvlText w:val=""/>
+      <w:lvlJc w:val="left"/>
+      <w:pPr>
+        <w:ind w:left="7920" w:hanging="360"/>
+      </w:pPr>
+      <w:rPr>
+        <w:rFonts w:ascii="Wingdings" w:hAnsi="Wingdings" w:hint="default"/>
+      </w:rPr>
+    </w:lvl>
+  </w:abstractNum>
+  <w:abstractNum w:abstractNumId="9" w15:restartNumberingAfterBreak="0">
     <w:nsid w:val="5EAF2C6F"/>
     <w:multiLevelType w:val="hybridMultilevel"/>
     <w:tmpl w:val="BDD2A54E"/>
@@ -5086,7 +6649,7 @@
       </w:rPr>
     </w:lvl>
   </w:abstractNum>
-  <w:abstractNum w:abstractNumId="2" w15:restartNumberingAfterBreak="0">
+  <w:abstractNum w:abstractNumId="10" w15:restartNumberingAfterBreak="0">
     <w:nsid w:val="66CB531A"/>
     <w:multiLevelType w:val="multilevel"/>
     <w:tmpl w:val="ACC0BD68"/>
@@ -5199,7 +6762,7 @@
       </w:rPr>
     </w:lvl>
   </w:abstractNum>
-  <w:abstractNum w:abstractNumId="3" w15:restartNumberingAfterBreak="0">
+  <w:abstractNum w:abstractNumId="11" w15:restartNumberingAfterBreak="0">
     <w:nsid w:val="6F335884"/>
     <w:multiLevelType w:val="multilevel"/>
     <w:tmpl w:val="29C6D392"/>
@@ -5339,7 +6902,7 @@
       </w:rPr>
     </w:lvl>
   </w:abstractNum>
-  <w:abstractNum w:abstractNumId="4" w15:restartNumberingAfterBreak="0">
+  <w:abstractNum w:abstractNumId="12" w15:restartNumberingAfterBreak="0">
     <w:nsid w:val="7072062A"/>
     <w:multiLevelType w:val="hybridMultilevel"/>
     <w:tmpl w:val="4EDA57B0"/>
@@ -5425,20 +6988,136 @@
       </w:pPr>
     </w:lvl>
   </w:abstractNum>
+  <w:abstractNum w:abstractNumId="13" w15:restartNumberingAfterBreak="0">
+    <w:nsid w:val="76BC596C"/>
+    <w:multiLevelType w:val="multilevel"/>
+    <w:tmpl w:val="B76C39BC"/>
+    <w:lvl w:ilvl="0">
+      <w:start w:val="1"/>
+      <w:numFmt w:val="bullet"/>
+      <w:lvlText w:val=""/>
+      <w:lvlJc w:val="left"/>
+      <w:pPr>
+        <w:ind w:left="1800" w:hanging="360"/>
+      </w:pPr>
+      <w:rPr>
+        <w:rFonts w:ascii="Symbol" w:hAnsi="Symbol" w:hint="default"/>
+      </w:rPr>
+    </w:lvl>
+    <w:lvl w:ilvl="1">
+      <w:start w:val="1"/>
+      <w:numFmt w:val="decimal"/>
+      <w:lvlText w:val="%1.%2."/>
+      <w:lvlJc w:val="left"/>
+      <w:pPr>
+        <w:ind w:left="2232" w:hanging="432"/>
+      </w:pPr>
+    </w:lvl>
+    <w:lvl w:ilvl="2">
+      <w:start w:val="1"/>
+      <w:numFmt w:val="decimal"/>
+      <w:lvlText w:val="%1.%2.%3."/>
+      <w:lvlJc w:val="left"/>
+      <w:pPr>
+        <w:ind w:left="2664" w:hanging="504"/>
+      </w:pPr>
+    </w:lvl>
+    <w:lvl w:ilvl="3">
+      <w:start w:val="1"/>
+      <w:numFmt w:val="decimal"/>
+      <w:lvlText w:val="%1.%2.%3.%4."/>
+      <w:lvlJc w:val="left"/>
+      <w:pPr>
+        <w:ind w:left="3168" w:hanging="648"/>
+      </w:pPr>
+    </w:lvl>
+    <w:lvl w:ilvl="4">
+      <w:start w:val="1"/>
+      <w:numFmt w:val="decimal"/>
+      <w:lvlText w:val="%1.%2.%3.%4.%5."/>
+      <w:lvlJc w:val="left"/>
+      <w:pPr>
+        <w:ind w:left="3672" w:hanging="792"/>
+      </w:pPr>
+    </w:lvl>
+    <w:lvl w:ilvl="5">
+      <w:start w:val="1"/>
+      <w:numFmt w:val="decimal"/>
+      <w:lvlText w:val="%1.%2.%3.%4.%5.%6."/>
+      <w:lvlJc w:val="left"/>
+      <w:pPr>
+        <w:ind w:left="4176" w:hanging="936"/>
+      </w:pPr>
+    </w:lvl>
+    <w:lvl w:ilvl="6">
+      <w:start w:val="1"/>
+      <w:numFmt w:val="decimal"/>
+      <w:lvlText w:val="%1.%2.%3.%4.%5.%6.%7."/>
+      <w:lvlJc w:val="left"/>
+      <w:pPr>
+        <w:ind w:left="4680" w:hanging="1080"/>
+      </w:pPr>
+    </w:lvl>
+    <w:lvl w:ilvl="7">
+      <w:start w:val="1"/>
+      <w:numFmt w:val="decimal"/>
+      <w:lvlText w:val="%1.%2.%3.%4.%5.%6.%7.%8."/>
+      <w:lvlJc w:val="left"/>
+      <w:pPr>
+        <w:ind w:left="5184" w:hanging="1224"/>
+      </w:pPr>
+    </w:lvl>
+    <w:lvl w:ilvl="8">
+      <w:start w:val="1"/>
+      <w:numFmt w:val="decimal"/>
+      <w:lvlText w:val="%1.%2.%3.%4.%5.%6.%7.%8.%9."/>
+      <w:lvlJc w:val="left"/>
+      <w:pPr>
+        <w:ind w:left="5760" w:hanging="1440"/>
+      </w:pPr>
+    </w:lvl>
+  </w:abstractNum>
   <w:num w:numId="1" w16cid:durableId="1547834985">
+    <w:abstractNumId w:val="12"/>
+  </w:num>
+  <w:num w:numId="2" w16cid:durableId="1530676147">
+    <w:abstractNumId w:val="10"/>
+  </w:num>
+  <w:num w:numId="3" w16cid:durableId="2036425308">
+    <w:abstractNumId w:val="3"/>
+  </w:num>
+  <w:num w:numId="4" w16cid:durableId="731150567">
+    <w:abstractNumId w:val="11"/>
+  </w:num>
+  <w:num w:numId="5" w16cid:durableId="1270088425">
+    <w:abstractNumId w:val="9"/>
+  </w:num>
+  <w:num w:numId="6" w16cid:durableId="502941185">
+    <w:abstractNumId w:val="5"/>
+  </w:num>
+  <w:num w:numId="7" w16cid:durableId="1925913960">
+    <w:abstractNumId w:val="8"/>
+  </w:num>
+  <w:num w:numId="8" w16cid:durableId="99493723">
+    <w:abstractNumId w:val="0"/>
+  </w:num>
+  <w:num w:numId="9" w16cid:durableId="810366267">
     <w:abstractNumId w:val="4"/>
   </w:num>
-  <w:num w:numId="2" w16cid:durableId="1530676147">
+  <w:num w:numId="10" w16cid:durableId="1177307229">
+    <w:abstractNumId w:val="6"/>
+  </w:num>
+  <w:num w:numId="11" w16cid:durableId="337118572">
+    <w:abstractNumId w:val="1"/>
+  </w:num>
+  <w:num w:numId="12" w16cid:durableId="974600854">
+    <w:abstractNumId w:val="13"/>
+  </w:num>
+  <w:num w:numId="13" w16cid:durableId="432215151">
     <w:abstractNumId w:val="2"/>
   </w:num>
-  <w:num w:numId="3" w16cid:durableId="2036425308">
-    <w:abstractNumId w:val="0"/>
-  </w:num>
-  <w:num w:numId="4" w16cid:durableId="731150567">
-    <w:abstractNumId w:val="3"/>
-  </w:num>
-  <w:num w:numId="5" w16cid:durableId="1270088425">
-    <w:abstractNumId w:val="1"/>
+  <w:num w:numId="14" w16cid:durableId="943224158">
+    <w:abstractNumId w:val="7"/>
   </w:num>
 </w:numbering>
 </file>
@@ -5847,6 +7526,7 @@
   <w:style w:type="character" w:default="1" w:styleId="DefaultParagraphFont">
     <w:name w:val="Default Paragraph Font"/>
     <w:uiPriority w:val="1"/>
+    <w:semiHidden/>
     <w:unhideWhenUsed/>
   </w:style>
   <w:style w:type="table" w:default="1" w:styleId="TableNormal">
@@ -6213,6 +7893,23 @@
 </file>
 
 <file path=customXml/item1.xml><?xml version="1.0" encoding="utf-8"?>
+<?mso-contentType ?>
+<FormTemplates xmlns="http://schemas.microsoft.com/sharepoint/v3/contenttype/forms">
+  <Display>DocumentLibraryForm</Display>
+  <Edit>DocumentLibraryForm</Edit>
+  <New>DocumentLibraryForm</New>
+</FormTemplates>
+</file>
+
+<file path=customXml/item2.xml><?xml version="1.0" encoding="utf-8"?>
+<p:properties xmlns:p="http://schemas.microsoft.com/office/2006/metadata/properties" xmlns:xsi="http://www.w3.org/2001/XMLSchema-instance" xmlns:pc="http://schemas.microsoft.com/office/infopath/2007/PartnerControls">
+  <documentManagement>
+    <_activity xmlns="655ca08c-35d3-432c-a71e-52378d4c5a1e" xsi:nil="true"/>
+  </documentManagement>
+</p:properties>
+</file>
+
+<file path=customXml/item3.xml><?xml version="1.0" encoding="utf-8"?>
 <ct:contentTypeSchema xmlns:ct="http://schemas.microsoft.com/office/2006/metadata/contentType" xmlns:ma="http://schemas.microsoft.com/office/2006/metadata/properties/metaAttributes" ct:_="" ma:_="" ma:contentTypeName="Document" ma:contentTypeID="0x010100ECD257034760E848953E8649BEFA739C" ma:contentTypeVersion="17" ma:contentTypeDescription="Create a new document." ma:contentTypeScope="" ma:versionID="28fee93fe3e1a8c6ef21a135ec1c2cac">
   <xsd:schema xmlns:xsd="http://www.w3.org/2001/XMLSchema" xmlns:xs="http://www.w3.org/2001/XMLSchema" xmlns:p="http://schemas.microsoft.com/office/2006/metadata/properties" xmlns:ns3="655ca08c-35d3-432c-a71e-52378d4c5a1e" xmlns:ns4="cada87d2-9839-47ed-9551-03a8d854b375" targetNamespace="http://schemas.microsoft.com/office/2006/metadata/properties" ma:root="true" ma:fieldsID="01d8412d501a3e80e58a519b5ee3fb8d" ns3:_="" ns4:_="">
     <xsd:import namespace="655ca08c-35d3-432c-a71e-52378d4c5a1e"/>
@@ -6459,24 +8156,25 @@
 </ct:contentTypeSchema>
 </file>
 
-<file path=customXml/item2.xml><?xml version="1.0" encoding="utf-8"?>
-<?mso-contentType ?>
-<FormTemplates xmlns="http://schemas.microsoft.com/sharepoint/v3/contenttype/forms">
-  <Display>DocumentLibraryForm</Display>
-  <Edit>DocumentLibraryForm</Edit>
-  <New>DocumentLibraryForm</New>
-</FormTemplates>
+<file path=customXml/itemProps1.xml><?xml version="1.0" encoding="utf-8"?>
+<ds:datastoreItem xmlns:ds="http://schemas.openxmlformats.org/officeDocument/2006/customXml" ds:itemID="{FB2CC216-4C38-41E2-BC91-49C4F497EFB6}">
+  <ds:schemaRefs>
+    <ds:schemaRef ds:uri="http://schemas.microsoft.com/sharepoint/v3/contenttype/forms"/>
+  </ds:schemaRefs>
+</ds:datastoreItem>
 </file>
 
-<file path=customXml/item3.xml><?xml version="1.0" encoding="utf-8"?>
-<p:properties xmlns:p="http://schemas.microsoft.com/office/2006/metadata/properties" xmlns:xsi="http://www.w3.org/2001/XMLSchema-instance" xmlns:pc="http://schemas.microsoft.com/office/infopath/2007/PartnerControls">
-  <documentManagement>
-    <_activity xmlns="655ca08c-35d3-432c-a71e-52378d4c5a1e" xsi:nil="true"/>
-  </documentManagement>
-</p:properties>
+<file path=customXml/itemProps2.xml><?xml version="1.0" encoding="utf-8"?>
+<ds:datastoreItem xmlns:ds="http://schemas.openxmlformats.org/officeDocument/2006/customXml" ds:itemID="{B19A9A2B-B16B-4FC2-BF41-45D88F4B3EDC}">
+  <ds:schemaRefs>
+    <ds:schemaRef ds:uri="http://schemas.microsoft.com/office/2006/metadata/properties"/>
+    <ds:schemaRef ds:uri="http://schemas.microsoft.com/office/infopath/2007/PartnerControls"/>
+    <ds:schemaRef ds:uri="655ca08c-35d3-432c-a71e-52378d4c5a1e"/>
+  </ds:schemaRefs>
+</ds:datastoreItem>
 </file>
 
-<file path=customXml/itemProps1.xml><?xml version="1.0" encoding="utf-8"?>
+<file path=customXml/itemProps3.xml><?xml version="1.0" encoding="utf-8"?>
 <ds:datastoreItem xmlns:ds="http://schemas.openxmlformats.org/officeDocument/2006/customXml" ds:itemID="{A74C8BD4-9DE5-4848-A748-0777B64B63F4}">
   <ds:schemaRefs>
     <ds:schemaRef ds:uri="http://schemas.microsoft.com/office/2006/metadata/contentType"/>
@@ -6493,22 +8191,4 @@
     <ds:schemaRef ds:uri="http://schemas.microsoft.com/internal/obd"/>
   </ds:schemaRefs>
 </ds:datastoreItem>
-</file>
-
-<file path=customXml/itemProps2.xml><?xml version="1.0" encoding="utf-8"?>
-<ds:datastoreItem xmlns:ds="http://schemas.openxmlformats.org/officeDocument/2006/customXml" ds:itemID="{FB2CC216-4C38-41E2-BC91-49C4F497EFB6}">
-  <ds:schemaRefs>
-    <ds:schemaRef ds:uri="http://schemas.microsoft.com/sharepoint/v3/contenttype/forms"/>
-  </ds:schemaRefs>
-</ds:datastoreItem>
-</file>
-
-<file path=customXml/itemProps3.xml><?xml version="1.0" encoding="utf-8"?>
-<ds:datastoreItem xmlns:ds="http://schemas.openxmlformats.org/officeDocument/2006/customXml" ds:itemID="{B19A9A2B-B16B-4FC2-BF41-45D88F4B3EDC}">
-  <ds:schemaRefs>
-    <ds:schemaRef ds:uri="http://schemas.microsoft.com/office/2006/metadata/properties"/>
-    <ds:schemaRef ds:uri="http://schemas.microsoft.com/office/infopath/2007/PartnerControls"/>
-    <ds:schemaRef ds:uri="655ca08c-35d3-432c-a71e-52378d4c5a1e"/>
-  </ds:schemaRefs>
-</ds:datastoreItem>
 </file>
</xml_diff>